<commit_message>
- made progress on report (finished proper draft 1) - made changes to lab book to make it better
</commit_message>
<xml_diff>
--- a/Computing report Draft 2.docx
+++ b/Computing report Draft 2.docx
@@ -2198,26 +2198,28 @@
         <w:rPr>
           <w:rFonts w:eastAsiaTheme="minorEastAsia" w:cstheme="minorHAnsi"/>
         </w:rPr>
-        <w:t xml:space="preserve"> by applying each quadrature individually in each dimension </w:t>
-      </w:r>
-      <w:r>
-        <w:rPr>
-          <w:rFonts w:eastAsiaTheme="minorEastAsia" w:cstheme="minorHAnsi"/>
-        </w:rPr>
-        <w:t xml:space="preserve">throughout all the sampling points. </w:t>
-      </w:r>
-      <w:r>
-        <w:rPr>
-          <w:rFonts w:eastAsiaTheme="minorEastAsia" w:cstheme="minorHAnsi"/>
-        </w:rPr>
-        <w:t xml:space="preserve">Using combinatory logic, the </w:t>
-      </w:r>
-      <w:r>
-        <w:rPr>
-          <w:rFonts w:eastAsiaTheme="minorEastAsia" w:cstheme="minorHAnsi"/>
-        </w:rPr>
-        <w:t xml:space="preserve">general equation of NC quadrature in N dimension is </w:t>
-      </w:r>
+        <w:t xml:space="preserve"> by applying </w:t>
+      </w:r>
+      <w:r>
+        <w:rPr>
+          <w:rFonts w:eastAsiaTheme="minorEastAsia" w:cstheme="minorHAnsi"/>
+        </w:rPr>
+        <w:t xml:space="preserve">the quadrature rule in each dimension throughout all sampling points. </w:t>
+      </w:r>
+      <w:r>
+        <w:rPr>
+          <w:rFonts w:eastAsiaTheme="minorEastAsia" w:cstheme="minorHAnsi"/>
+        </w:rPr>
+        <w:t xml:space="preserve">The sampling points are found from the cartesian product of the sampling points in each dimension. Summing over sampling points lead to the generalized mathematical equation </w:t>
+      </w:r>
+    </w:p>
+    <w:p>
+      <w:pPr>
+        <w:ind w:left="360"/>
+        <w:rPr>
+          <w:rFonts w:eastAsiaTheme="minorEastAsia" w:cstheme="minorHAnsi"/>
+        </w:rPr>
+      </w:pPr>
     </w:p>
     <w:p>
       <w:pPr>
@@ -2422,7 +2424,13 @@
         <w:rPr>
           <w:rFonts w:cstheme="minorHAnsi"/>
         </w:rPr>
-        <w:t xml:space="preserve"> case is illustrated IN FIGURE SOMETHING. </w:t>
+        <w:t xml:space="preserve"> case is illustrated IN FIGURE SOMETHING</w:t>
+      </w:r>
+      <w:r>
+        <w:rPr>
+          <w:rFonts w:cstheme="minorHAnsi"/>
+        </w:rPr>
+        <w:t xml:space="preserve">, where the sampling points are the cartesian product P1xP2. </w:t>
       </w:r>
     </w:p>
     <w:p>
@@ -2437,6 +2445,7 @@
           <w:rFonts w:eastAsiaTheme="minorEastAsia" w:cstheme="minorHAnsi"/>
           <w:noProof/>
         </w:rPr>
+        <w:lastRenderedPageBreak/>
         <w:drawing>
           <wp:inline distT="0" distB="0" distL="0" distR="0" wp14:anchorId="51B2F441" wp14:editId="59513AED">
             <wp:extent cx="3291840" cy="2417736"/>
@@ -2492,7 +2501,6 @@
         <w:rPr>
           <w:rFonts w:eastAsiaTheme="minorEastAsia" w:cstheme="minorHAnsi"/>
         </w:rPr>
-        <w:lastRenderedPageBreak/>
         <w:t xml:space="preserve">A problem rapidly develops </w:t>
       </w:r>
       <w:r>
@@ -2768,6 +2776,14 @@
     </w:p>
     <w:p>
       <w:pPr>
+        <w:ind w:left="360"/>
+        <w:rPr>
+          <w:rFonts w:eastAsiaTheme="minorEastAsia" w:cstheme="minorHAnsi"/>
+        </w:rPr>
+      </w:pPr>
+    </w:p>
+    <w:p>
+      <w:pPr>
         <w:rPr>
           <w:rFonts w:eastAsiaTheme="minorEastAsia" w:cstheme="minorHAnsi"/>
         </w:rPr>
@@ -2796,6 +2812,13 @@
         </w:rPr>
         <w:t xml:space="preserve">is another numerical integration method, utilizing random numbers to sample the integrand within the limits to determine its average value. The equation form of Monte Carlo is given as </w:t>
       </w:r>
+    </w:p>
+    <w:p>
+      <w:pPr>
+        <w:rPr>
+          <w:rFonts w:eastAsiaTheme="minorEastAsia" w:cstheme="minorHAnsi"/>
+        </w:rPr>
+      </w:pPr>
     </w:p>
     <w:p>
       <w:pPr>
@@ -3357,6 +3380,20 @@
           <w:rFonts w:eastAsiaTheme="minorEastAsia" w:cstheme="minorHAnsi"/>
         </w:rPr>
       </w:pPr>
+    </w:p>
+    <w:p>
+      <w:pPr>
+        <w:rPr>
+          <w:rFonts w:eastAsiaTheme="minorEastAsia" w:cstheme="minorHAnsi"/>
+        </w:rPr>
+      </w:pPr>
+    </w:p>
+    <w:p>
+      <w:pPr>
+        <w:rPr>
+          <w:rFonts w:eastAsiaTheme="minorEastAsia" w:cstheme="minorHAnsi"/>
+        </w:rPr>
+      </w:pPr>
       <w:r>
         <w:rPr>
           <w:rFonts w:eastAsiaTheme="minorEastAsia" w:cstheme="minorHAnsi"/>
@@ -3373,7 +3410,31 @@
         <w:rPr>
           <w:rFonts w:eastAsiaTheme="minorEastAsia" w:cstheme="minorHAnsi"/>
         </w:rPr>
-        <w:t xml:space="preserve">/√N in any dimensions, </w:t>
+        <w:t>/√N in any dimensions</w:t>
+      </w:r>
+      <w:r>
+        <w:rPr>
+          <w:rFonts w:eastAsiaTheme="minorEastAsia" w:cstheme="minorHAnsi"/>
+        </w:rPr>
+        <w:t xml:space="preserve"> (</w:t>
+      </w:r>
+      <w:r>
+        <w:rPr>
+          <w:rFonts w:eastAsiaTheme="minorEastAsia" w:cstheme="minorHAnsi"/>
+        </w:rPr>
+        <w:t>S</w:t>
+      </w:r>
+      <w:r>
+        <w:rPr>
+          <w:rFonts w:eastAsiaTheme="minorEastAsia" w:cstheme="minorHAnsi"/>
+        </w:rPr>
+        <w:t>EE APPENDIX FOR DERIVATION OF THIS)</w:t>
+      </w:r>
+      <w:r>
+        <w:rPr>
+          <w:rFonts w:eastAsiaTheme="minorEastAsia" w:cstheme="minorHAnsi"/>
+        </w:rPr>
+        <w:t xml:space="preserve">, </w:t>
       </w:r>
       <w:r>
         <w:rPr>
@@ -3385,7 +3446,14 @@
         <w:rPr>
           <w:rFonts w:eastAsiaTheme="minorEastAsia" w:cstheme="minorHAnsi"/>
         </w:rPr>
-        <w:t xml:space="preserve">any NC quadrature method converges faster at a minimum of 1/N^2 compared to </w:t>
+        <w:t xml:space="preserve">any NC quadrature method converges faster at a minimum of 1/N^2 compared </w:t>
+      </w:r>
+      <w:r>
+        <w:rPr>
+          <w:rFonts w:eastAsiaTheme="minorEastAsia" w:cstheme="minorHAnsi"/>
+        </w:rPr>
+        <w:lastRenderedPageBreak/>
+        <w:t xml:space="preserve">to </w:t>
       </w:r>
       <w:r>
         <w:rPr>
@@ -4111,6 +4179,7 @@
         <w:rPr>
           <w:rFonts w:cstheme="minorHAnsi"/>
         </w:rPr>
+        <w:lastRenderedPageBreak/>
         <w:tab/>
         <w:t xml:space="preserve">Value = </w:t>
       </w:r>
@@ -4431,142 +4500,129 @@
         <w:rPr>
           <w:rFonts w:cstheme="minorHAnsi"/>
         </w:rPr>
-        <w:t xml:space="preserve"> within </w:t>
-      </w:r>
-      <w:r>
-        <w:rPr>
-          <w:rFonts w:cstheme="minorHAnsi"/>
+        <w:t xml:space="preserve"> within its limits and subdividing the strata. </w:t>
+      </w:r>
+      <w:r>
+        <w:rPr>
+          <w:rFonts w:cstheme="minorHAnsi"/>
+        </w:rPr>
+        <w:t xml:space="preserve">The </w:t>
+      </w:r>
+      <w:r>
+        <w:rPr>
+          <w:rFonts w:cstheme="minorHAnsi"/>
+        </w:rPr>
+        <w:t xml:space="preserve">inner class allowed for a more streamlined code that is easy to develop, maintain, and use. </w:t>
+      </w:r>
+    </w:p>
+    <w:p>
+      <w:pPr>
+        <w:rPr>
+          <w:rFonts w:cstheme="minorHAnsi"/>
+        </w:rPr>
+      </w:pPr>
+    </w:p>
+    <w:p>
+      <w:pPr>
+        <w:rPr>
+          <w:rFonts w:cstheme="minorHAnsi"/>
+        </w:rPr>
+      </w:pPr>
+      <w:r>
+        <w:rPr>
+          <w:rFonts w:cstheme="minorHAnsi"/>
+        </w:rPr>
+        <w:t>Generalizing each method to N dimension required modifying the code to accept multiple dimensions, achieved mostly by converting the upper and lower limits from floats to</w:t>
+      </w:r>
+      <w:r>
+        <w:rPr>
+          <w:rFonts w:cstheme="minorHAnsi"/>
+        </w:rPr>
+        <w:t xml:space="preserve"> </w:t>
+      </w:r>
+      <w:r>
+        <w:rPr>
+          <w:rFonts w:cstheme="minorHAnsi"/>
+        </w:rPr>
+        <w:t>array</w:t>
+      </w:r>
+      <w:r>
+        <w:rPr>
+          <w:rFonts w:cstheme="minorHAnsi"/>
+        </w:rPr>
+        <w:t>s</w:t>
+      </w:r>
+      <w:r>
+        <w:rPr>
+          <w:rFonts w:cstheme="minorHAnsi"/>
+        </w:rPr>
+        <w:t xml:space="preserve"> with N elements. </w:t>
+      </w:r>
+      <w:r>
+        <w:rPr>
+          <w:rFonts w:cstheme="minorHAnsi"/>
+        </w:rPr>
+        <w:t xml:space="preserve">Generalizing </w:t>
+      </w:r>
+      <w:r>
+        <w:rPr>
+          <w:rFonts w:cstheme="minorHAnsi"/>
+        </w:rPr>
+        <w:t>NC methods were challenging due to the summations found in EQUATION SOMETHING requiring the algorithm to loop through all the possible combinations</w:t>
+      </w:r>
+      <w:r>
+        <w:rPr>
+          <w:rFonts w:cstheme="minorHAnsi"/>
+        </w:rPr>
+        <w:t xml:space="preserve"> of indexes</w:t>
+      </w:r>
+      <w:r>
+        <w:rPr>
+          <w:rFonts w:cstheme="minorHAnsi"/>
+        </w:rPr>
+        <w:t xml:space="preserve">, a </w:t>
+      </w:r>
+      <w:proofErr w:type="gramStart"/>
+      <w:r>
+        <w:rPr>
+          <w:rFonts w:cstheme="minorHAnsi"/>
+        </w:rPr>
+        <w:t>two dimensional</w:t>
+      </w:r>
+      <w:proofErr w:type="gramEnd"/>
+      <w:r>
+        <w:rPr>
+          <w:rFonts w:cstheme="minorHAnsi"/>
+        </w:rPr>
+        <w:t xml:space="preserve"> example shown below. </w:t>
+      </w:r>
+    </w:p>
+    <w:p>
+      <w:pPr>
+        <w:rPr>
+          <w:rFonts w:cstheme="minorHAnsi"/>
+        </w:rPr>
+      </w:pPr>
+    </w:p>
+    <w:p>
+      <w:pPr>
+        <w:rPr>
+          <w:rFonts w:cstheme="minorHAnsi"/>
+        </w:rPr>
+      </w:pPr>
+    </w:p>
+    <w:p>
+      <w:pPr>
+        <w:rPr>
+          <w:rFonts w:cstheme="minorHAnsi"/>
+        </w:rPr>
+      </w:pPr>
+      <w:r>
+        <w:rPr>
+          <w:rFonts w:cstheme="minorHAnsi"/>
+          <w:noProof/>
         </w:rPr>
         <w:lastRenderedPageBreak/>
-        <w:t xml:space="preserve">its limits and subdividing the strata. </w:t>
-      </w:r>
-      <w:r>
-        <w:rPr>
-          <w:rFonts w:cstheme="minorHAnsi"/>
-        </w:rPr>
-        <w:t xml:space="preserve">The </w:t>
-      </w:r>
-      <w:r>
-        <w:rPr>
-          <w:rFonts w:cstheme="minorHAnsi"/>
-        </w:rPr>
-        <w:t xml:space="preserve">inner class allowed for a more streamlined code that is easy to develop, maintain, and use. </w:t>
-      </w:r>
-    </w:p>
-    <w:p>
-      <w:pPr>
-        <w:rPr>
-          <w:rFonts w:cstheme="minorHAnsi"/>
-        </w:rPr>
-      </w:pPr>
-    </w:p>
-    <w:p>
-      <w:pPr>
-        <w:rPr>
-          <w:rFonts w:cstheme="minorHAnsi"/>
-        </w:rPr>
-      </w:pPr>
-      <w:r>
-        <w:rPr>
-          <w:rFonts w:cstheme="minorHAnsi"/>
-        </w:rPr>
-        <w:t>Generalizing each method to N dimension required modifying the code to accept multiple dimensions, achieved mostly by converting the upper and lower limits from floats to</w:t>
-      </w:r>
-      <w:r>
-        <w:rPr>
-          <w:rFonts w:cstheme="minorHAnsi"/>
-        </w:rPr>
-        <w:t xml:space="preserve"> </w:t>
-      </w:r>
-      <w:r>
-        <w:rPr>
-          <w:rFonts w:cstheme="minorHAnsi"/>
-        </w:rPr>
-        <w:t>array</w:t>
-      </w:r>
-      <w:r>
-        <w:rPr>
-          <w:rFonts w:cstheme="minorHAnsi"/>
-        </w:rPr>
-        <w:t>s</w:t>
-      </w:r>
-      <w:r>
-        <w:rPr>
-          <w:rFonts w:cstheme="minorHAnsi"/>
-        </w:rPr>
-        <w:t xml:space="preserve"> with N elements. </w:t>
-      </w:r>
-      <w:r>
-        <w:rPr>
-          <w:rFonts w:cstheme="minorHAnsi"/>
-        </w:rPr>
-        <w:t xml:space="preserve">Generalizing </w:t>
-      </w:r>
-      <w:r>
-        <w:rPr>
-          <w:rFonts w:cstheme="minorHAnsi"/>
-        </w:rPr>
-        <w:t>NC methods were challenging due to the summations found in EQUATION SOMETHING requiring the algorithm to loop through all the possible combinations</w:t>
-      </w:r>
-      <w:r>
-        <w:rPr>
-          <w:rFonts w:cstheme="minorHAnsi"/>
-        </w:rPr>
-        <w:t xml:space="preserve"> of indexes</w:t>
-      </w:r>
-      <w:r>
-        <w:rPr>
-          <w:rFonts w:cstheme="minorHAnsi"/>
-        </w:rPr>
-        <w:t xml:space="preserve">, a </w:t>
-      </w:r>
-      <w:proofErr w:type="gramStart"/>
-      <w:r>
-        <w:rPr>
-          <w:rFonts w:cstheme="minorHAnsi"/>
-        </w:rPr>
-        <w:t>two dimensional</w:t>
-      </w:r>
-      <w:proofErr w:type="gramEnd"/>
-      <w:r>
-        <w:rPr>
-          <w:rFonts w:cstheme="minorHAnsi"/>
-        </w:rPr>
-        <w:t xml:space="preserve"> example shown below. </w:t>
-      </w:r>
-    </w:p>
-    <w:p>
-      <w:pPr>
-        <w:rPr>
-          <w:rFonts w:cstheme="minorHAnsi"/>
-        </w:rPr>
-      </w:pPr>
-    </w:p>
-    <w:p>
-      <w:pPr>
-        <w:rPr>
-          <w:rFonts w:cstheme="minorHAnsi"/>
-        </w:rPr>
-      </w:pPr>
-    </w:p>
-    <w:p>
-      <w:pPr>
-        <w:rPr>
-          <w:rFonts w:cstheme="minorHAnsi"/>
-        </w:rPr>
-      </w:pPr>
-    </w:p>
-    <w:p>
-      <w:pPr>
-        <w:rPr>
-          <w:rFonts w:cstheme="minorHAnsi"/>
-        </w:rPr>
-      </w:pPr>
-      <w:r>
-        <w:rPr>
-          <w:rFonts w:cstheme="minorHAnsi"/>
-          <w:noProof/>
-        </w:rPr>
         <w:drawing>
           <wp:inline distT="0" distB="0" distL="0" distR="0" wp14:anchorId="6361283E" wp14:editId="1C4955DE">
             <wp:extent cx="3905196" cy="4171026"/>
@@ -4614,27 +4670,27 @@
         <w:rPr>
           <w:rFonts w:cstheme="minorHAnsi"/>
         </w:rPr>
-        <w:t xml:space="preserve">A generating function in python was used to generate the list of index K required, such that k </w:t>
+        <w:t xml:space="preserve">In order to perform the integration, the list of the indexes K </w:t>
       </w:r>
       <w:proofErr w:type="gramStart"/>
       <w:r>
         <w:rPr>
           <w:rFonts w:cstheme="minorHAnsi"/>
         </w:rPr>
-        <w:t>=[</w:t>
+        <w:t>were</w:t>
       </w:r>
       <w:proofErr w:type="gramEnd"/>
       <w:r>
         <w:rPr>
           <w:rFonts w:cstheme="minorHAnsi"/>
         </w:rPr>
-        <w:t xml:space="preserve">0,0]. </w:t>
-      </w:r>
-      <w:r>
-        <w:rPr>
-          <w:rFonts w:cstheme="minorHAnsi"/>
-        </w:rPr>
-        <w:t xml:space="preserve">This, combined with a </w:t>
+        <w:t xml:space="preserve"> required. A generating function was thus was implemented in python to perform the cartesian product necessary for producing K</w:t>
+      </w:r>
+      <w:r>
+        <w:rPr>
+          <w:rFonts w:cstheme="minorHAnsi"/>
+        </w:rPr>
+        <w:t xml:space="preserve">. The index generated by this was combined with the </w:t>
       </w:r>
       <w:proofErr w:type="gramStart"/>
       <w:r>
@@ -4648,21 +4704,17 @@
         <w:rPr>
           <w:rFonts w:cstheme="minorHAnsi"/>
         </w:rPr>
-        <w:t xml:space="preserve"> Weights list, allowed </w:t>
-      </w:r>
-      <w:r>
-        <w:rPr>
-          <w:rFonts w:cstheme="minorHAnsi"/>
-        </w:rPr>
-        <w:t xml:space="preserve">the algorithm to loop through all possible combinations </w:t>
-      </w:r>
-    </w:p>
-    <w:p>
-      <w:pPr>
-        <w:rPr>
-          <w:rFonts w:cstheme="minorHAnsi"/>
-        </w:rPr>
-      </w:pPr>
+        <w:t xml:space="preserve"> weights list, allowing the algorithm to loop through all sample points. </w:t>
+      </w:r>
+    </w:p>
+    <w:p>
+      <w:pPr>
+        <w:rPr>
+          <w:rFonts w:cstheme="minorHAnsi"/>
+        </w:rPr>
+      </w:pPr>
+      <w:bookmarkStart w:id="0" w:name="_GoBack"/>
+      <w:bookmarkEnd w:id="0"/>
     </w:p>
     <w:p>
       <w:pPr>
@@ -4769,41 +4821,35 @@
         <w:rPr>
           <w:rFonts w:cstheme="minorHAnsi"/>
         </w:rPr>
-        <w:t xml:space="preserve"> as they have the same structure as the one-dimensional counterparts. The challenge came by when dividing the bins in multiple dimensions, </w:t>
-      </w:r>
-      <w:r>
-        <w:rPr>
-          <w:rFonts w:cstheme="minorHAnsi"/>
+        <w:t xml:space="preserve"> as they have the same structure as the one-dimensional counterparts. The challenge came by when dividing the bins in multiple dimensions, however the index generator</w:t>
+      </w:r>
+      <w:r>
+        <w:rPr>
+          <w:rFonts w:cstheme="minorHAnsi"/>
+        </w:rPr>
+        <w:t xml:space="preserve"> developed before solved the problem by looping throughout all the required combinations easily. </w:t>
+      </w:r>
+    </w:p>
+    <w:p>
+      <w:pPr>
+        <w:rPr>
+          <w:rFonts w:cstheme="minorHAnsi"/>
+        </w:rPr>
+      </w:pPr>
+    </w:p>
+    <w:p>
+      <w:pPr>
+        <w:ind w:left="360"/>
+        <w:rPr>
+          <w:rFonts w:cstheme="minorHAnsi"/>
+        </w:rPr>
+      </w:pPr>
+      <w:r>
+        <w:rPr>
+          <w:rFonts w:cstheme="minorHAnsi"/>
+          <w:noProof/>
         </w:rPr>
         <w:lastRenderedPageBreak/>
-        <w:t>however the index generator</w:t>
-      </w:r>
-      <w:r>
-        <w:rPr>
-          <w:rFonts w:cstheme="minorHAnsi"/>
-        </w:rPr>
-        <w:t xml:space="preserve"> developed before solved the problem by looping throughout all the required combinations easily. </w:t>
-      </w:r>
-    </w:p>
-    <w:p>
-      <w:pPr>
-        <w:rPr>
-          <w:rFonts w:cstheme="minorHAnsi"/>
-        </w:rPr>
-      </w:pPr>
-    </w:p>
-    <w:p>
-      <w:pPr>
-        <w:ind w:left="360"/>
-        <w:rPr>
-          <w:rFonts w:cstheme="minorHAnsi"/>
-        </w:rPr>
-      </w:pPr>
-      <w:r>
-        <w:rPr>
-          <w:rFonts w:cstheme="minorHAnsi"/>
-          <w:noProof/>
-        </w:rPr>
         <w:drawing>
           <wp:inline distT="0" distB="0" distL="0" distR="0" wp14:anchorId="1981D3A2" wp14:editId="24A0C06D">
             <wp:extent cx="4572000" cy="3187700"/>
@@ -5171,7 +5217,6 @@
         <w:rPr>
           <w:rFonts w:cstheme="minorHAnsi"/>
         </w:rPr>
-        <w:lastRenderedPageBreak/>
         <w:t>Monte Carlo</w:t>
       </w:r>
     </w:p>
@@ -5228,6 +5273,7 @@
         <w:rPr>
           <w:rFonts w:cstheme="minorHAnsi"/>
         </w:rPr>
+        <w:lastRenderedPageBreak/>
         <w:t xml:space="preserve">4D </w:t>
       </w:r>
     </w:p>
@@ -5359,64 +5405,55 @@
         <w:rPr>
           <w:rFonts w:cstheme="minorHAnsi"/>
         </w:rPr>
-        <w:t xml:space="preserve">The newton-cotes rules </w:t>
-      </w:r>
-      <w:r>
-        <w:rPr>
-          <w:rFonts w:cstheme="minorHAnsi"/>
-        </w:rPr>
-        <w:t xml:space="preserve">produce the </w:t>
-      </w:r>
-      <w:r>
-        <w:rPr>
-          <w:rFonts w:cstheme="minorHAnsi"/>
-        </w:rPr>
-        <w:t xml:space="preserve">expected answer in one dimension relatively quickly, achieving the expected result to an uncertainty of 1% in less than 50 sampling points. </w:t>
-      </w:r>
-      <w:r>
-        <w:rPr>
-          <w:rFonts w:cstheme="minorHAnsi"/>
-        </w:rPr>
-        <w:t xml:space="preserve">As expected, Simpson’s rule converges the fastest when dealing with a </w:t>
-      </w:r>
-      <w:proofErr w:type="gramStart"/>
-      <w:r>
-        <w:rPr>
-          <w:rFonts w:cstheme="minorHAnsi"/>
-        </w:rPr>
-        <w:t>well behaved</w:t>
-      </w:r>
-      <w:proofErr w:type="gramEnd"/>
-      <w:r>
-        <w:rPr>
-          <w:rFonts w:cstheme="minorHAnsi"/>
-        </w:rPr>
-        <w:t xml:space="preserve"> polynomial</w:t>
-      </w:r>
-      <w:r>
-        <w:rPr>
-          <w:rFonts w:cstheme="minorHAnsi"/>
-        </w:rPr>
-        <w:t xml:space="preserve"> in f3 and f5</w:t>
-      </w:r>
-      <w:r>
-        <w:rPr>
-          <w:rFonts w:cstheme="minorHAnsi"/>
-        </w:rPr>
-        <w:t>. It converges especially quickly in f3 due to it being a very simple function and that it is only a 3</w:t>
-      </w:r>
-      <w:r>
-        <w:rPr>
-          <w:rFonts w:cstheme="minorHAnsi"/>
-          <w:vertAlign w:val="superscript"/>
-        </w:rPr>
-        <w:t>rd</w:t>
-      </w:r>
-      <w:r>
-        <w:rPr>
-          <w:rFonts w:cstheme="minorHAnsi"/>
-        </w:rPr>
-        <w:t xml:space="preserve"> order polynomial. </w:t>
+        <w:t>As expected, all NC quadrature rules converge quickly in well behaved polynomials</w:t>
+      </w:r>
+      <w:r>
+        <w:rPr>
+          <w:rFonts w:cstheme="minorHAnsi"/>
+        </w:rPr>
+        <w:t xml:space="preserve"> F5F5F5F5</w:t>
+      </w:r>
+      <w:r>
+        <w:rPr>
+          <w:rFonts w:cstheme="minorHAnsi"/>
+        </w:rPr>
+        <w:t xml:space="preserve">. </w:t>
+      </w:r>
+      <w:r>
+        <w:rPr>
+          <w:rFonts w:cstheme="minorHAnsi"/>
+        </w:rPr>
+        <w:t xml:space="preserve">Simpson’s rule naturally converges faster than the others due to its higher order approximation. </w:t>
+      </w:r>
+      <w:r>
+        <w:rPr>
+          <w:rFonts w:cstheme="minorHAnsi"/>
+        </w:rPr>
+        <w:t xml:space="preserve">Both the trapezium rule and midpoint rule converge at the same rate, which was expected as </w:t>
+      </w:r>
+      <w:r>
+        <w:rPr>
+          <w:rFonts w:cstheme="minorHAnsi"/>
+        </w:rPr>
+        <w:t>shown in the previous discussion.</w:t>
+      </w:r>
+      <w:r>
+        <w:rPr>
+          <w:rFonts w:cstheme="minorHAnsi"/>
+        </w:rPr>
+        <w:t xml:space="preserve"> There are certain cases in which Simpsons rule converges slower compared to the others. In FIGURE SOMETHING</w:t>
+      </w:r>
+      <w:r>
+        <w:rPr>
+          <w:rFonts w:cstheme="minorHAnsi"/>
+        </w:rPr>
+        <w:t xml:space="preserve"> GGGGGGGGG</w:t>
+      </w:r>
+      <w:r>
+        <w:rPr>
+          <w:rFonts w:cstheme="minorHAnsi"/>
+        </w:rPr>
+        <w:t>, when integrating the gaussian function, Simpson’s rule was the last to converge. Analysing Simpsons rule further shows that this convergence is near but within the calculated limits in SECTION SOMETHING.</w:t>
       </w:r>
       <w:r>
         <w:rPr>
@@ -5424,97 +5461,87 @@
         </w:rPr>
         <w:t xml:space="preserve"> </w:t>
       </w:r>
-    </w:p>
-    <w:p>
-      <w:pPr>
-        <w:rPr>
-          <w:rFonts w:cstheme="minorHAnsi"/>
-        </w:rPr>
-      </w:pPr>
-      <w:r>
-        <w:rPr>
-          <w:rFonts w:cstheme="minorHAnsi"/>
-        </w:rPr>
-        <w:t>The timing characteristics between the three are also unsurprisingly similar, due to the way the algorithm was designed means that each method has th</w:t>
-      </w:r>
-      <w:r>
-        <w:rPr>
-          <w:rFonts w:cstheme="minorHAnsi"/>
-        </w:rPr>
-        <w:t xml:space="preserve">e exact same </w:t>
-      </w:r>
-      <w:r>
-        <w:rPr>
-          <w:rFonts w:cstheme="minorHAnsi"/>
-        </w:rPr>
-        <w:t xml:space="preserve">algorithm thingy. </w:t>
-      </w:r>
-      <w:r>
-        <w:rPr>
-          <w:rFonts w:cstheme="minorHAnsi"/>
-        </w:rPr>
-        <w:t xml:space="preserve">However, it was also interesting to note that </w:t>
-      </w:r>
-      <w:proofErr w:type="spellStart"/>
-      <w:r>
-        <w:rPr>
-          <w:rFonts w:cstheme="minorHAnsi"/>
-        </w:rPr>
-        <w:t>simpsons</w:t>
-      </w:r>
-      <w:proofErr w:type="spellEnd"/>
-      <w:r>
-        <w:rPr>
-          <w:rFonts w:cstheme="minorHAnsi"/>
-        </w:rPr>
-        <w:t xml:space="preserve"> rule converges poorly in relation to </w:t>
-      </w:r>
-      <w:r>
-        <w:rPr>
-          <w:rFonts w:cstheme="minorHAnsi"/>
-        </w:rPr>
-        <w:t xml:space="preserve">the midpoint and </w:t>
-      </w:r>
-      <w:proofErr w:type="spellStart"/>
-      <w:r>
-        <w:rPr>
-          <w:rFonts w:cstheme="minorHAnsi"/>
-        </w:rPr>
-        <w:t>simpsons</w:t>
-      </w:r>
-      <w:proofErr w:type="spellEnd"/>
-      <w:r>
-        <w:rPr>
-          <w:rFonts w:cstheme="minorHAnsi"/>
-        </w:rPr>
-        <w:t xml:space="preserve"> rule for the gaussian function, especially due to the large limits. </w:t>
-      </w:r>
-      <w:r>
-        <w:rPr>
-          <w:rFonts w:cstheme="minorHAnsi"/>
-        </w:rPr>
-        <w:t xml:space="preserve">It is possible that this is a case of Runge’s function, </w:t>
-      </w:r>
-    </w:p>
-    <w:p>
-      <w:pPr>
-        <w:rPr>
-          <w:rFonts w:cstheme="minorHAnsi"/>
-        </w:rPr>
-      </w:pPr>
-    </w:p>
-    <w:p>
-      <w:pPr>
-        <w:rPr>
-          <w:rFonts w:cstheme="minorHAnsi"/>
-        </w:rPr>
-      </w:pPr>
-      <w:r>
-        <w:rPr>
-          <w:rFonts w:cstheme="minorHAnsi"/>
-        </w:rPr>
-        <w:t xml:space="preserve">F1 </w:t>
-      </w:r>
+      <w:r>
+        <w:rPr>
+          <w:rFonts w:cstheme="minorHAnsi"/>
+        </w:rPr>
+        <w:t xml:space="preserve">The timing characteristics for all three quadrature methods were </w:t>
+      </w:r>
+      <w:r>
+        <w:rPr>
+          <w:rFonts w:cstheme="minorHAnsi"/>
+        </w:rPr>
+        <w:t xml:space="preserve">also </w:t>
+      </w:r>
+      <w:r>
+        <w:rPr>
+          <w:rFonts w:cstheme="minorHAnsi"/>
+        </w:rPr>
+        <w:t xml:space="preserve">extremely similar, as expected due to the way the algorithm was implemented. </w:t>
+      </w:r>
+      <w:r>
+        <w:rPr>
+          <w:rFonts w:cstheme="minorHAnsi"/>
+        </w:rPr>
+        <w:t xml:space="preserve">The midpoint rule seems to systematically perform slower than the others, however this was possibly due to the implementation of the algorithm. </w:t>
+      </w:r>
+      <w:r>
+        <w:rPr>
+          <w:rFonts w:cstheme="minorHAnsi"/>
+        </w:rPr>
+        <w:t xml:space="preserve">There were also some spikes in the timing test, but this was possibly due to the processor of the computer. </w:t>
+      </w:r>
+    </w:p>
+    <w:p>
+      <w:pPr>
+        <w:rPr>
+          <w:rFonts w:cstheme="minorHAnsi"/>
+        </w:rPr>
+      </w:pPr>
+    </w:p>
+    <w:p>
+      <w:pPr>
+        <w:rPr>
+          <w:rFonts w:cstheme="minorHAnsi"/>
+        </w:rPr>
+      </w:pPr>
+      <w:r>
+        <w:rPr>
+          <w:rFonts w:cstheme="minorHAnsi"/>
+        </w:rPr>
+        <w:t>Adaptive integration was an improvement over traditional methods.</w:t>
+      </w:r>
+      <w:r>
+        <w:rPr>
+          <w:rFonts w:cstheme="minorHAnsi"/>
+        </w:rPr>
+        <w:t xml:space="preserve"> Unlike traditional NC quadrature methods, adaptive integration converges quickly both in analytical and non-analytical functions. </w:t>
+      </w:r>
+      <w:r>
+        <w:rPr>
+          <w:rFonts w:cstheme="minorHAnsi"/>
+        </w:rPr>
+        <w:t xml:space="preserve">For the two tested functions, adaptive integration requires less than 20 iterations for it to converge to less than 1% error. </w:t>
+      </w:r>
+      <w:r>
+        <w:rPr>
+          <w:rFonts w:cstheme="minorHAnsi"/>
+        </w:rPr>
+        <w:t xml:space="preserve">However, due to the way it was implemented, adaptive integration is slower than standard NC quadrature, as seen FIGURE SOMETHING AND SOMETHING. </w:t>
+      </w:r>
+      <w:r>
+        <w:rPr>
+          <w:rFonts w:cstheme="minorHAnsi"/>
+        </w:rPr>
+        <w:t xml:space="preserve">The main advantage of this method is that it allows the user to set the error tolerance for the final value, which is a major advantage STICK THIS IN THE CODE BIT. </w:t>
+      </w:r>
+    </w:p>
+    <w:p>
+      <w:pPr>
+        <w:rPr>
+          <w:rFonts w:cstheme="minorHAnsi"/>
+        </w:rPr>
+      </w:pPr>
     </w:p>
     <w:p>
       <w:pPr>
@@ -5523,115 +5550,6 @@
           <w:lang w:eastAsia="en-GB"/>
         </w:rPr>
       </w:pPr>
-      <w:r>
-        <w:rPr>
-          <w:rFonts w:cstheme="minorHAnsi"/>
-          <w:noProof/>
-        </w:rPr>
-        <w:drawing>
-          <wp:inline distT="0" distB="0" distL="0" distR="0" wp14:anchorId="44F6AE4E" wp14:editId="2F10AF2A">
-            <wp:extent cx="2334260" cy="1676400"/>
-            <wp:effectExtent l="0" t="0" r="2540" b="0"/>
-            <wp:docPr id="10" name="Picture 10" descr="/var/folders/pc/f6j_mmmj13g5w52rpt53qjn80000gn/T/com.microsoft.Word/Content.MSO/14D74798.tmp"/>
-            <wp:cNvGraphicFramePr>
-              <a:graphicFrameLocks xmlns:a="http://schemas.openxmlformats.org/drawingml/2006/main" noChangeAspect="1"/>
-            </wp:cNvGraphicFramePr>
-            <a:graphic xmlns:a="http://schemas.openxmlformats.org/drawingml/2006/main">
-              <a:graphicData uri="http://schemas.openxmlformats.org/drawingml/2006/picture">
-                <pic:pic xmlns:pic="http://schemas.openxmlformats.org/drawingml/2006/picture">
-                  <pic:nvPicPr>
-                    <pic:cNvPr id="0" name="Picture 9" descr="/var/folders/pc/f6j_mmmj13g5w52rpt53qjn80000gn/T/com.microsoft.Word/Content.MSO/14D74798.tmp"/>
-                    <pic:cNvPicPr>
-                      <a:picLocks noChangeAspect="1" noChangeArrowheads="1"/>
-                    </pic:cNvPicPr>
-                  </pic:nvPicPr>
-                  <pic:blipFill>
-                    <a:blip r:embed="rId15">
-                      <a:extLst>
-                        <a:ext uri="{28A0092B-C50C-407E-A947-70E740481C1C}">
-                          <a14:useLocalDpi xmlns:a14="http://schemas.microsoft.com/office/drawing/2010/main" val="0"/>
-                        </a:ext>
-                      </a:extLst>
-                    </a:blip>
-                    <a:srcRect/>
-                    <a:stretch>
-                      <a:fillRect/>
-                    </a:stretch>
-                  </pic:blipFill>
-                  <pic:spPr bwMode="auto">
-                    <a:xfrm>
-                      <a:off x="0" y="0"/>
-                      <a:ext cx="2334260" cy="1676400"/>
-                    </a:xfrm>
-                    <a:prstGeom prst="rect">
-                      <a:avLst/>
-                    </a:prstGeom>
-                    <a:noFill/>
-                    <a:ln>
-                      <a:noFill/>
-                    </a:ln>
-                  </pic:spPr>
-                </pic:pic>
-              </a:graphicData>
-            </a:graphic>
-          </wp:inline>
-        </w:drawing>
-      </w:r>
-      <w:r>
-        <w:rPr>
-          <w:rFonts w:eastAsia="Times New Roman" w:cstheme="minorHAnsi"/>
-          <w:noProof/>
-          <w:lang w:eastAsia="en-GB"/>
-        </w:rPr>
-        <w:drawing>
-          <wp:inline distT="0" distB="0" distL="0" distR="0" wp14:anchorId="4CCE6C99" wp14:editId="55194F42">
-            <wp:extent cx="2555875" cy="1676400"/>
-            <wp:effectExtent l="0" t="0" r="0" b="0"/>
-            <wp:docPr id="11" name="Picture 11" descr="/var/folders/pc/f6j_mmmj13g5w52rpt53qjn80000gn/T/com.microsoft.Word/Content.MSO/71324966.tmp"/>
-            <wp:cNvGraphicFramePr>
-              <a:graphicFrameLocks xmlns:a="http://schemas.openxmlformats.org/drawingml/2006/main" noChangeAspect="1"/>
-            </wp:cNvGraphicFramePr>
-            <a:graphic xmlns:a="http://schemas.openxmlformats.org/drawingml/2006/main">
-              <a:graphicData uri="http://schemas.openxmlformats.org/drawingml/2006/picture">
-                <pic:pic xmlns:pic="http://schemas.openxmlformats.org/drawingml/2006/picture">
-                  <pic:nvPicPr>
-                    <pic:cNvPr id="0" name="Picture 11" descr="/var/folders/pc/f6j_mmmj13g5w52rpt53qjn80000gn/T/com.microsoft.Word/Content.MSO/71324966.tmp"/>
-                    <pic:cNvPicPr>
-                      <a:picLocks noChangeAspect="1" noChangeArrowheads="1"/>
-                    </pic:cNvPicPr>
-                  </pic:nvPicPr>
-                  <pic:blipFill>
-                    <a:blip r:embed="rId16">
-                      <a:extLst>
-                        <a:ext uri="{28A0092B-C50C-407E-A947-70E740481C1C}">
-                          <a14:useLocalDpi xmlns:a14="http://schemas.microsoft.com/office/drawing/2010/main" val="0"/>
-                        </a:ext>
-                      </a:extLst>
-                    </a:blip>
-                    <a:srcRect/>
-                    <a:stretch>
-                      <a:fillRect/>
-                    </a:stretch>
-                  </pic:blipFill>
-                  <pic:spPr bwMode="auto">
-                    <a:xfrm>
-                      <a:off x="0" y="0"/>
-                      <a:ext cx="2555875" cy="1676400"/>
-                    </a:xfrm>
-                    <a:prstGeom prst="rect">
-                      <a:avLst/>
-                    </a:prstGeom>
-                    <a:noFill/>
-                    <a:ln>
-                      <a:noFill/>
-                    </a:ln>
-                  </pic:spPr>
-                </pic:pic>
-              </a:graphicData>
-            </a:graphic>
-          </wp:inline>
-        </w:drawing>
-      </w:r>
     </w:p>
     <w:p>
       <w:pPr>
@@ -5644,465 +5562,405 @@
     <w:p>
       <w:pPr>
         <w:rPr>
-          <w:rFonts w:cstheme="minorHAnsi"/>
-        </w:rPr>
-      </w:pPr>
-    </w:p>
-    <w:p>
-      <w:pPr>
-        <w:rPr>
-          <w:rFonts w:cstheme="minorHAnsi"/>
-        </w:rPr>
-      </w:pPr>
-      <w:r>
-        <w:rPr>
-          <w:rFonts w:cstheme="minorHAnsi"/>
-        </w:rPr>
-        <w:t>F3</w:t>
-      </w:r>
-    </w:p>
-    <w:p>
-      <w:pPr>
-        <w:rPr>
-          <w:rFonts w:cstheme="minorHAnsi"/>
-        </w:rPr>
-      </w:pPr>
-    </w:p>
-    <w:p>
-      <w:pPr>
-        <w:rPr>
           <w:rFonts w:eastAsia="Times New Roman" w:cstheme="minorHAnsi"/>
           <w:lang w:eastAsia="en-GB"/>
         </w:rPr>
       </w:pPr>
       <w:r>
         <w:rPr>
-          <w:rFonts w:cstheme="minorHAnsi"/>
-          <w:noProof/>
-        </w:rPr>
-        <w:drawing>
-          <wp:inline distT="0" distB="0" distL="0" distR="0" wp14:anchorId="15AF9839" wp14:editId="4B9EED65">
-            <wp:extent cx="2397125" cy="1676400"/>
-            <wp:effectExtent l="0" t="0" r="3175" b="0"/>
-            <wp:docPr id="8" name="Picture 8" descr="/var/folders/pc/f6j_mmmj13g5w52rpt53qjn80000gn/T/com.microsoft.Word/Content.MSO/22BEE78C.tmp"/>
-            <wp:cNvGraphicFramePr>
-              <a:graphicFrameLocks xmlns:a="http://schemas.openxmlformats.org/drawingml/2006/main" noChangeAspect="1"/>
-            </wp:cNvGraphicFramePr>
-            <a:graphic xmlns:a="http://schemas.openxmlformats.org/drawingml/2006/main">
-              <a:graphicData uri="http://schemas.openxmlformats.org/drawingml/2006/picture">
-                <pic:pic xmlns:pic="http://schemas.openxmlformats.org/drawingml/2006/picture">
-                  <pic:nvPicPr>
-                    <pic:cNvPr id="0" name="Picture 5" descr="/var/folders/pc/f6j_mmmj13g5w52rpt53qjn80000gn/T/com.microsoft.Word/Content.MSO/22BEE78C.tmp"/>
-                    <pic:cNvPicPr>
-                      <a:picLocks noChangeAspect="1" noChangeArrowheads="1"/>
-                    </pic:cNvPicPr>
-                  </pic:nvPicPr>
-                  <pic:blipFill>
-                    <a:blip r:embed="rId17">
-                      <a:extLst>
-                        <a:ext uri="{28A0092B-C50C-407E-A947-70E740481C1C}">
-                          <a14:useLocalDpi xmlns:a14="http://schemas.microsoft.com/office/drawing/2010/main" val="0"/>
-                        </a:ext>
-                      </a:extLst>
-                    </a:blip>
-                    <a:srcRect/>
-                    <a:stretch>
-                      <a:fillRect/>
-                    </a:stretch>
-                  </pic:blipFill>
-                  <pic:spPr bwMode="auto">
-                    <a:xfrm>
-                      <a:off x="0" y="0"/>
-                      <a:ext cx="2397125" cy="1676400"/>
-                    </a:xfrm>
-                    <a:prstGeom prst="rect">
-                      <a:avLst/>
-                    </a:prstGeom>
-                    <a:noFill/>
-                    <a:ln>
-                      <a:noFill/>
-                    </a:ln>
-                  </pic:spPr>
-                </pic:pic>
-              </a:graphicData>
-            </a:graphic>
-          </wp:inline>
-        </w:drawing>
-      </w:r>
-      <w:r>
-        <w:rPr>
-          <w:rFonts w:eastAsia="Times New Roman" w:cstheme="minorHAnsi"/>
-          <w:noProof/>
-          <w:lang w:eastAsia="en-GB"/>
-        </w:rPr>
-        <w:drawing>
-          <wp:inline distT="0" distB="0" distL="0" distR="0" wp14:anchorId="3A34C192" wp14:editId="52C43E5B">
-            <wp:extent cx="2521585" cy="1676400"/>
-            <wp:effectExtent l="0" t="0" r="5715" b="0"/>
-            <wp:docPr id="9" name="Picture 9" descr="/var/folders/pc/f6j_mmmj13g5w52rpt53qjn80000gn/T/com.microsoft.Word/Content.MSO/C5F6917A.tmp"/>
-            <wp:cNvGraphicFramePr>
-              <a:graphicFrameLocks xmlns:a="http://schemas.openxmlformats.org/drawingml/2006/main" noChangeAspect="1"/>
-            </wp:cNvGraphicFramePr>
-            <a:graphic xmlns:a="http://schemas.openxmlformats.org/drawingml/2006/main">
-              <a:graphicData uri="http://schemas.openxmlformats.org/drawingml/2006/picture">
-                <pic:pic xmlns:pic="http://schemas.openxmlformats.org/drawingml/2006/picture">
-                  <pic:nvPicPr>
-                    <pic:cNvPr id="0" name="Picture 7" descr="/var/folders/pc/f6j_mmmj13g5w52rpt53qjn80000gn/T/com.microsoft.Word/Content.MSO/C5F6917A.tmp"/>
-                    <pic:cNvPicPr>
-                      <a:picLocks noChangeAspect="1" noChangeArrowheads="1"/>
-                    </pic:cNvPicPr>
-                  </pic:nvPicPr>
-                  <pic:blipFill>
-                    <a:blip r:embed="rId18">
-                      <a:extLst>
-                        <a:ext uri="{28A0092B-C50C-407E-A947-70E740481C1C}">
-                          <a14:useLocalDpi xmlns:a14="http://schemas.microsoft.com/office/drawing/2010/main" val="0"/>
-                        </a:ext>
-                      </a:extLst>
-                    </a:blip>
-                    <a:srcRect/>
-                    <a:stretch>
-                      <a:fillRect/>
-                    </a:stretch>
-                  </pic:blipFill>
-                  <pic:spPr bwMode="auto">
-                    <a:xfrm>
-                      <a:off x="0" y="0"/>
-                      <a:ext cx="2521585" cy="1676400"/>
-                    </a:xfrm>
-                    <a:prstGeom prst="rect">
-                      <a:avLst/>
-                    </a:prstGeom>
-                    <a:noFill/>
-                    <a:ln>
-                      <a:noFill/>
-                    </a:ln>
-                  </pic:spPr>
-                </pic:pic>
-              </a:graphicData>
-            </a:graphic>
-          </wp:inline>
-        </w:drawing>
-      </w:r>
-    </w:p>
-    <w:p>
-      <w:pPr>
-        <w:rPr>
           <w:rFonts w:eastAsia="Times New Roman" w:cstheme="minorHAnsi"/>
           <w:lang w:eastAsia="en-GB"/>
         </w:rPr>
-      </w:pPr>
-    </w:p>
-    <w:p>
-      <w:pPr>
-        <w:rPr>
-          <w:rFonts w:cstheme="minorHAnsi"/>
-        </w:rPr>
-      </w:pPr>
-    </w:p>
-    <w:p>
-      <w:pPr>
-        <w:rPr>
-          <w:rFonts w:cstheme="minorHAnsi"/>
-        </w:rPr>
-      </w:pPr>
-      <w:r>
-        <w:rPr>
-          <w:rFonts w:cstheme="minorHAnsi"/>
-        </w:rPr>
-        <w:lastRenderedPageBreak/>
-        <w:t>Gauss</w:t>
-      </w:r>
-    </w:p>
-    <w:p>
-      <w:pPr>
+        <w:t>Monte Carlo</w:t>
+      </w:r>
+      <w:r>
         <w:rPr>
           <w:rFonts w:eastAsia="Times New Roman" w:cstheme="minorHAnsi"/>
           <w:lang w:eastAsia="en-GB"/>
         </w:rPr>
-      </w:pPr>
-      <w:r>
-        <w:rPr>
-          <w:rFonts w:eastAsia="Times New Roman" w:cstheme="minorHAnsi"/>
-          <w:noProof/>
-          <w:lang w:eastAsia="en-GB"/>
-        </w:rPr>
-        <w:drawing>
-          <wp:inline distT="0" distB="0" distL="0" distR="0" wp14:anchorId="1F2F54F4" wp14:editId="2373F28B">
-            <wp:extent cx="2334260" cy="1676400"/>
-            <wp:effectExtent l="0" t="0" r="2540" b="0"/>
-            <wp:docPr id="19" name="Picture 19" descr="/var/folders/pc/f6j_mmmj13g5w52rpt53qjn80000gn/T/com.microsoft.Word/Content.MSO/988CE3F0.tmp"/>
-            <wp:cNvGraphicFramePr>
-              <a:graphicFrameLocks xmlns:a="http://schemas.openxmlformats.org/drawingml/2006/main" noChangeAspect="1"/>
-            </wp:cNvGraphicFramePr>
-            <a:graphic xmlns:a="http://schemas.openxmlformats.org/drawingml/2006/main">
-              <a:graphicData uri="http://schemas.openxmlformats.org/drawingml/2006/picture">
-                <pic:pic xmlns:pic="http://schemas.openxmlformats.org/drawingml/2006/picture">
-                  <pic:nvPicPr>
-                    <pic:cNvPr id="0" name="Picture 17" descr="/var/folders/pc/f6j_mmmj13g5w52rpt53qjn80000gn/T/com.microsoft.Word/Content.MSO/988CE3F0.tmp"/>
-                    <pic:cNvPicPr>
-                      <a:picLocks noChangeAspect="1" noChangeArrowheads="1"/>
-                    </pic:cNvPicPr>
-                  </pic:nvPicPr>
-                  <pic:blipFill>
-                    <a:blip r:embed="rId19">
-                      <a:extLst>
-                        <a:ext uri="{28A0092B-C50C-407E-A947-70E740481C1C}">
-                          <a14:useLocalDpi xmlns:a14="http://schemas.microsoft.com/office/drawing/2010/main" val="0"/>
-                        </a:ext>
-                      </a:extLst>
-                    </a:blip>
-                    <a:srcRect/>
-                    <a:stretch>
-                      <a:fillRect/>
-                    </a:stretch>
-                  </pic:blipFill>
-                  <pic:spPr bwMode="auto">
-                    <a:xfrm>
-                      <a:off x="0" y="0"/>
-                      <a:ext cx="2334260" cy="1676400"/>
-                    </a:xfrm>
-                    <a:prstGeom prst="rect">
-                      <a:avLst/>
-                    </a:prstGeom>
-                    <a:noFill/>
-                    <a:ln>
-                      <a:noFill/>
-                    </a:ln>
-                  </pic:spPr>
-                </pic:pic>
-              </a:graphicData>
-            </a:graphic>
-          </wp:inline>
-        </w:drawing>
-      </w:r>
-      <w:r>
-        <w:rPr>
-          <w:rFonts w:eastAsia="Times New Roman" w:cstheme="minorHAnsi"/>
-          <w:noProof/>
-          <w:lang w:eastAsia="en-GB"/>
-        </w:rPr>
-        <w:drawing>
-          <wp:inline distT="0" distB="0" distL="0" distR="0" wp14:anchorId="72C71643" wp14:editId="4A62D84A">
-            <wp:extent cx="2452370" cy="1676400"/>
-            <wp:effectExtent l="0" t="0" r="0" b="0"/>
-            <wp:docPr id="20" name="Picture 20" descr="/var/folders/pc/f6j_mmmj13g5w52rpt53qjn80000gn/T/com.microsoft.Word/Content.MSO/C3861F7E.tmp"/>
-            <wp:cNvGraphicFramePr>
-              <a:graphicFrameLocks xmlns:a="http://schemas.openxmlformats.org/drawingml/2006/main" noChangeAspect="1"/>
-            </wp:cNvGraphicFramePr>
-            <a:graphic xmlns:a="http://schemas.openxmlformats.org/drawingml/2006/main">
-              <a:graphicData uri="http://schemas.openxmlformats.org/drawingml/2006/picture">
-                <pic:pic xmlns:pic="http://schemas.openxmlformats.org/drawingml/2006/picture">
-                  <pic:nvPicPr>
-                    <pic:cNvPr id="0" name="Picture 19" descr="/var/folders/pc/f6j_mmmj13g5w52rpt53qjn80000gn/T/com.microsoft.Word/Content.MSO/C3861F7E.tmp"/>
-                    <pic:cNvPicPr>
-                      <a:picLocks noChangeAspect="1" noChangeArrowheads="1"/>
-                    </pic:cNvPicPr>
-                  </pic:nvPicPr>
-                  <pic:blipFill>
-                    <a:blip r:embed="rId20">
-                      <a:extLst>
-                        <a:ext uri="{28A0092B-C50C-407E-A947-70E740481C1C}">
-                          <a14:useLocalDpi xmlns:a14="http://schemas.microsoft.com/office/drawing/2010/main" val="0"/>
-                        </a:ext>
-                      </a:extLst>
-                    </a:blip>
-                    <a:srcRect/>
-                    <a:stretch>
-                      <a:fillRect/>
-                    </a:stretch>
-                  </pic:blipFill>
-                  <pic:spPr bwMode="auto">
-                    <a:xfrm>
-                      <a:off x="0" y="0"/>
-                      <a:ext cx="2452370" cy="1676400"/>
-                    </a:xfrm>
-                    <a:prstGeom prst="rect">
-                      <a:avLst/>
-                    </a:prstGeom>
-                    <a:noFill/>
-                    <a:ln>
-                      <a:noFill/>
-                    </a:ln>
-                  </pic:spPr>
-                </pic:pic>
-              </a:graphicData>
-            </a:graphic>
-          </wp:inline>
-        </w:drawing>
-      </w:r>
-    </w:p>
-    <w:p>
-      <w:pPr>
+        <w:t xml:space="preserve"> Integration’s execution speeds are similar to NC quadrature </w:t>
+      </w:r>
+      <w:proofErr w:type="gramStart"/>
+      <w:r>
         <w:rPr>
           <w:rFonts w:eastAsia="Times New Roman" w:cstheme="minorHAnsi"/>
           <w:lang w:eastAsia="en-GB"/>
         </w:rPr>
-      </w:pPr>
-    </w:p>
-    <w:p>
-      <w:pPr>
+        <w:t xml:space="preserve">methods, </w:t>
+      </w:r>
+      <w:r>
         <w:rPr>
           <w:rFonts w:eastAsia="Times New Roman" w:cstheme="minorHAnsi"/>
           <w:lang w:eastAsia="en-GB"/>
         </w:rPr>
-      </w:pPr>
-      <w:r>
-        <w:rPr>
-          <w:rFonts w:eastAsia="Times New Roman" w:cstheme="minorHAnsi"/>
-          <w:noProof/>
-          <w:lang w:eastAsia="en-GB"/>
-        </w:rPr>
-        <w:drawing>
-          <wp:inline distT="0" distB="0" distL="0" distR="0" wp14:anchorId="182E8746" wp14:editId="1AB3FE4E">
-            <wp:extent cx="1985555" cy="1302327"/>
-            <wp:effectExtent l="0" t="0" r="0" b="0"/>
-            <wp:docPr id="21" name="Picture 21" descr="/var/folders/pc/f6j_mmmj13g5w52rpt53qjn80000gn/T/com.microsoft.Word/Content.MSO/7C85783C.tmp"/>
-            <wp:cNvGraphicFramePr>
-              <a:graphicFrameLocks xmlns:a="http://schemas.openxmlformats.org/drawingml/2006/main" noChangeAspect="1"/>
-            </wp:cNvGraphicFramePr>
-            <a:graphic xmlns:a="http://schemas.openxmlformats.org/drawingml/2006/main">
-              <a:graphicData uri="http://schemas.openxmlformats.org/drawingml/2006/picture">
-                <pic:pic xmlns:pic="http://schemas.openxmlformats.org/drawingml/2006/picture">
-                  <pic:nvPicPr>
-                    <pic:cNvPr id="0" name="Picture 21" descr="/var/folders/pc/f6j_mmmj13g5w52rpt53qjn80000gn/T/com.microsoft.Word/Content.MSO/7C85783C.tmp"/>
-                    <pic:cNvPicPr>
-                      <a:picLocks noChangeAspect="1" noChangeArrowheads="1"/>
-                    </pic:cNvPicPr>
-                  </pic:nvPicPr>
-                  <pic:blipFill>
-                    <a:blip r:embed="rId21">
-                      <a:extLst>
-                        <a:ext uri="{28A0092B-C50C-407E-A947-70E740481C1C}">
-                          <a14:useLocalDpi xmlns:a14="http://schemas.microsoft.com/office/drawing/2010/main" val="0"/>
-                        </a:ext>
-                      </a:extLst>
-                    </a:blip>
-                    <a:srcRect/>
-                    <a:stretch>
-                      <a:fillRect/>
-                    </a:stretch>
-                  </pic:blipFill>
-                  <pic:spPr bwMode="auto">
-                    <a:xfrm>
-                      <a:off x="0" y="0"/>
-                      <a:ext cx="1989118" cy="1304664"/>
-                    </a:xfrm>
-                    <a:prstGeom prst="rect">
-                      <a:avLst/>
-                    </a:prstGeom>
-                    <a:noFill/>
-                    <a:ln>
-                      <a:noFill/>
-                    </a:ln>
-                  </pic:spPr>
-                </pic:pic>
-              </a:graphicData>
-            </a:graphic>
-          </wp:inline>
-        </w:drawing>
-      </w:r>
-    </w:p>
-    <w:p>
-      <w:pPr>
+        <w:t>yet</w:t>
+      </w:r>
+      <w:proofErr w:type="gramEnd"/>
+      <w:r>
         <w:rPr>
           <w:rFonts w:eastAsia="Times New Roman" w:cstheme="minorHAnsi"/>
           <w:lang w:eastAsia="en-GB"/>
         </w:rPr>
-      </w:pPr>
+        <w:t xml:space="preserve"> was much slower to converge. </w:t>
+      </w:r>
       <w:r>
         <w:rPr>
           <w:rFonts w:eastAsia="Times New Roman" w:cstheme="minorHAnsi"/>
           <w:lang w:eastAsia="en-GB"/>
         </w:rPr>
-        <w:t xml:space="preserve">F5 </w:t>
-      </w:r>
-    </w:p>
-    <w:p>
-      <w:pPr>
+        <w:t>As discussed</w:t>
+      </w:r>
+      <w:r>
         <w:rPr>
           <w:rFonts w:eastAsia="Times New Roman" w:cstheme="minorHAnsi"/>
           <w:lang w:eastAsia="en-GB"/>
         </w:rPr>
-      </w:pPr>
-      <w:r>
-        <w:rPr>
-          <w:rFonts w:eastAsia="Times New Roman" w:cstheme="minorHAnsi"/>
-          <w:noProof/>
-          <w:lang w:eastAsia="en-GB"/>
-        </w:rPr>
-        <w:drawing>
-          <wp:inline distT="0" distB="0" distL="0" distR="0" wp14:anchorId="32008ACA" wp14:editId="1C02C9A0">
-            <wp:extent cx="2452370" cy="1676400"/>
-            <wp:effectExtent l="0" t="0" r="0" b="0"/>
-            <wp:docPr id="23" name="Picture 23" descr="/var/folders/pc/f6j_mmmj13g5w52rpt53qjn80000gn/T/com.microsoft.Word/Content.MSO/AE0E0B48.tmp"/>
-            <wp:cNvGraphicFramePr>
-              <a:graphicFrameLocks xmlns:a="http://schemas.openxmlformats.org/drawingml/2006/main" noChangeAspect="1"/>
-            </wp:cNvGraphicFramePr>
-            <a:graphic xmlns:a="http://schemas.openxmlformats.org/drawingml/2006/main">
-              <a:graphicData uri="http://schemas.openxmlformats.org/drawingml/2006/picture">
-                <pic:pic xmlns:pic="http://schemas.openxmlformats.org/drawingml/2006/picture">
-                  <pic:nvPicPr>
-                    <pic:cNvPr id="0" name="Picture 25" descr="/var/folders/pc/f6j_mmmj13g5w52rpt53qjn80000gn/T/com.microsoft.Word/Content.MSO/AE0E0B48.tmp"/>
-                    <pic:cNvPicPr>
-                      <a:picLocks noChangeAspect="1" noChangeArrowheads="1"/>
-                    </pic:cNvPicPr>
-                  </pic:nvPicPr>
-                  <pic:blipFill>
-                    <a:blip r:embed="rId22">
-                      <a:extLst>
-                        <a:ext uri="{28A0092B-C50C-407E-A947-70E740481C1C}">
-                          <a14:useLocalDpi xmlns:a14="http://schemas.microsoft.com/office/drawing/2010/main" val="0"/>
-                        </a:ext>
-                      </a:extLst>
-                    </a:blip>
-                    <a:srcRect/>
-                    <a:stretch>
-                      <a:fillRect/>
-                    </a:stretch>
-                  </pic:blipFill>
-                  <pic:spPr bwMode="auto">
-                    <a:xfrm>
-                      <a:off x="0" y="0"/>
-                      <a:ext cx="2452370" cy="1676400"/>
-                    </a:xfrm>
-                    <a:prstGeom prst="rect">
-                      <a:avLst/>
-                    </a:prstGeom>
-                    <a:noFill/>
-                    <a:ln>
-                      <a:noFill/>
-                    </a:ln>
-                  </pic:spPr>
-                </pic:pic>
-              </a:graphicData>
-            </a:graphic>
-          </wp:inline>
-        </w:drawing>
-      </w:r>
-    </w:p>
-    <w:p>
-      <w:pPr>
+        <w:t xml:space="preserve"> </w:t>
+      </w:r>
+      <w:r>
         <w:rPr>
           <w:rFonts w:eastAsia="Times New Roman" w:cstheme="minorHAnsi"/>
           <w:lang w:eastAsia="en-GB"/>
         </w:rPr>
-      </w:pPr>
-    </w:p>
-    <w:p>
-      <w:pPr>
+        <w:t>BEFORE PUT DOWN A SOURCE FOR THE √N THINGY</w:t>
+      </w:r>
+      <w:r>
         <w:rPr>
           <w:rFonts w:eastAsia="Times New Roman" w:cstheme="minorHAnsi"/>
           <w:lang w:eastAsia="en-GB"/>
         </w:rPr>
-      </w:pPr>
-    </w:p>
-    <w:p>
-      <w:pPr>
+        <w:t xml:space="preserve">, due to utilizing random numbers the value of the integration converges as O(1/√N). Convergence can be seen where the fluctuations in the value </w:t>
+      </w:r>
+      <w:proofErr w:type="spellStart"/>
+      <w:r>
         <w:rPr>
           <w:rFonts w:eastAsia="Times New Roman" w:cstheme="minorHAnsi"/>
           <w:lang w:eastAsia="en-GB"/>
         </w:rPr>
+        <w:t>decreaasse</w:t>
+      </w:r>
+      <w:proofErr w:type="spellEnd"/>
+      <w:r>
+        <w:rPr>
+          <w:rFonts w:eastAsia="Times New Roman" w:cstheme="minorHAnsi"/>
+          <w:lang w:eastAsia="en-GB"/>
+        </w:rPr>
+        <w:t xml:space="preserve"> as the number of sample points increases. </w:t>
+      </w:r>
+      <w:r>
+        <w:rPr>
+          <w:rFonts w:eastAsia="Times New Roman" w:cstheme="minorHAnsi"/>
+          <w:lang w:eastAsia="en-GB"/>
+        </w:rPr>
+        <w:t xml:space="preserve">From this, it can be concluded that the crude monte </w:t>
+      </w:r>
+      <w:proofErr w:type="spellStart"/>
+      <w:r>
+        <w:rPr>
+          <w:rFonts w:eastAsia="Times New Roman" w:cstheme="minorHAnsi"/>
+          <w:lang w:eastAsia="en-GB"/>
+        </w:rPr>
+        <w:t>carlo</w:t>
+      </w:r>
+      <w:proofErr w:type="spellEnd"/>
+      <w:r>
+        <w:rPr>
+          <w:rFonts w:eastAsia="Times New Roman" w:cstheme="minorHAnsi"/>
+          <w:lang w:eastAsia="en-GB"/>
+        </w:rPr>
+        <w:t xml:space="preserve"> method would never be as efficient as NC quadrature methods in one dimension. </w:t>
+      </w:r>
+    </w:p>
+    <w:p>
+      <w:pPr>
+        <w:rPr>
+          <w:rFonts w:eastAsia="Times New Roman" w:cstheme="minorHAnsi"/>
+          <w:lang w:eastAsia="en-GB"/>
+        </w:rPr>
+      </w:pPr>
+    </w:p>
+    <w:p>
+      <w:pPr>
+        <w:rPr>
+          <w:rFonts w:eastAsia="Times New Roman" w:cstheme="minorHAnsi"/>
+          <w:lang w:eastAsia="en-GB"/>
+        </w:rPr>
+      </w:pPr>
+    </w:p>
+    <w:p>
+      <w:pPr>
+        <w:rPr>
+          <w:rFonts w:eastAsia="Times New Roman" w:cstheme="minorHAnsi"/>
+          <w:lang w:eastAsia="en-GB"/>
+        </w:rPr>
+      </w:pPr>
+    </w:p>
+    <w:p>
+      <w:pPr>
+        <w:rPr>
+          <w:rFonts w:cstheme="minorHAnsi"/>
+        </w:rPr>
+      </w:pPr>
+    </w:p>
+    <w:p>
+      <w:pPr>
+        <w:rPr>
+          <w:rFonts w:cstheme="minorHAnsi"/>
+        </w:rPr>
+      </w:pPr>
+      <w:r>
+        <w:rPr>
+          <w:rFonts w:cstheme="minorHAnsi"/>
+        </w:rPr>
+        <w:t xml:space="preserve">Monte </w:t>
+      </w:r>
+      <w:proofErr w:type="spellStart"/>
+      <w:r>
+        <w:rPr>
+          <w:rFonts w:cstheme="minorHAnsi"/>
+        </w:rPr>
+        <w:t>carlo</w:t>
+      </w:r>
+      <w:proofErr w:type="spellEnd"/>
+      <w:r>
+        <w:rPr>
+          <w:rFonts w:cstheme="minorHAnsi"/>
+        </w:rPr>
+        <w:t xml:space="preserve"> simulations are </w:t>
+      </w:r>
+      <w:r>
+        <w:rPr>
+          <w:rFonts w:cstheme="minorHAnsi"/>
+        </w:rPr>
+        <w:t xml:space="preserve">slow to converge but fast to perform, 5000 function calls take only 0.004 seconds to do. </w:t>
+      </w:r>
+      <w:r>
+        <w:rPr>
+          <w:rFonts w:cstheme="minorHAnsi"/>
+        </w:rPr>
+        <w:t xml:space="preserve">Basically, on average each call takes roughly the same time as the </w:t>
+      </w:r>
+      <w:proofErr w:type="spellStart"/>
+      <w:r>
+        <w:rPr>
+          <w:rFonts w:cstheme="minorHAnsi"/>
+        </w:rPr>
+        <w:t>NCInt</w:t>
+      </w:r>
+      <w:proofErr w:type="spellEnd"/>
+      <w:r>
+        <w:rPr>
+          <w:rFonts w:cstheme="minorHAnsi"/>
+        </w:rPr>
+        <w:t xml:space="preserve"> counterpart. However, because monte </w:t>
+      </w:r>
+      <w:proofErr w:type="spellStart"/>
+      <w:r>
+        <w:rPr>
+          <w:rFonts w:cstheme="minorHAnsi"/>
+        </w:rPr>
+        <w:t>carlo</w:t>
+      </w:r>
+      <w:proofErr w:type="spellEnd"/>
+      <w:r>
+        <w:rPr>
+          <w:rFonts w:cstheme="minorHAnsi"/>
+        </w:rPr>
+        <w:t xml:space="preserve"> is based on randomness compared to </w:t>
+      </w:r>
+      <w:proofErr w:type="spellStart"/>
+      <w:r>
+        <w:rPr>
+          <w:rFonts w:cstheme="minorHAnsi"/>
+        </w:rPr>
+        <w:t>NCInts</w:t>
+      </w:r>
+      <w:proofErr w:type="spellEnd"/>
+      <w:r>
+        <w:rPr>
+          <w:rFonts w:cstheme="minorHAnsi"/>
+        </w:rPr>
+        <w:t xml:space="preserve"> deterministic properties, </w:t>
+      </w:r>
+      <w:r>
+        <w:rPr>
+          <w:rFonts w:cstheme="minorHAnsi"/>
+        </w:rPr>
+        <w:t xml:space="preserve">convergence is much slower. </w:t>
+      </w:r>
+      <w:r>
+        <w:rPr>
+          <w:rFonts w:cstheme="minorHAnsi"/>
+        </w:rPr>
+        <w:t xml:space="preserve">As seen there, the </w:t>
+      </w:r>
+      <w:r>
+        <w:rPr>
+          <w:rFonts w:cstheme="minorHAnsi"/>
+        </w:rPr>
+        <w:t xml:space="preserve">error of the </w:t>
+      </w:r>
+      <w:r>
+        <w:rPr>
+          <w:rFonts w:cstheme="minorHAnsi"/>
+        </w:rPr>
+        <w:lastRenderedPageBreak/>
+        <w:t>thingy does indeed go down as 1/√N.</w:t>
+      </w:r>
+      <w:r>
+        <w:rPr>
+          <w:rFonts w:cstheme="minorHAnsi"/>
+        </w:rPr>
+        <w:t xml:space="preserve"> </w:t>
+      </w:r>
+      <w:proofErr w:type="spellStart"/>
+      <w:r>
+        <w:rPr>
+          <w:rFonts w:cstheme="minorHAnsi"/>
+        </w:rPr>
+        <w:t>Recurvive</w:t>
+      </w:r>
+      <w:proofErr w:type="spellEnd"/>
+      <w:r>
+        <w:rPr>
+          <w:rFonts w:cstheme="minorHAnsi"/>
+        </w:rPr>
+        <w:t xml:space="preserve"> Stratified Sampling improves on monte Carlo and converges much faster than monte </w:t>
+      </w:r>
+      <w:proofErr w:type="spellStart"/>
+      <w:r>
+        <w:rPr>
+          <w:rFonts w:cstheme="minorHAnsi"/>
+        </w:rPr>
+        <w:t>carlo</w:t>
+      </w:r>
+      <w:proofErr w:type="spellEnd"/>
+      <w:r>
+        <w:rPr>
+          <w:rFonts w:cstheme="minorHAnsi"/>
+        </w:rPr>
+        <w:t xml:space="preserve">. </w:t>
+      </w:r>
+      <w:r>
+        <w:rPr>
+          <w:rFonts w:cstheme="minorHAnsi"/>
+        </w:rPr>
+        <w:t xml:space="preserve">Each iteration of stratified sampling brings the value closer to the actual </w:t>
+      </w:r>
+      <w:proofErr w:type="gramStart"/>
+      <w:r>
+        <w:rPr>
+          <w:rFonts w:cstheme="minorHAnsi"/>
+        </w:rPr>
+        <w:t>value, and</w:t>
+      </w:r>
+      <w:proofErr w:type="gramEnd"/>
+      <w:r>
+        <w:rPr>
+          <w:rFonts w:cstheme="minorHAnsi"/>
+        </w:rPr>
+        <w:t xml:space="preserve"> is therefore much better than crude monte </w:t>
+      </w:r>
+      <w:proofErr w:type="spellStart"/>
+      <w:r>
+        <w:rPr>
+          <w:rFonts w:cstheme="minorHAnsi"/>
+        </w:rPr>
+        <w:t>carlo</w:t>
+      </w:r>
+      <w:proofErr w:type="spellEnd"/>
+      <w:r>
+        <w:rPr>
+          <w:rFonts w:cstheme="minorHAnsi"/>
+        </w:rPr>
+        <w:t xml:space="preserve">. </w:t>
+      </w:r>
+      <w:r>
+        <w:rPr>
+          <w:rFonts w:cstheme="minorHAnsi"/>
+        </w:rPr>
+        <w:t>Due to the complexity of the algorithm, it does require a longer time to execute, however converges much faster and would therefore give a truer result. Comparing it with adaptive integration,</w:t>
+      </w:r>
+      <w:r>
+        <w:rPr>
+          <w:rFonts w:cstheme="minorHAnsi"/>
+        </w:rPr>
+        <w:t xml:space="preserve"> the execution speed of adaptive integration is much faster compared to </w:t>
+      </w:r>
+      <w:proofErr w:type="spellStart"/>
+      <w:r>
+        <w:rPr>
+          <w:rFonts w:cstheme="minorHAnsi"/>
+        </w:rPr>
+        <w:t>recurvise</w:t>
+      </w:r>
+      <w:proofErr w:type="spellEnd"/>
+      <w:r>
+        <w:rPr>
+          <w:rFonts w:cstheme="minorHAnsi"/>
+        </w:rPr>
+        <w:t xml:space="preserve"> stratified sampling. </w:t>
+      </w:r>
+    </w:p>
+    <w:p>
+      <w:pPr>
+        <w:rPr>
+          <w:rFonts w:cstheme="minorHAnsi"/>
+        </w:rPr>
+      </w:pPr>
+    </w:p>
+    <w:p>
+      <w:pPr>
+        <w:rPr>
+          <w:rFonts w:cstheme="minorHAnsi"/>
+        </w:rPr>
+      </w:pPr>
+      <w:r>
+        <w:rPr>
+          <w:rFonts w:cstheme="minorHAnsi"/>
+        </w:rPr>
+        <w:t xml:space="preserve">Overall, in one dimension, </w:t>
+      </w:r>
+      <w:proofErr w:type="spellStart"/>
+      <w:r>
+        <w:rPr>
+          <w:rFonts w:cstheme="minorHAnsi"/>
+        </w:rPr>
+        <w:t>deterininstic</w:t>
+      </w:r>
+      <w:proofErr w:type="spellEnd"/>
+      <w:r>
+        <w:rPr>
+          <w:rFonts w:cstheme="minorHAnsi"/>
+        </w:rPr>
+        <w:t xml:space="preserve"> quadrature rules perform better compared to monte </w:t>
+      </w:r>
+      <w:proofErr w:type="spellStart"/>
+      <w:r>
+        <w:rPr>
+          <w:rFonts w:cstheme="minorHAnsi"/>
+        </w:rPr>
+        <w:t>carlo</w:t>
+      </w:r>
+      <w:proofErr w:type="spellEnd"/>
+      <w:r>
+        <w:rPr>
+          <w:rFonts w:cstheme="minorHAnsi"/>
+        </w:rPr>
+        <w:t xml:space="preserve"> techniques. </w:t>
+      </w:r>
+      <w:r>
+        <w:rPr>
+          <w:rFonts w:cstheme="minorHAnsi"/>
+        </w:rPr>
+        <w:t xml:space="preserve">Not relying on random samples allow the quadrature rules to converge much faster by systematically choosing the best sampling points to use. </w:t>
+      </w:r>
+    </w:p>
+    <w:p>
+      <w:pPr>
+        <w:rPr>
+          <w:rFonts w:cstheme="minorHAnsi"/>
+        </w:rPr>
       </w:pPr>
     </w:p>
     <w:p>
@@ -6116,352 +5974,184 @@
     <w:p>
       <w:pPr>
         <w:rPr>
-          <w:rFonts w:eastAsia="Times New Roman" w:cstheme="minorHAnsi"/>
-          <w:lang w:eastAsia="en-GB"/>
-        </w:rPr>
-      </w:pPr>
-    </w:p>
-    <w:p>
-      <w:pPr>
-        <w:ind w:left="720" w:hanging="720"/>
-        <w:rPr>
-          <w:rFonts w:eastAsia="Times New Roman" w:cstheme="minorHAnsi"/>
-          <w:lang w:eastAsia="en-GB"/>
-        </w:rPr>
-      </w:pPr>
-      <w:r>
-        <w:rPr>
-          <w:rFonts w:eastAsia="Times New Roman" w:cstheme="minorHAnsi"/>
-          <w:lang w:eastAsia="en-GB"/>
-        </w:rPr>
-        <w:t xml:space="preserve">Adaptive integration was a massive improvement over the traditional NC </w:t>
+          <w:rFonts w:cstheme="minorHAnsi"/>
+        </w:rPr>
+      </w:pPr>
+    </w:p>
+    <w:p>
+      <w:pPr>
+        <w:rPr>
+          <w:rFonts w:cstheme="minorHAnsi"/>
+        </w:rPr>
+      </w:pPr>
+    </w:p>
+    <w:p>
+      <w:pPr>
+        <w:rPr>
+          <w:rFonts w:cstheme="minorHAnsi"/>
+        </w:rPr>
+      </w:pPr>
+      <w:r>
+        <w:rPr>
+          <w:rFonts w:cstheme="minorHAnsi"/>
+        </w:rPr>
+        <w:t xml:space="preserve">N Dimensions </w:t>
+      </w:r>
+    </w:p>
+    <w:p>
+      <w:pPr>
+        <w:rPr>
+          <w:rFonts w:cstheme="minorHAnsi"/>
+        </w:rPr>
+      </w:pPr>
+    </w:p>
+    <w:p>
+      <w:pPr>
+        <w:rPr>
+          <w:rFonts w:cstheme="minorHAnsi"/>
+        </w:rPr>
+      </w:pPr>
+      <w:r>
+        <w:rPr>
+          <w:rFonts w:cstheme="minorHAnsi"/>
+        </w:rPr>
+        <w:t xml:space="preserve">- Converges Very slowly now </w:t>
+      </w:r>
+    </w:p>
+    <w:p>
+      <w:pPr>
+        <w:rPr>
+          <w:rFonts w:cstheme="minorHAnsi"/>
+        </w:rPr>
+      </w:pPr>
+      <w:r>
+        <w:rPr>
+          <w:rFonts w:cstheme="minorHAnsi"/>
+        </w:rPr>
+        <w:t xml:space="preserve">- Suffers from curse of dimensionality </w:t>
+      </w:r>
+    </w:p>
+    <w:p>
+      <w:pPr>
+        <w:rPr>
+          <w:rFonts w:cstheme="minorHAnsi"/>
+        </w:rPr>
+      </w:pPr>
+      <w:r>
+        <w:rPr>
+          <w:rFonts w:cstheme="minorHAnsi"/>
+        </w:rPr>
+        <w:t xml:space="preserve">- The time it takes increases </w:t>
       </w:r>
       <w:proofErr w:type="spellStart"/>
       <w:r>
         <w:rPr>
-          <w:rFonts w:eastAsia="Times New Roman" w:cstheme="minorHAnsi"/>
-          <w:lang w:eastAsia="en-GB"/>
-        </w:rPr>
-        <w:t>quadratures</w:t>
+          <w:rFonts w:cstheme="minorHAnsi"/>
+        </w:rPr>
+        <w:t>polynomially</w:t>
       </w:r>
       <w:proofErr w:type="spellEnd"/>
       <w:r>
         <w:rPr>
-          <w:rFonts w:eastAsia="Times New Roman" w:cstheme="minorHAnsi"/>
-          <w:lang w:eastAsia="en-GB"/>
-        </w:rPr>
-        <w:t xml:space="preserve">. Both well behaved polynomials such as f5, as well as non-analytically integrable functions such as the gaussian, it converged to near 0 </w:t>
-      </w:r>
-      <w:r>
-        <w:rPr>
-          <w:rFonts w:eastAsia="Times New Roman" w:cstheme="minorHAnsi"/>
-          <w:lang w:eastAsia="en-GB"/>
-        </w:rPr>
-        <w:t xml:space="preserve">in less than 10 </w:t>
-      </w:r>
-      <w:proofErr w:type="spellStart"/>
-      <w:r>
-        <w:rPr>
-          <w:rFonts w:eastAsia="Times New Roman" w:cstheme="minorHAnsi"/>
-          <w:lang w:eastAsia="en-GB"/>
-        </w:rPr>
-        <w:t>interations</w:t>
-      </w:r>
-      <w:proofErr w:type="spellEnd"/>
-      <w:r>
-        <w:rPr>
-          <w:rFonts w:eastAsia="Times New Roman" w:cstheme="minorHAnsi"/>
-          <w:lang w:eastAsia="en-GB"/>
-        </w:rPr>
-        <w:t xml:space="preserve"> of the algorithm. </w:t>
-      </w:r>
-      <w:r>
-        <w:rPr>
-          <w:rFonts w:eastAsia="Times New Roman" w:cstheme="minorHAnsi"/>
-          <w:lang w:eastAsia="en-GB"/>
-        </w:rPr>
-        <w:t>Given that it uses the</w:t>
-      </w:r>
-      <w:r>
-        <w:rPr>
-          <w:rFonts w:eastAsia="Times New Roman" w:cstheme="minorHAnsi"/>
-          <w:lang w:eastAsia="en-GB"/>
-        </w:rPr>
-        <w:t xml:space="preserve"> exact same NC Int </w:t>
-      </w:r>
-      <w:r>
-        <w:rPr>
-          <w:rFonts w:eastAsia="Times New Roman" w:cstheme="minorHAnsi"/>
-          <w:lang w:eastAsia="en-GB"/>
-        </w:rPr>
-        <w:t xml:space="preserve">algorithm, this program is extremely fast. However, the </w:t>
-      </w:r>
-      <w:proofErr w:type="spellStart"/>
-      <w:r>
-        <w:rPr>
-          <w:rFonts w:eastAsia="Times New Roman" w:cstheme="minorHAnsi"/>
-          <w:lang w:eastAsia="en-GB"/>
-        </w:rPr>
-        <w:t>recurvise</w:t>
-      </w:r>
-      <w:proofErr w:type="spellEnd"/>
-      <w:r>
-        <w:rPr>
-          <w:rFonts w:eastAsia="Times New Roman" w:cstheme="minorHAnsi"/>
-          <w:lang w:eastAsia="en-GB"/>
-        </w:rPr>
-        <w:t xml:space="preserve"> nature of it limits it speed, therefore taking approximately 10 times longer to run to achieve the same error. </w:t>
-      </w:r>
-      <w:r>
-        <w:rPr>
-          <w:rFonts w:eastAsia="Times New Roman" w:cstheme="minorHAnsi"/>
-          <w:lang w:eastAsia="en-GB"/>
-        </w:rPr>
-        <w:t xml:space="preserve">Overall, as a function of calls this is blazing fast, but as a function of time it is not as fast. </w:t>
-      </w:r>
-      <w:r>
-        <w:rPr>
-          <w:rFonts w:eastAsia="Times New Roman" w:cstheme="minorHAnsi"/>
-          <w:lang w:eastAsia="en-GB"/>
-        </w:rPr>
-        <w:t xml:space="preserve">However, it is expected in the long run that the less amount of calls it takes to run would win over the timing </w:t>
-      </w:r>
-      <w:proofErr w:type="spellStart"/>
-      <w:r>
-        <w:rPr>
-          <w:rFonts w:eastAsia="Times New Roman" w:cstheme="minorHAnsi"/>
-          <w:lang w:eastAsia="en-GB"/>
-        </w:rPr>
-        <w:t>increaseements</w:t>
-      </w:r>
-      <w:proofErr w:type="spellEnd"/>
-      <w:r>
-        <w:rPr>
-          <w:rFonts w:eastAsia="Times New Roman" w:cstheme="minorHAnsi"/>
-          <w:lang w:eastAsia="en-GB"/>
-        </w:rPr>
-        <w:t xml:space="preserve"> compared to others. </w:t>
-      </w:r>
-    </w:p>
-    <w:p>
-      <w:pPr>
-        <w:rPr>
-          <w:rFonts w:eastAsia="Times New Roman" w:cstheme="minorHAnsi"/>
-          <w:lang w:eastAsia="en-GB"/>
-        </w:rPr>
-      </w:pPr>
-    </w:p>
-    <w:p>
-      <w:pPr>
-        <w:rPr>
-          <w:rFonts w:eastAsia="Times New Roman" w:cstheme="minorHAnsi"/>
-          <w:lang w:eastAsia="en-GB"/>
-        </w:rPr>
-      </w:pPr>
-      <w:r>
-        <w:rPr>
-          <w:rFonts w:eastAsia="Times New Roman" w:cstheme="minorHAnsi"/>
-          <w:noProof/>
-          <w:lang w:eastAsia="en-GB"/>
-        </w:rPr>
-        <w:lastRenderedPageBreak/>
-        <w:drawing>
-          <wp:inline distT="0" distB="0" distL="0" distR="0" wp14:anchorId="7AA138F0" wp14:editId="14A334BA">
-            <wp:extent cx="2383155" cy="1676400"/>
-            <wp:effectExtent l="0" t="0" r="4445" b="0"/>
-            <wp:docPr id="22" name="Picture 22" descr="/var/folders/pc/f6j_mmmj13g5w52rpt53qjn80000gn/T/com.microsoft.Word/Content.MSO/DC8B55AA.tmp"/>
-            <wp:cNvGraphicFramePr>
-              <a:graphicFrameLocks xmlns:a="http://schemas.openxmlformats.org/drawingml/2006/main" noChangeAspect="1"/>
-            </wp:cNvGraphicFramePr>
-            <a:graphic xmlns:a="http://schemas.openxmlformats.org/drawingml/2006/main">
-              <a:graphicData uri="http://schemas.openxmlformats.org/drawingml/2006/picture">
-                <pic:pic xmlns:pic="http://schemas.openxmlformats.org/drawingml/2006/picture">
-                  <pic:nvPicPr>
-                    <pic:cNvPr id="0" name="Picture 23" descr="/var/folders/pc/f6j_mmmj13g5w52rpt53qjn80000gn/T/com.microsoft.Word/Content.MSO/DC8B55AA.tmp"/>
-                    <pic:cNvPicPr>
-                      <a:picLocks noChangeAspect="1" noChangeArrowheads="1"/>
-                    </pic:cNvPicPr>
-                  </pic:nvPicPr>
-                  <pic:blipFill>
-                    <a:blip r:embed="rId23">
-                      <a:extLst>
-                        <a:ext uri="{28A0092B-C50C-407E-A947-70E740481C1C}">
-                          <a14:useLocalDpi xmlns:a14="http://schemas.microsoft.com/office/drawing/2010/main" val="0"/>
-                        </a:ext>
-                      </a:extLst>
-                    </a:blip>
-                    <a:srcRect/>
-                    <a:stretch>
-                      <a:fillRect/>
-                    </a:stretch>
-                  </pic:blipFill>
-                  <pic:spPr bwMode="auto">
-                    <a:xfrm>
-                      <a:off x="0" y="0"/>
-                      <a:ext cx="2383155" cy="1676400"/>
-                    </a:xfrm>
-                    <a:prstGeom prst="rect">
-                      <a:avLst/>
-                    </a:prstGeom>
-                    <a:noFill/>
-                    <a:ln>
-                      <a:noFill/>
-                    </a:ln>
-                  </pic:spPr>
-                </pic:pic>
-              </a:graphicData>
-            </a:graphic>
-          </wp:inline>
-        </w:drawing>
-      </w:r>
-      <w:r>
-        <w:rPr>
-          <w:rFonts w:eastAsia="Times New Roman" w:cstheme="minorHAnsi"/>
-          <w:noProof/>
-          <w:lang w:eastAsia="en-GB"/>
-        </w:rPr>
-        <w:drawing>
-          <wp:inline distT="0" distB="0" distL="0" distR="0" wp14:anchorId="40F56A6B" wp14:editId="2A233DC2">
-            <wp:extent cx="2362200" cy="1676400"/>
-            <wp:effectExtent l="0" t="0" r="0" b="0"/>
-            <wp:docPr id="24" name="Picture 24" descr="/var/folders/pc/f6j_mmmj13g5w52rpt53qjn80000gn/T/com.microsoft.Word/Content.MSO/E32CB896.tmp"/>
-            <wp:cNvGraphicFramePr>
-              <a:graphicFrameLocks xmlns:a="http://schemas.openxmlformats.org/drawingml/2006/main" noChangeAspect="1"/>
-            </wp:cNvGraphicFramePr>
-            <a:graphic xmlns:a="http://schemas.openxmlformats.org/drawingml/2006/main">
-              <a:graphicData uri="http://schemas.openxmlformats.org/drawingml/2006/picture">
-                <pic:pic xmlns:pic="http://schemas.openxmlformats.org/drawingml/2006/picture">
-                  <pic:nvPicPr>
-                    <pic:cNvPr id="0" name="Picture 27" descr="/var/folders/pc/f6j_mmmj13g5w52rpt53qjn80000gn/T/com.microsoft.Word/Content.MSO/E32CB896.tmp"/>
-                    <pic:cNvPicPr>
-                      <a:picLocks noChangeAspect="1" noChangeArrowheads="1"/>
-                    </pic:cNvPicPr>
-                  </pic:nvPicPr>
-                  <pic:blipFill>
-                    <a:blip r:embed="rId24">
-                      <a:extLst>
-                        <a:ext uri="{28A0092B-C50C-407E-A947-70E740481C1C}">
-                          <a14:useLocalDpi xmlns:a14="http://schemas.microsoft.com/office/drawing/2010/main" val="0"/>
-                        </a:ext>
-                      </a:extLst>
-                    </a:blip>
-                    <a:srcRect/>
-                    <a:stretch>
-                      <a:fillRect/>
-                    </a:stretch>
-                  </pic:blipFill>
-                  <pic:spPr bwMode="auto">
-                    <a:xfrm>
-                      <a:off x="0" y="0"/>
-                      <a:ext cx="2362200" cy="1676400"/>
-                    </a:xfrm>
-                    <a:prstGeom prst="rect">
-                      <a:avLst/>
-                    </a:prstGeom>
-                    <a:noFill/>
-                    <a:ln>
-                      <a:noFill/>
-                    </a:ln>
-                  </pic:spPr>
-                </pic:pic>
-              </a:graphicData>
-            </a:graphic>
-          </wp:inline>
-        </w:drawing>
-      </w:r>
-      <w:r>
-        <w:rPr>
-          <w:rFonts w:eastAsia="Times New Roman" w:cstheme="minorHAnsi"/>
-          <w:noProof/>
-          <w:lang w:eastAsia="en-GB"/>
-        </w:rPr>
-        <w:drawing>
-          <wp:inline distT="0" distB="0" distL="0" distR="0" wp14:anchorId="65918636" wp14:editId="52506E11">
-            <wp:extent cx="2479675" cy="1676400"/>
-            <wp:effectExtent l="0" t="0" r="0" b="0"/>
-            <wp:docPr id="25" name="Picture 25" descr="/var/folders/pc/f6j_mmmj13g5w52rpt53qjn80000gn/T/com.microsoft.Word/Content.MSO/E5C52914.tmp"/>
-            <wp:cNvGraphicFramePr>
-              <a:graphicFrameLocks xmlns:a="http://schemas.openxmlformats.org/drawingml/2006/main" noChangeAspect="1"/>
-            </wp:cNvGraphicFramePr>
-            <a:graphic xmlns:a="http://schemas.openxmlformats.org/drawingml/2006/main">
-              <a:graphicData uri="http://schemas.openxmlformats.org/drawingml/2006/picture">
-                <pic:pic xmlns:pic="http://schemas.openxmlformats.org/drawingml/2006/picture">
-                  <pic:nvPicPr>
-                    <pic:cNvPr id="0" name="Picture 29" descr="/var/folders/pc/f6j_mmmj13g5w52rpt53qjn80000gn/T/com.microsoft.Word/Content.MSO/E5C52914.tmp"/>
-                    <pic:cNvPicPr>
-                      <a:picLocks noChangeAspect="1" noChangeArrowheads="1"/>
-                    </pic:cNvPicPr>
-                  </pic:nvPicPr>
-                  <pic:blipFill>
-                    <a:blip r:embed="rId25">
-                      <a:extLst>
-                        <a:ext uri="{28A0092B-C50C-407E-A947-70E740481C1C}">
-                          <a14:useLocalDpi xmlns:a14="http://schemas.microsoft.com/office/drawing/2010/main" val="0"/>
-                        </a:ext>
-                      </a:extLst>
-                    </a:blip>
-                    <a:srcRect/>
-                    <a:stretch>
-                      <a:fillRect/>
-                    </a:stretch>
-                  </pic:blipFill>
-                  <pic:spPr bwMode="auto">
-                    <a:xfrm>
-                      <a:off x="0" y="0"/>
-                      <a:ext cx="2479675" cy="1676400"/>
-                    </a:xfrm>
-                    <a:prstGeom prst="rect">
-                      <a:avLst/>
-                    </a:prstGeom>
-                    <a:noFill/>
-                    <a:ln>
-                      <a:noFill/>
-                    </a:ln>
-                  </pic:spPr>
-                </pic:pic>
-              </a:graphicData>
-            </a:graphic>
-          </wp:inline>
-        </w:drawing>
-      </w:r>
-    </w:p>
-    <w:p>
-      <w:pPr>
-        <w:rPr>
-          <w:rFonts w:eastAsia="Times New Roman" w:cstheme="minorHAnsi"/>
-          <w:lang w:eastAsia="en-GB"/>
-        </w:rPr>
-      </w:pPr>
-    </w:p>
-    <w:p>
-      <w:pPr>
-        <w:rPr>
-          <w:rFonts w:eastAsia="Times New Roman" w:cstheme="minorHAnsi"/>
-          <w:lang w:eastAsia="en-GB"/>
-        </w:rPr>
-      </w:pPr>
-      <w:r>
-        <w:rPr>
-          <w:rFonts w:eastAsia="Times New Roman" w:cstheme="minorHAnsi"/>
-          <w:lang w:eastAsia="en-GB"/>
-        </w:rPr>
-        <w:t>Monte Carlo</w:t>
-      </w:r>
-    </w:p>
-    <w:p>
-      <w:pPr>
-        <w:rPr>
-          <w:rFonts w:eastAsia="Times New Roman" w:cstheme="minorHAnsi"/>
-          <w:lang w:eastAsia="en-GB"/>
-        </w:rPr>
-      </w:pPr>
-      <w:r>
-        <w:rPr>
-          <w:rFonts w:eastAsia="Times New Roman" w:cstheme="minorHAnsi"/>
-          <w:lang w:eastAsia="en-GB"/>
-        </w:rPr>
-        <w:t>G</w:t>
-      </w:r>
+          <w:rFonts w:cstheme="minorHAnsi"/>
+        </w:rPr>
+        <w:t xml:space="preserve"> (is that a word)</w:t>
+      </w:r>
+    </w:p>
+    <w:p>
+      <w:pPr>
+        <w:rPr>
+          <w:rFonts w:cstheme="minorHAnsi"/>
+        </w:rPr>
+      </w:pPr>
+      <w:r>
+        <w:rPr>
+          <w:rFonts w:cstheme="minorHAnsi"/>
+        </w:rPr>
+        <w:t>- Because there are much more points required</w:t>
+      </w:r>
+    </w:p>
+    <w:p>
+      <w:pPr>
+        <w:rPr>
+          <w:rFonts w:cstheme="minorHAnsi"/>
+        </w:rPr>
+      </w:pPr>
+      <w:r>
+        <w:rPr>
+          <w:rFonts w:cstheme="minorHAnsi"/>
+        </w:rPr>
+        <w:t>- Very bad, as adding an additional point increases it by a lot</w:t>
+      </w:r>
+    </w:p>
+    <w:p>
+      <w:pPr>
+        <w:rPr>
+          <w:rFonts w:cstheme="minorHAnsi"/>
+        </w:rPr>
+      </w:pPr>
+    </w:p>
+    <w:p>
+      <w:pPr>
+        <w:rPr>
+          <w:rFonts w:cstheme="minorHAnsi"/>
+        </w:rPr>
+      </w:pPr>
+      <w:r>
+        <w:rPr>
+          <w:rFonts w:cstheme="minorHAnsi"/>
+        </w:rPr>
+        <w:t xml:space="preserve">Applying NC Quadrature rules in four dimensions lead to poor performance. </w:t>
+      </w:r>
+      <w:r>
+        <w:rPr>
+          <w:rFonts w:cstheme="minorHAnsi"/>
+        </w:rPr>
+        <w:t xml:space="preserve">The quadrature rule requires much more sampling points for it to converge, and each additional sampling point added to the function increases the execution speed exponentially. </w:t>
+      </w:r>
+      <w:r>
+        <w:rPr>
+          <w:rFonts w:cstheme="minorHAnsi"/>
+        </w:rPr>
+        <w:t xml:space="preserve">As shown in FIGURE SOMETHING, converging from an error of around -5% to an error of -4% requires using 50 sampling points per dimension instead of 40, which contributes to a total of 6.25 million sampling points required. </w:t>
+      </w:r>
+      <w:r>
+        <w:rPr>
+          <w:rFonts w:cstheme="minorHAnsi"/>
+        </w:rPr>
+        <w:t xml:space="preserve">This is due to the curse of dimensionality, where </w:t>
+      </w:r>
+      <w:r>
+        <w:rPr>
+          <w:rFonts w:cstheme="minorHAnsi"/>
+        </w:rPr>
+        <w:t>the number of points required for it to converge depends on the dimensions of the integral itself, as discussed in the previous section.</w:t>
+      </w:r>
+      <w:r>
+        <w:rPr>
+          <w:rFonts w:cstheme="minorHAnsi"/>
+        </w:rPr>
+        <w:t xml:space="preserve"> Extrapolating this to hundreds of dimensions, NC Quadrature would perform extremely poorly due to the aforementioned characteristics. </w:t>
+      </w:r>
+      <w:r>
+        <w:rPr>
+          <w:rFonts w:cstheme="minorHAnsi"/>
+        </w:rPr>
+        <w:t xml:space="preserve"> </w:t>
+      </w:r>
+      <w:r>
+        <w:rPr>
+          <w:rFonts w:cstheme="minorHAnsi"/>
+        </w:rPr>
+        <w:t>SOMETHING ABOUT ADAPTIVE INTEGRATION</w:t>
+      </w:r>
+    </w:p>
+    <w:p>
+      <w:pPr>
+        <w:rPr>
+          <w:rFonts w:cstheme="minorHAnsi"/>
+        </w:rPr>
+      </w:pPr>
     </w:p>
     <w:p>
       <w:pPr>
@@ -6470,291 +6160,45 @@
           <w:lang w:eastAsia="en-GB"/>
         </w:rPr>
       </w:pPr>
-      <w:r>
-        <w:rPr>
-          <w:rFonts w:eastAsia="Times New Roman" w:cstheme="minorHAnsi"/>
-          <w:noProof/>
-          <w:lang w:eastAsia="en-GB"/>
-        </w:rPr>
-        <w:drawing>
-          <wp:inline distT="0" distB="0" distL="0" distR="0" wp14:anchorId="370AF149" wp14:editId="3319683B">
-            <wp:extent cx="2431415" cy="1676400"/>
-            <wp:effectExtent l="0" t="0" r="0" b="0"/>
-            <wp:docPr id="28" name="Picture 28" descr="/var/folders/pc/f6j_mmmj13g5w52rpt53qjn80000gn/T/com.microsoft.Word/Content.MSO/D57E74AE.tmp"/>
-            <wp:cNvGraphicFramePr>
-              <a:graphicFrameLocks xmlns:a="http://schemas.openxmlformats.org/drawingml/2006/main" noChangeAspect="1"/>
-            </wp:cNvGraphicFramePr>
-            <a:graphic xmlns:a="http://schemas.openxmlformats.org/drawingml/2006/main">
-              <a:graphicData uri="http://schemas.openxmlformats.org/drawingml/2006/picture">
-                <pic:pic xmlns:pic="http://schemas.openxmlformats.org/drawingml/2006/picture">
-                  <pic:nvPicPr>
-                    <pic:cNvPr id="0" name="Picture 35" descr="/var/folders/pc/f6j_mmmj13g5w52rpt53qjn80000gn/T/com.microsoft.Word/Content.MSO/D57E74AE.tmp"/>
-                    <pic:cNvPicPr>
-                      <a:picLocks noChangeAspect="1" noChangeArrowheads="1"/>
-                    </pic:cNvPicPr>
-                  </pic:nvPicPr>
-                  <pic:blipFill>
-                    <a:blip r:embed="rId26">
-                      <a:extLst>
-                        <a:ext uri="{28A0092B-C50C-407E-A947-70E740481C1C}">
-                          <a14:useLocalDpi xmlns:a14="http://schemas.microsoft.com/office/drawing/2010/main" val="0"/>
-                        </a:ext>
-                      </a:extLst>
-                    </a:blip>
-                    <a:srcRect/>
-                    <a:stretch>
-                      <a:fillRect/>
-                    </a:stretch>
-                  </pic:blipFill>
-                  <pic:spPr bwMode="auto">
-                    <a:xfrm>
-                      <a:off x="0" y="0"/>
-                      <a:ext cx="2431415" cy="1676400"/>
-                    </a:xfrm>
-                    <a:prstGeom prst="rect">
-                      <a:avLst/>
-                    </a:prstGeom>
-                    <a:noFill/>
-                    <a:ln>
-                      <a:noFill/>
-                    </a:ln>
-                  </pic:spPr>
-                </pic:pic>
-              </a:graphicData>
-            </a:graphic>
-          </wp:inline>
-        </w:drawing>
-      </w:r>
-      <w:r>
-        <w:rPr>
-          <w:rFonts w:ascii="Times New Roman" w:eastAsia="Times New Roman" w:hAnsi="Times New Roman" w:cs="Times New Roman"/>
-          <w:noProof/>
-          <w:lang w:eastAsia="en-GB"/>
-        </w:rPr>
-        <w:drawing>
-          <wp:inline distT="0" distB="0" distL="0" distR="0" wp14:anchorId="0FF614CD" wp14:editId="2AE77B46">
-            <wp:extent cx="2479675" cy="1676400"/>
-            <wp:effectExtent l="0" t="0" r="0" b="0"/>
-            <wp:docPr id="29" name="Picture 29" descr="/var/folders/pc/f6j_mmmj13g5w52rpt53qjn80000gn/T/com.microsoft.Word/Content.MSO/8A92F4EC.tmp"/>
-            <wp:cNvGraphicFramePr>
-              <a:graphicFrameLocks xmlns:a="http://schemas.openxmlformats.org/drawingml/2006/main" noChangeAspect="1"/>
-            </wp:cNvGraphicFramePr>
-            <a:graphic xmlns:a="http://schemas.openxmlformats.org/drawingml/2006/main">
-              <a:graphicData uri="http://schemas.openxmlformats.org/drawingml/2006/picture">
-                <pic:pic xmlns:pic="http://schemas.openxmlformats.org/drawingml/2006/picture">
-                  <pic:nvPicPr>
-                    <pic:cNvPr id="0" name="Picture 37" descr="/var/folders/pc/f6j_mmmj13g5w52rpt53qjn80000gn/T/com.microsoft.Word/Content.MSO/8A92F4EC.tmp"/>
-                    <pic:cNvPicPr>
-                      <a:picLocks noChangeAspect="1" noChangeArrowheads="1"/>
-                    </pic:cNvPicPr>
-                  </pic:nvPicPr>
-                  <pic:blipFill>
-                    <a:blip r:embed="rId27">
-                      <a:extLst>
-                        <a:ext uri="{28A0092B-C50C-407E-A947-70E740481C1C}">
-                          <a14:useLocalDpi xmlns:a14="http://schemas.microsoft.com/office/drawing/2010/main" val="0"/>
-                        </a:ext>
-                      </a:extLst>
-                    </a:blip>
-                    <a:srcRect/>
-                    <a:stretch>
-                      <a:fillRect/>
-                    </a:stretch>
-                  </pic:blipFill>
-                  <pic:spPr bwMode="auto">
-                    <a:xfrm>
-                      <a:off x="0" y="0"/>
-                      <a:ext cx="2479675" cy="1676400"/>
-                    </a:xfrm>
-                    <a:prstGeom prst="rect">
-                      <a:avLst/>
-                    </a:prstGeom>
-                    <a:noFill/>
-                    <a:ln>
-                      <a:noFill/>
-                    </a:ln>
-                  </pic:spPr>
-                </pic:pic>
-              </a:graphicData>
-            </a:graphic>
-          </wp:inline>
-        </w:drawing>
-      </w:r>
-    </w:p>
-    <w:p>
-      <w:pPr>
-        <w:rPr>
-          <w:rFonts w:ascii="Times New Roman" w:eastAsia="Times New Roman" w:hAnsi="Times New Roman" w:cs="Times New Roman"/>
-          <w:lang w:eastAsia="en-GB"/>
-        </w:rPr>
-      </w:pPr>
-    </w:p>
-    <w:p>
-      <w:pPr>
-        <w:rPr>
-          <w:rFonts w:eastAsia="Times New Roman" w:cstheme="minorHAnsi"/>
-          <w:lang w:eastAsia="en-GB"/>
-        </w:rPr>
-      </w:pPr>
-    </w:p>
-    <w:p>
-      <w:pPr>
-        <w:rPr>
-          <w:rFonts w:eastAsia="Times New Roman" w:cstheme="minorHAnsi"/>
-          <w:lang w:eastAsia="en-GB"/>
-        </w:rPr>
-      </w:pPr>
-    </w:p>
-    <w:p>
-      <w:pPr>
-        <w:rPr>
-          <w:rFonts w:eastAsia="Times New Roman" w:cstheme="minorHAnsi"/>
-          <w:lang w:eastAsia="en-GB"/>
-        </w:rPr>
-      </w:pPr>
-      <w:r>
-        <w:rPr>
-          <w:rFonts w:eastAsia="Times New Roman" w:cstheme="minorHAnsi"/>
-          <w:lang w:eastAsia="en-GB"/>
-        </w:rPr>
-        <w:t>F5</w:t>
-      </w:r>
-    </w:p>
-    <w:p>
-      <w:pPr>
-        <w:rPr>
-          <w:rFonts w:ascii="Times New Roman" w:eastAsia="Times New Roman" w:hAnsi="Times New Roman" w:cs="Times New Roman"/>
-          <w:lang w:eastAsia="en-GB"/>
-        </w:rPr>
-      </w:pPr>
-      <w:r>
-        <w:rPr>
-          <w:rFonts w:eastAsia="Times New Roman" w:cstheme="minorHAnsi"/>
-          <w:noProof/>
-          <w:lang w:eastAsia="en-GB"/>
-        </w:rPr>
-        <w:drawing>
-          <wp:inline distT="0" distB="0" distL="0" distR="0" wp14:anchorId="56D2BCDF" wp14:editId="6DA4A933">
-            <wp:extent cx="2397125" cy="1676400"/>
-            <wp:effectExtent l="0" t="0" r="3175" b="0"/>
-            <wp:docPr id="26" name="Picture 26" descr="/var/folders/pc/f6j_mmmj13g5w52rpt53qjn80000gn/T/com.microsoft.Word/Content.MSO/5264B442.tmp"/>
-            <wp:cNvGraphicFramePr>
-              <a:graphicFrameLocks xmlns:a="http://schemas.openxmlformats.org/drawingml/2006/main" noChangeAspect="1"/>
-            </wp:cNvGraphicFramePr>
-            <a:graphic xmlns:a="http://schemas.openxmlformats.org/drawingml/2006/main">
-              <a:graphicData uri="http://schemas.openxmlformats.org/drawingml/2006/picture">
-                <pic:pic xmlns:pic="http://schemas.openxmlformats.org/drawingml/2006/picture">
-                  <pic:nvPicPr>
-                    <pic:cNvPr id="0" name="Picture 31" descr="/var/folders/pc/f6j_mmmj13g5w52rpt53qjn80000gn/T/com.microsoft.Word/Content.MSO/5264B442.tmp"/>
-                    <pic:cNvPicPr>
-                      <a:picLocks noChangeAspect="1" noChangeArrowheads="1"/>
-                    </pic:cNvPicPr>
-                  </pic:nvPicPr>
-                  <pic:blipFill>
-                    <a:blip r:embed="rId28">
-                      <a:extLst>
-                        <a:ext uri="{28A0092B-C50C-407E-A947-70E740481C1C}">
-                          <a14:useLocalDpi xmlns:a14="http://schemas.microsoft.com/office/drawing/2010/main" val="0"/>
-                        </a:ext>
-                      </a:extLst>
-                    </a:blip>
-                    <a:srcRect/>
-                    <a:stretch>
-                      <a:fillRect/>
-                    </a:stretch>
-                  </pic:blipFill>
-                  <pic:spPr bwMode="auto">
-                    <a:xfrm>
-                      <a:off x="0" y="0"/>
-                      <a:ext cx="2397125" cy="1676400"/>
-                    </a:xfrm>
-                    <a:prstGeom prst="rect">
-                      <a:avLst/>
-                    </a:prstGeom>
-                    <a:noFill/>
-                    <a:ln>
-                      <a:noFill/>
-                    </a:ln>
-                  </pic:spPr>
-                </pic:pic>
-              </a:graphicData>
-            </a:graphic>
-          </wp:inline>
-        </w:drawing>
-      </w:r>
-      <w:r>
-        <w:rPr>
-          <w:rFonts w:cstheme="minorHAnsi"/>
-          <w:noProof/>
-        </w:rPr>
-        <w:drawing>
-          <wp:inline distT="0" distB="0" distL="0" distR="0" wp14:anchorId="18CEE156" wp14:editId="5BDC10C4">
-            <wp:extent cx="2479675" cy="1676400"/>
-            <wp:effectExtent l="0" t="0" r="0" b="0"/>
-            <wp:docPr id="27" name="Picture 27" descr="/var/folders/pc/f6j_mmmj13g5w52rpt53qjn80000gn/T/com.microsoft.Word/Content.MSO/F1CC1DA0.tmp"/>
-            <wp:cNvGraphicFramePr>
-              <a:graphicFrameLocks xmlns:a="http://schemas.openxmlformats.org/drawingml/2006/main" noChangeAspect="1"/>
-            </wp:cNvGraphicFramePr>
-            <a:graphic xmlns:a="http://schemas.openxmlformats.org/drawingml/2006/main">
-              <a:graphicData uri="http://schemas.openxmlformats.org/drawingml/2006/picture">
-                <pic:pic xmlns:pic="http://schemas.openxmlformats.org/drawingml/2006/picture">
-                  <pic:nvPicPr>
-                    <pic:cNvPr id="0" name="Picture 33" descr="/var/folders/pc/f6j_mmmj13g5w52rpt53qjn80000gn/T/com.microsoft.Word/Content.MSO/F1CC1DA0.tmp"/>
-                    <pic:cNvPicPr>
-                      <a:picLocks noChangeAspect="1" noChangeArrowheads="1"/>
-                    </pic:cNvPicPr>
-                  </pic:nvPicPr>
-                  <pic:blipFill>
-                    <a:blip r:embed="rId29">
-                      <a:extLst>
-                        <a:ext uri="{28A0092B-C50C-407E-A947-70E740481C1C}">
-                          <a14:useLocalDpi xmlns:a14="http://schemas.microsoft.com/office/drawing/2010/main" val="0"/>
-                        </a:ext>
-                      </a:extLst>
-                    </a:blip>
-                    <a:srcRect/>
-                    <a:stretch>
-                      <a:fillRect/>
-                    </a:stretch>
-                  </pic:blipFill>
-                  <pic:spPr bwMode="auto">
-                    <a:xfrm>
-                      <a:off x="0" y="0"/>
-                      <a:ext cx="2479675" cy="1676400"/>
-                    </a:xfrm>
-                    <a:prstGeom prst="rect">
-                      <a:avLst/>
-                    </a:prstGeom>
-                    <a:noFill/>
-                    <a:ln>
-                      <a:noFill/>
-                    </a:ln>
-                  </pic:spPr>
-                </pic:pic>
-              </a:graphicData>
-            </a:graphic>
-          </wp:inline>
-        </w:drawing>
-      </w:r>
-    </w:p>
-    <w:p>
-      <w:pPr>
-        <w:rPr>
-          <w:rFonts w:cstheme="minorHAnsi"/>
-        </w:rPr>
-      </w:pPr>
-    </w:p>
-    <w:p>
-      <w:pPr>
-        <w:rPr>
-          <w:rFonts w:cstheme="minorHAnsi"/>
-        </w:rPr>
-      </w:pPr>
-      <w:r>
-        <w:rPr>
-          <w:rFonts w:cstheme="minorHAnsi"/>
-        </w:rPr>
-        <w:t xml:space="preserve">Monte </w:t>
+    </w:p>
+    <w:p>
+      <w:pPr>
+        <w:rPr>
+          <w:rFonts w:cstheme="minorHAnsi"/>
+        </w:rPr>
+      </w:pPr>
+    </w:p>
+    <w:p>
+      <w:pPr>
+        <w:rPr>
+          <w:rFonts w:cstheme="minorHAnsi"/>
+        </w:rPr>
+      </w:pPr>
+      <w:r>
+        <w:rPr>
+          <w:rFonts w:cstheme="minorHAnsi"/>
+        </w:rPr>
+        <w:t xml:space="preserve">Monte Carlo’s characteristics remain the same in 4 dimensions. The convergence rate remains of the order O(1/√N), which is now favourable over quadrature methods. A few thousand function calls bring the error of the evaluation to under </w:t>
+      </w:r>
+      <w:proofErr w:type="gramStart"/>
+      <w:r>
+        <w:rPr>
+          <w:rFonts w:cstheme="minorHAnsi"/>
+        </w:rPr>
+        <w:t>2.5%, and</w:t>
+      </w:r>
+      <w:proofErr w:type="gramEnd"/>
+      <w:r>
+        <w:rPr>
+          <w:rFonts w:cstheme="minorHAnsi"/>
+        </w:rPr>
+        <w:t xml:space="preserve"> will converge even more as the number of sampling points increases. </w:t>
+      </w:r>
+      <w:r>
+        <w:rPr>
+          <w:rFonts w:cstheme="minorHAnsi"/>
+        </w:rPr>
+        <w:t xml:space="preserve">Given that the characteristics of monte </w:t>
       </w:r>
       <w:proofErr w:type="spellStart"/>
       <w:r>
@@ -6768,33 +6212,21 @@
         <w:rPr>
           <w:rFonts w:cstheme="minorHAnsi"/>
         </w:rPr>
-        <w:t xml:space="preserve"> simulations are </w:t>
-      </w:r>
-      <w:r>
-        <w:rPr>
-          <w:rFonts w:cstheme="minorHAnsi"/>
-        </w:rPr>
-        <w:t xml:space="preserve">slow to converge but fast to perform, 5000 function calls take only 0.004 seconds to do. </w:t>
-      </w:r>
-      <w:r>
-        <w:rPr>
-          <w:rFonts w:cstheme="minorHAnsi"/>
-        </w:rPr>
-        <w:t xml:space="preserve">Basically, on average each call takes roughly the same time as the </w:t>
+        <w:t xml:space="preserve"> </w:t>
       </w:r>
       <w:proofErr w:type="spellStart"/>
       <w:r>
         <w:rPr>
           <w:rFonts w:cstheme="minorHAnsi"/>
         </w:rPr>
-        <w:t>NCInt</w:t>
+        <w:t>dont</w:t>
       </w:r>
       <w:proofErr w:type="spellEnd"/>
       <w:r>
         <w:rPr>
           <w:rFonts w:cstheme="minorHAnsi"/>
         </w:rPr>
-        <w:t xml:space="preserve"> counterpart. However, because monte </w:t>
+        <w:t xml:space="preserve"> change when the dimensions increase, monte </w:t>
       </w:r>
       <w:proofErr w:type="spellStart"/>
       <w:r>
@@ -6808,91 +6240,311 @@
         <w:rPr>
           <w:rFonts w:cstheme="minorHAnsi"/>
         </w:rPr>
-        <w:t xml:space="preserve"> is based on randomness compared to </w:t>
+        <w:t xml:space="preserve"> based methods are the preferred methods when performing </w:t>
       </w:r>
       <w:proofErr w:type="spellStart"/>
       <w:r>
         <w:rPr>
           <w:rFonts w:cstheme="minorHAnsi"/>
         </w:rPr>
+        <w:t>multi dimensional</w:t>
+      </w:r>
+      <w:proofErr w:type="spellEnd"/>
+      <w:r>
+        <w:rPr>
+          <w:rFonts w:cstheme="minorHAnsi"/>
+        </w:rPr>
+        <w:t xml:space="preserve"> integrals. </w:t>
+      </w:r>
+    </w:p>
+    <w:p>
+      <w:pPr>
+        <w:rPr>
+          <w:rFonts w:cstheme="minorHAnsi"/>
+        </w:rPr>
+      </w:pPr>
+    </w:p>
+    <w:p>
+      <w:pPr>
+        <w:rPr>
+          <w:rFonts w:cstheme="minorHAnsi"/>
+        </w:rPr>
+      </w:pPr>
+      <w:r>
+        <w:rPr>
+          <w:rFonts w:cstheme="minorHAnsi"/>
+        </w:rPr>
+        <w:t xml:space="preserve">The multidimensional form of recursive stratified sampling has much faster convergence compared to the crude form of monte </w:t>
+      </w:r>
+      <w:proofErr w:type="spellStart"/>
+      <w:r>
+        <w:rPr>
+          <w:rFonts w:cstheme="minorHAnsi"/>
+        </w:rPr>
+        <w:t>carlo</w:t>
+      </w:r>
+      <w:proofErr w:type="spellEnd"/>
+      <w:r>
+        <w:rPr>
+          <w:rFonts w:cstheme="minorHAnsi"/>
+        </w:rPr>
+        <w:t xml:space="preserve">. A few iterations of the algorithm already </w:t>
+      </w:r>
+      <w:proofErr w:type="gramStart"/>
+      <w:r>
+        <w:rPr>
+          <w:rFonts w:cstheme="minorHAnsi"/>
+        </w:rPr>
+        <w:t>returns</w:t>
+      </w:r>
+      <w:proofErr w:type="gramEnd"/>
+      <w:r>
+        <w:rPr>
+          <w:rFonts w:cstheme="minorHAnsi"/>
+        </w:rPr>
+        <w:t xml:space="preserve"> a value with an error of LESS THAN X PERCENTAGE. </w:t>
+      </w:r>
+      <w:r>
+        <w:rPr>
+          <w:rFonts w:cstheme="minorHAnsi"/>
+        </w:rPr>
+        <w:t xml:space="preserve">It was noted that it does take a long time to run with more iterations due to the number of divisions it needs to do, </w:t>
+      </w:r>
+      <w:r>
+        <w:rPr>
+          <w:rFonts w:cstheme="minorHAnsi"/>
+        </w:rPr>
         <w:lastRenderedPageBreak/>
-        <w:t>NCInts</w:t>
+        <w:t xml:space="preserve">however is still much faster than NC quadrature methods. </w:t>
+      </w:r>
+      <w:r>
+        <w:rPr>
+          <w:rFonts w:cstheme="minorHAnsi"/>
+        </w:rPr>
+        <w:t xml:space="preserve">It seems to suffer from the dimensional curse as well, however it seems that the effects are not as large as the NC </w:t>
+      </w:r>
+      <w:proofErr w:type="spellStart"/>
+      <w:r>
+        <w:rPr>
+          <w:rFonts w:cstheme="minorHAnsi"/>
+        </w:rPr>
+        <w:t>quadratrues</w:t>
       </w:r>
       <w:proofErr w:type="spellEnd"/>
       <w:r>
         <w:rPr>
           <w:rFonts w:cstheme="minorHAnsi"/>
         </w:rPr>
-        <w:t xml:space="preserve"> deterministic properties, </w:t>
-      </w:r>
-      <w:r>
-        <w:rPr>
-          <w:rFonts w:cstheme="minorHAnsi"/>
-        </w:rPr>
-        <w:t xml:space="preserve">convergence is much slower. </w:t>
-      </w:r>
-      <w:r>
-        <w:rPr>
-          <w:rFonts w:cstheme="minorHAnsi"/>
-        </w:rPr>
-        <w:t xml:space="preserve">As seen there, the </w:t>
-      </w:r>
-      <w:r>
-        <w:rPr>
-          <w:rFonts w:cstheme="minorHAnsi"/>
-        </w:rPr>
-        <w:t>error of the thingy does indeed go down as 1/√N.</w:t>
-      </w:r>
-    </w:p>
-    <w:p>
-      <w:pPr>
-        <w:rPr>
-          <w:rFonts w:cstheme="minorHAnsi"/>
-        </w:rPr>
-      </w:pPr>
-    </w:p>
-    <w:p>
-      <w:pPr>
-        <w:rPr>
-          <w:rFonts w:cstheme="minorHAnsi"/>
-        </w:rPr>
-      </w:pPr>
-      <w:r>
-        <w:rPr>
-          <w:rFonts w:cstheme="minorHAnsi"/>
-        </w:rPr>
-        <w:t xml:space="preserve">Recursive </w:t>
-      </w:r>
-      <w:r>
-        <w:rPr>
-          <w:rFonts w:cstheme="minorHAnsi"/>
-        </w:rPr>
-        <w:t>Stratified sampling</w:t>
-      </w:r>
-    </w:p>
-    <w:p>
-      <w:pPr>
-        <w:rPr>
-          <w:rFonts w:cstheme="minorHAnsi"/>
-        </w:rPr>
-      </w:pPr>
-      <w:r>
-        <w:rPr>
-          <w:rFonts w:cstheme="minorHAnsi"/>
-        </w:rPr>
-        <w:t xml:space="preserve">Stratified sampling enhances the </w:t>
-      </w:r>
-      <w:r>
-        <w:rPr>
-          <w:rFonts w:cstheme="minorHAnsi"/>
-        </w:rPr>
-        <w:t xml:space="preserve">crude monte </w:t>
+        <w:t xml:space="preserve">. </w:t>
+      </w:r>
+      <w:r>
+        <w:rPr>
+          <w:rFonts w:cstheme="minorHAnsi"/>
+        </w:rPr>
+        <w:t xml:space="preserve">The stratified sampling algorithm can be improved, as the stratified sampling algorithm here subdivides the bins in all dimension instead of only in one dimension. This </w:t>
       </w:r>
       <w:proofErr w:type="spellStart"/>
       <w:r>
         <w:rPr>
           <w:rFonts w:cstheme="minorHAnsi"/>
         </w:rPr>
+        <w:t>unneededly</w:t>
+      </w:r>
+      <w:proofErr w:type="spellEnd"/>
+      <w:r>
+        <w:rPr>
+          <w:rFonts w:cstheme="minorHAnsi"/>
+        </w:rPr>
+        <w:t xml:space="preserve"> increases the complexity of the </w:t>
+      </w:r>
+      <w:proofErr w:type="gramStart"/>
+      <w:r>
+        <w:rPr>
+          <w:rFonts w:cstheme="minorHAnsi"/>
+        </w:rPr>
+        <w:t>calculation, and</w:t>
+      </w:r>
+      <w:proofErr w:type="gramEnd"/>
+      <w:r>
+        <w:rPr>
+          <w:rFonts w:cstheme="minorHAnsi"/>
+        </w:rPr>
+        <w:t xml:space="preserve"> leads to the larger time use. </w:t>
+      </w:r>
+    </w:p>
+    <w:p>
+      <w:pPr>
+        <w:rPr>
+          <w:rFonts w:cstheme="minorHAnsi"/>
+        </w:rPr>
+      </w:pPr>
+    </w:p>
+    <w:p>
+      <w:pPr>
+        <w:rPr>
+          <w:rFonts w:cstheme="minorHAnsi"/>
+        </w:rPr>
+      </w:pPr>
+    </w:p>
+    <w:p>
+      <w:pPr>
+        <w:pStyle w:val="ListParagraph"/>
+        <w:rPr>
+          <w:rFonts w:cstheme="minorHAnsi"/>
+        </w:rPr>
+      </w:pPr>
+    </w:p>
+    <w:p>
+      <w:pPr>
+        <w:rPr>
+          <w:rFonts w:cstheme="minorHAnsi"/>
+        </w:rPr>
+      </w:pPr>
+    </w:p>
+    <w:p>
+      <w:pPr>
+        <w:rPr>
+          <w:rFonts w:cstheme="minorHAnsi"/>
+        </w:rPr>
+      </w:pPr>
+      <w:r>
+        <w:rPr>
+          <w:rFonts w:cstheme="minorHAnsi"/>
+        </w:rPr>
+        <w:t>Conclusion</w:t>
+      </w:r>
+    </w:p>
+    <w:p>
+      <w:pPr>
+        <w:rPr>
+          <w:rFonts w:cstheme="minorHAnsi"/>
+        </w:rPr>
+      </w:pPr>
+    </w:p>
+    <w:p>
+      <w:pPr>
+        <w:rPr>
+          <w:rFonts w:cstheme="minorHAnsi"/>
+        </w:rPr>
+      </w:pPr>
+    </w:p>
+    <w:p>
+      <w:pPr>
+        <w:rPr>
+          <w:rFonts w:cstheme="minorHAnsi"/>
+        </w:rPr>
+      </w:pPr>
+      <w:r>
+        <w:rPr>
+          <w:rFonts w:cstheme="minorHAnsi"/>
+        </w:rPr>
+        <w:t xml:space="preserve">The aim of this project was to investigate and characterise multiple numerical integration methods and determine which would be best suited for use in particle physics. The integration methods investigated were the Newton-Cotes quadrature rules – the midpoint, trapezium, and Simpsons rule–, adaptive numerical integration using Newton-Cotes, Monte Carlo and its stratified sampling counterpart. The main objectives were to implement these methods in Python, generalize them to N dimensions, checking the uncertainty as a function of sampled points, perform timing tests, and demonstrate convergence. </w:t>
+      </w:r>
+    </w:p>
+    <w:p>
+      <w:pPr>
+        <w:rPr>
+          <w:rFonts w:cstheme="minorHAnsi"/>
+        </w:rPr>
+      </w:pPr>
+    </w:p>
+    <w:p>
+      <w:pPr>
+        <w:rPr>
+          <w:rFonts w:cstheme="minorHAnsi"/>
+        </w:rPr>
+      </w:pPr>
+      <w:r>
+        <w:rPr>
+          <w:rFonts w:cstheme="minorHAnsi"/>
+        </w:rPr>
+        <w:t xml:space="preserve">In conclusion, the project was a success. The main objectives of implementing Newton-Cotes quadrature methods and Monte Carlo methods in Python were </w:t>
+      </w:r>
+      <w:proofErr w:type="gramStart"/>
+      <w:r>
+        <w:rPr>
+          <w:rFonts w:cstheme="minorHAnsi"/>
+        </w:rPr>
+        <w:t>completed, and</w:t>
+      </w:r>
+      <w:proofErr w:type="gramEnd"/>
+      <w:r>
+        <w:rPr>
+          <w:rFonts w:cstheme="minorHAnsi"/>
+        </w:rPr>
+        <w:t xml:space="preserve"> were successfully characterized using multiple functions. It was shown that Newton-Cotes quadrature methods, especially Simpson’s rule and Adaptive Integration, had superior performance compared to Monte Carlo methods in one dimensional due to its fast execution speeds and convergence. </w:t>
+      </w:r>
+      <w:r>
+        <w:rPr>
+          <w:rFonts w:cstheme="minorHAnsi"/>
+        </w:rPr>
+        <w:t xml:space="preserve">However, in multiple dimensions, Monte Carlo based methods performed better due to it having consistent characteristics regardless of the dimensionality. </w:t>
+      </w:r>
+      <w:r>
+        <w:rPr>
+          <w:rFonts w:cstheme="minorHAnsi"/>
+        </w:rPr>
+        <w:t xml:space="preserve">Based on these findings, Monte Carlo integration methods are recommended for use in particle physics. </w:t>
+      </w:r>
+    </w:p>
+    <w:p>
+      <w:pPr>
+        <w:rPr>
+          <w:rFonts w:cstheme="minorHAnsi"/>
+        </w:rPr>
+      </w:pPr>
+    </w:p>
+    <w:p>
+      <w:pPr>
+        <w:rPr>
+          <w:rFonts w:cstheme="minorHAnsi"/>
+        </w:rPr>
+      </w:pPr>
+      <w:r>
+        <w:rPr>
+          <w:rFonts w:cstheme="minorHAnsi"/>
+        </w:rPr>
+        <w:t xml:space="preserve">However, there were still factors in the project that could be improved. A maximum iteration condition was not implemented in the </w:t>
+      </w:r>
+      <w:proofErr w:type="gramStart"/>
+      <w:r>
+        <w:rPr>
+          <w:rFonts w:cstheme="minorHAnsi"/>
+        </w:rPr>
+        <w:t>one dimensional</w:t>
+      </w:r>
+      <w:proofErr w:type="gramEnd"/>
+      <w:r>
+        <w:rPr>
+          <w:rFonts w:cstheme="minorHAnsi"/>
+        </w:rPr>
+        <w:t xml:space="preserve"> adaptive integration algorithm, as there was a lack of time due to more work in polishing the stratified sampling code. </w:t>
+      </w:r>
+      <w:r>
+        <w:rPr>
+          <w:rFonts w:cstheme="minorHAnsi"/>
+        </w:rPr>
+        <w:t xml:space="preserve">Furthermore, the adaptive integration for multiple dimensions was not working </w:t>
+      </w:r>
+      <w:proofErr w:type="gramStart"/>
+      <w:r>
+        <w:rPr>
+          <w:rFonts w:cstheme="minorHAnsi"/>
+        </w:rPr>
+        <w:t>properly, and</w:t>
+      </w:r>
+      <w:proofErr w:type="gramEnd"/>
+      <w:r>
+        <w:rPr>
+          <w:rFonts w:cstheme="minorHAnsi"/>
+        </w:rPr>
+        <w:t xml:space="preserve"> could not be fixed for the project due to focus on monte </w:t>
+      </w:r>
+      <w:proofErr w:type="spellStart"/>
+      <w:r>
+        <w:rPr>
+          <w:rFonts w:cstheme="minorHAnsi"/>
+        </w:rPr>
         <w:t>carlo</w:t>
       </w:r>
       <w:proofErr w:type="spellEnd"/>
@@ -6900,135 +6552,53 @@
         <w:rPr>
           <w:rFonts w:cstheme="minorHAnsi"/>
         </w:rPr>
-        <w:t xml:space="preserve"> method and increases its convergence. </w:t>
-      </w:r>
-      <w:r>
-        <w:rPr>
-          <w:rFonts w:cstheme="minorHAnsi"/>
-        </w:rPr>
-        <w:t>As seen here, it only takes less than 2000 random numbers for it from that it takes less than 5 seconds to complete</w:t>
-      </w:r>
-      <w:r>
-        <w:rPr>
-          <w:rFonts w:cstheme="minorHAnsi"/>
-        </w:rPr>
-        <w:t xml:space="preserve">, meaning it is much slower than the thingy. However, even at very low calls, </w:t>
-      </w:r>
-      <w:r>
-        <w:rPr>
-          <w:rFonts w:cstheme="minorHAnsi"/>
-        </w:rPr>
-        <w:t>it is already at only 0.4% difference away from the actual value, making it very good.</w:t>
-      </w:r>
-    </w:p>
-    <w:p>
-      <w:pPr>
-        <w:rPr>
-          <w:rFonts w:ascii="Times New Roman" w:eastAsia="Times New Roman" w:hAnsi="Times New Roman" w:cs="Times New Roman"/>
-          <w:lang w:eastAsia="en-GB"/>
-        </w:rPr>
-      </w:pPr>
-      <w:r>
-        <w:rPr>
-          <w:rFonts w:cstheme="minorHAnsi"/>
-          <w:noProof/>
-        </w:rPr>
-        <w:drawing>
-          <wp:inline distT="0" distB="0" distL="0" distR="0" wp14:anchorId="3DBF3B5E" wp14:editId="0AF11890">
-            <wp:extent cx="2401570" cy="1675130"/>
-            <wp:effectExtent l="0" t="0" r="0" b="0"/>
-            <wp:docPr id="30" name="Picture 30" descr="/var/folders/pc/f6j_mmmj13g5w52rpt53qjn80000gn/T/com.microsoft.Word/Content.MSO/12C1E5DA.tmp"/>
-            <wp:cNvGraphicFramePr>
-              <a:graphicFrameLocks xmlns:a="http://schemas.openxmlformats.org/drawingml/2006/main" noChangeAspect="1"/>
-            </wp:cNvGraphicFramePr>
-            <a:graphic xmlns:a="http://schemas.openxmlformats.org/drawingml/2006/main">
-              <a:graphicData uri="http://schemas.openxmlformats.org/drawingml/2006/picture">
-                <pic:pic xmlns:pic="http://schemas.openxmlformats.org/drawingml/2006/picture">
-                  <pic:nvPicPr>
-                    <pic:cNvPr id="0" name="Picture 39" descr="/var/folders/pc/f6j_mmmj13g5w52rpt53qjn80000gn/T/com.microsoft.Word/Content.MSO/12C1E5DA.tmp"/>
-                    <pic:cNvPicPr>
-                      <a:picLocks noChangeAspect="1" noChangeArrowheads="1"/>
-                    </pic:cNvPicPr>
-                  </pic:nvPicPr>
-                  <pic:blipFill>
-                    <a:blip r:embed="rId30">
-                      <a:extLst>
-                        <a:ext uri="{28A0092B-C50C-407E-A947-70E740481C1C}">
-                          <a14:useLocalDpi xmlns:a14="http://schemas.microsoft.com/office/drawing/2010/main" val="0"/>
-                        </a:ext>
-                      </a:extLst>
-                    </a:blip>
-                    <a:srcRect/>
-                    <a:stretch>
-                      <a:fillRect/>
-                    </a:stretch>
-                  </pic:blipFill>
-                  <pic:spPr bwMode="auto">
-                    <a:xfrm>
-                      <a:off x="0" y="0"/>
-                      <a:ext cx="2401570" cy="1675130"/>
-                    </a:xfrm>
-                    <a:prstGeom prst="rect">
-                      <a:avLst/>
-                    </a:prstGeom>
-                    <a:noFill/>
-                    <a:ln>
-                      <a:noFill/>
-                    </a:ln>
-                  </pic:spPr>
-                </pic:pic>
-              </a:graphicData>
-            </a:graphic>
-          </wp:inline>
-        </w:drawing>
-      </w:r>
-    </w:p>
-    <w:p>
-      <w:pPr>
-        <w:rPr>
-          <w:rFonts w:cstheme="minorHAnsi"/>
-        </w:rPr>
-      </w:pPr>
-    </w:p>
-    <w:p>
-      <w:pPr>
-        <w:rPr>
-          <w:rFonts w:cstheme="minorHAnsi"/>
-        </w:rPr>
-      </w:pPr>
-    </w:p>
-    <w:p>
-      <w:pPr>
-        <w:rPr>
-          <w:rFonts w:cstheme="minorHAnsi"/>
-        </w:rPr>
-      </w:pPr>
-    </w:p>
-    <w:p>
-      <w:pPr>
-        <w:rPr>
-          <w:rFonts w:cstheme="minorHAnsi"/>
-        </w:rPr>
-      </w:pPr>
-      <w:r>
-        <w:rPr>
-          <w:rFonts w:cstheme="minorHAnsi"/>
-        </w:rPr>
-        <w:t xml:space="preserve">Overall, in </w:t>
+        <w:t xml:space="preserve"> methods in multiple dimensions. </w:t>
+      </w:r>
+      <w:r>
+        <w:rPr>
+          <w:rFonts w:cstheme="minorHAnsi"/>
+        </w:rPr>
+        <w:t>Furthermore, the stratified sampling algorithm in multiple dimensions could be improved as it was highly inefficient.</w:t>
+      </w:r>
+      <w:r>
+        <w:rPr>
+          <w:rFonts w:cstheme="minorHAnsi"/>
+        </w:rPr>
+        <w:t xml:space="preserve"> Proper variance reduction algorithms such as VEGAS and MISER adapt their grid spacings smartly, by subdividing into dimensions where the benefit would be larger. This has not been implemented </w:t>
       </w:r>
       <w:proofErr w:type="gramStart"/>
       <w:r>
         <w:rPr>
           <w:rFonts w:cstheme="minorHAnsi"/>
         </w:rPr>
-        <w:t>one dimension</w:t>
+        <w:t>yet, but</w:t>
       </w:r>
       <w:proofErr w:type="gramEnd"/>
       <w:r>
         <w:rPr>
           <w:rFonts w:cstheme="minorHAnsi"/>
         </w:rPr>
-        <w:t xml:space="preserve">, deterministic quadrature rules are much better compared to monte </w:t>
+        <w:t xml:space="preserve"> is an expansion for future work. </w:t>
+      </w:r>
+    </w:p>
+    <w:p>
+      <w:pPr>
+        <w:rPr>
+          <w:rFonts w:cstheme="minorHAnsi"/>
+        </w:rPr>
+      </w:pPr>
+    </w:p>
+    <w:p>
+      <w:pPr>
+        <w:rPr>
+          <w:rFonts w:cstheme="minorHAnsi"/>
+        </w:rPr>
+      </w:pPr>
+      <w:r>
+        <w:rPr>
+          <w:rFonts w:cstheme="minorHAnsi"/>
+        </w:rPr>
+        <w:t xml:space="preserve">Recommendations for this project would be to perform a comparison study between multiple variance reduction techniques in monte </w:t>
       </w:r>
       <w:proofErr w:type="spellStart"/>
       <w:r>
@@ -7042,382 +6612,74 @@
         <w:rPr>
           <w:rFonts w:cstheme="minorHAnsi"/>
         </w:rPr>
-        <w:t xml:space="preserve"> techniques. The adaptive </w:t>
+        <w:t xml:space="preserve">. As this project has established, monte </w:t>
       </w:r>
       <w:proofErr w:type="spellStart"/>
       <w:r>
         <w:rPr>
           <w:rFonts w:cstheme="minorHAnsi"/>
         </w:rPr>
-        <w:t>NCInt</w:t>
+        <w:t>carlo</w:t>
       </w:r>
       <w:proofErr w:type="spellEnd"/>
       <w:r>
         <w:rPr>
           <w:rFonts w:cstheme="minorHAnsi"/>
         </w:rPr>
-        <w:t xml:space="preserve"> converges extremely quickly</w:t>
-      </w:r>
-      <w:r>
-        <w:rPr>
-          <w:rFonts w:cstheme="minorHAnsi"/>
-        </w:rPr>
-        <w:t xml:space="preserve">, in only a few iterations of the algorithm. Meanwhile, crude monte </w:t>
-      </w:r>
-      <w:proofErr w:type="spellStart"/>
-      <w:r>
-        <w:rPr>
-          <w:rFonts w:cstheme="minorHAnsi"/>
-        </w:rPr>
-        <w:t>carlo</w:t>
-      </w:r>
-      <w:proofErr w:type="spellEnd"/>
-      <w:r>
-        <w:rPr>
-          <w:rFonts w:cstheme="minorHAnsi"/>
-        </w:rPr>
-        <w:t xml:space="preserve"> is slow due to the number of random number generations it needs. Stratified sampling is </w:t>
-      </w:r>
-      <w:proofErr w:type="gramStart"/>
-      <w:r>
-        <w:rPr>
-          <w:rFonts w:cstheme="minorHAnsi"/>
-        </w:rPr>
-        <w:t>better,</w:t>
-      </w:r>
-      <w:proofErr w:type="gramEnd"/>
-      <w:r>
-        <w:rPr>
-          <w:rFonts w:cstheme="minorHAnsi"/>
-        </w:rPr>
-        <w:t xml:space="preserve"> however it is still slow compared to that. </w:t>
-      </w:r>
-    </w:p>
-    <w:p>
-      <w:pPr>
-        <w:rPr>
-          <w:rFonts w:cstheme="minorHAnsi"/>
-        </w:rPr>
-      </w:pPr>
-    </w:p>
-    <w:p>
-      <w:pPr>
-        <w:rPr>
-          <w:rFonts w:cstheme="minorHAnsi"/>
-        </w:rPr>
-      </w:pPr>
-    </w:p>
-    <w:p>
-      <w:pPr>
-        <w:rPr>
-          <w:rFonts w:cstheme="minorHAnsi"/>
-        </w:rPr>
-      </w:pPr>
-      <w:r>
-        <w:rPr>
-          <w:rFonts w:cstheme="minorHAnsi"/>
-        </w:rPr>
-        <w:t xml:space="preserve">N Dimensions </w:t>
-      </w:r>
-    </w:p>
-    <w:p>
-      <w:pPr>
-        <w:rPr>
-          <w:rFonts w:cstheme="minorHAnsi"/>
-        </w:rPr>
-      </w:pPr>
-    </w:p>
-    <w:p>
-      <w:pPr>
-        <w:rPr>
-          <w:rFonts w:cstheme="minorHAnsi"/>
-        </w:rPr>
-      </w:pPr>
-      <w:proofErr w:type="spellStart"/>
-      <w:r>
-        <w:rPr>
-          <w:rFonts w:cstheme="minorHAnsi"/>
-        </w:rPr>
-        <w:t>NCInt</w:t>
-      </w:r>
-      <w:proofErr w:type="spellEnd"/>
-    </w:p>
-    <w:p>
-      <w:pPr>
-        <w:rPr>
-          <w:rFonts w:ascii="Times New Roman" w:eastAsia="Times New Roman" w:hAnsi="Times New Roman" w:cs="Times New Roman"/>
-          <w:lang w:eastAsia="en-GB"/>
-        </w:rPr>
-      </w:pPr>
-      <w:r>
-        <w:rPr>
-          <w:rFonts w:cstheme="minorHAnsi"/>
-          <w:noProof/>
-        </w:rPr>
-        <w:drawing>
-          <wp:inline distT="0" distB="0" distL="0" distR="0" wp14:anchorId="7F61A750" wp14:editId="6350F8B4">
-            <wp:extent cx="2649220" cy="1675130"/>
-            <wp:effectExtent l="0" t="0" r="0" b="0"/>
-            <wp:docPr id="31" name="Picture 31" descr="/var/folders/pc/f6j_mmmj13g5w52rpt53qjn80000gn/T/com.microsoft.Word/Content.MSO/EE647AF8.tmp"/>
-            <wp:cNvGraphicFramePr>
-              <a:graphicFrameLocks xmlns:a="http://schemas.openxmlformats.org/drawingml/2006/main" noChangeAspect="1"/>
-            </wp:cNvGraphicFramePr>
-            <a:graphic xmlns:a="http://schemas.openxmlformats.org/drawingml/2006/main">
-              <a:graphicData uri="http://schemas.openxmlformats.org/drawingml/2006/picture">
-                <pic:pic xmlns:pic="http://schemas.openxmlformats.org/drawingml/2006/picture">
-                  <pic:nvPicPr>
-                    <pic:cNvPr id="0" name="Picture 41" descr="/var/folders/pc/f6j_mmmj13g5w52rpt53qjn80000gn/T/com.microsoft.Word/Content.MSO/EE647AF8.tmp"/>
-                    <pic:cNvPicPr>
-                      <a:picLocks noChangeAspect="1" noChangeArrowheads="1"/>
-                    </pic:cNvPicPr>
-                  </pic:nvPicPr>
-                  <pic:blipFill>
-                    <a:blip r:embed="rId31">
-                      <a:extLst>
-                        <a:ext uri="{28A0092B-C50C-407E-A947-70E740481C1C}">
-                          <a14:useLocalDpi xmlns:a14="http://schemas.microsoft.com/office/drawing/2010/main" val="0"/>
-                        </a:ext>
-                      </a:extLst>
-                    </a:blip>
-                    <a:srcRect/>
-                    <a:stretch>
-                      <a:fillRect/>
-                    </a:stretch>
-                  </pic:blipFill>
-                  <pic:spPr bwMode="auto">
-                    <a:xfrm>
-                      <a:off x="0" y="0"/>
-                      <a:ext cx="2649220" cy="1675130"/>
-                    </a:xfrm>
-                    <a:prstGeom prst="rect">
-                      <a:avLst/>
-                    </a:prstGeom>
-                    <a:noFill/>
-                    <a:ln>
-                      <a:noFill/>
-                    </a:ln>
-                  </pic:spPr>
-                </pic:pic>
-              </a:graphicData>
-            </a:graphic>
-          </wp:inline>
-        </w:drawing>
-      </w:r>
-      <w:r>
-        <w:rPr>
-          <w:rFonts w:ascii="Times New Roman" w:eastAsia="Times New Roman" w:hAnsi="Times New Roman" w:cs="Times New Roman"/>
-          <w:noProof/>
-          <w:lang w:eastAsia="en-GB"/>
-        </w:rPr>
-        <w:drawing>
-          <wp:inline distT="0" distB="0" distL="0" distR="0" wp14:anchorId="30592954" wp14:editId="58C52BB9">
-            <wp:extent cx="2358390" cy="1675130"/>
-            <wp:effectExtent l="0" t="0" r="3810" b="0"/>
-            <wp:docPr id="32" name="Picture 32" descr="/var/folders/pc/f6j_mmmj13g5w52rpt53qjn80000gn/T/com.microsoft.Word/Content.MSO/AADFB3C6.tmp"/>
-            <wp:cNvGraphicFramePr>
-              <a:graphicFrameLocks xmlns:a="http://schemas.openxmlformats.org/drawingml/2006/main" noChangeAspect="1"/>
-            </wp:cNvGraphicFramePr>
-            <a:graphic xmlns:a="http://schemas.openxmlformats.org/drawingml/2006/main">
-              <a:graphicData uri="http://schemas.openxmlformats.org/drawingml/2006/picture">
-                <pic:pic xmlns:pic="http://schemas.openxmlformats.org/drawingml/2006/picture">
-                  <pic:nvPicPr>
-                    <pic:cNvPr id="0" name="Picture 43" descr="/var/folders/pc/f6j_mmmj13g5w52rpt53qjn80000gn/T/com.microsoft.Word/Content.MSO/AADFB3C6.tmp"/>
-                    <pic:cNvPicPr>
-                      <a:picLocks noChangeAspect="1" noChangeArrowheads="1"/>
-                    </pic:cNvPicPr>
-                  </pic:nvPicPr>
-                  <pic:blipFill>
-                    <a:blip r:embed="rId32">
-                      <a:extLst>
-                        <a:ext uri="{28A0092B-C50C-407E-A947-70E740481C1C}">
-                          <a14:useLocalDpi xmlns:a14="http://schemas.microsoft.com/office/drawing/2010/main" val="0"/>
-                        </a:ext>
-                      </a:extLst>
-                    </a:blip>
-                    <a:srcRect/>
-                    <a:stretch>
-                      <a:fillRect/>
-                    </a:stretch>
-                  </pic:blipFill>
-                  <pic:spPr bwMode="auto">
-                    <a:xfrm>
-                      <a:off x="0" y="0"/>
-                      <a:ext cx="2358390" cy="1675130"/>
-                    </a:xfrm>
-                    <a:prstGeom prst="rect">
-                      <a:avLst/>
-                    </a:prstGeom>
-                    <a:noFill/>
-                    <a:ln>
-                      <a:noFill/>
-                    </a:ln>
-                  </pic:spPr>
-                </pic:pic>
-              </a:graphicData>
-            </a:graphic>
-          </wp:inline>
-        </w:drawing>
-      </w:r>
-    </w:p>
-    <w:p>
-      <w:pPr>
-        <w:rPr>
-          <w:rFonts w:ascii="Times New Roman" w:eastAsia="Times New Roman" w:hAnsi="Times New Roman" w:cs="Times New Roman"/>
-          <w:lang w:eastAsia="en-GB"/>
-        </w:rPr>
-      </w:pPr>
-    </w:p>
-    <w:p>
-      <w:pPr>
-        <w:rPr>
-          <w:rFonts w:cstheme="minorHAnsi"/>
-        </w:rPr>
-      </w:pPr>
-      <w:r>
-        <w:rPr>
-          <w:rFonts w:cstheme="minorHAnsi"/>
-        </w:rPr>
-        <w:t xml:space="preserve">Because of the curse of dimensionality, the </w:t>
-      </w:r>
-      <w:r>
-        <w:rPr>
-          <w:rFonts w:cstheme="minorHAnsi"/>
-        </w:rPr>
-        <w:t xml:space="preserve">integration is not as good as in one dimension. As shown here, the integral converges very slowly, requiring more than 50 points per dimension for it to converge close enough to the actual value. </w:t>
-      </w:r>
-      <w:r>
-        <w:rPr>
-          <w:rFonts w:cstheme="minorHAnsi"/>
-        </w:rPr>
-        <w:t xml:space="preserve">50 points per dimension means 2500 points for it to calculate, which is why it is extremely slow. For it to converge more, it would require additional points, and more points would slow down the algorithm. </w:t>
-      </w:r>
-      <w:r>
-        <w:rPr>
-          <w:rFonts w:cstheme="minorHAnsi"/>
-        </w:rPr>
-        <w:lastRenderedPageBreak/>
-        <w:t>As seen in the timing test, there is a clear rise in the timing test as the number of points per dimension increases</w:t>
-      </w:r>
-      <w:r>
-        <w:rPr>
-          <w:rFonts w:cstheme="minorHAnsi"/>
-        </w:rPr>
-        <w:t>, a polynomial increase which is really bad.</w:t>
-      </w:r>
-    </w:p>
-    <w:p>
-      <w:pPr>
-        <w:rPr>
-          <w:rFonts w:cstheme="minorHAnsi"/>
-        </w:rPr>
-      </w:pPr>
-    </w:p>
-    <w:p>
-      <w:pPr>
-        <w:rPr>
-          <w:rFonts w:cstheme="minorHAnsi"/>
-        </w:rPr>
-      </w:pPr>
-      <w:bookmarkStart w:id="0" w:name="_GoBack"/>
-      <w:r>
-        <w:rPr>
-          <w:rFonts w:cstheme="minorHAnsi"/>
-        </w:rPr>
-        <w:t xml:space="preserve">On the other hand, both monte </w:t>
-      </w:r>
-      <w:proofErr w:type="spellStart"/>
-      <w:r>
-        <w:rPr>
-          <w:rFonts w:cstheme="minorHAnsi"/>
-        </w:rPr>
-        <w:t>carlo</w:t>
-      </w:r>
-      <w:proofErr w:type="spellEnd"/>
-      <w:r>
-        <w:rPr>
-          <w:rFonts w:cstheme="minorHAnsi"/>
-        </w:rPr>
-        <w:t xml:space="preserve"> and its stratified were still working well. Due to the uncomplicated algorithm of monte </w:t>
-      </w:r>
-      <w:proofErr w:type="spellStart"/>
-      <w:r>
-        <w:rPr>
-          <w:rFonts w:cstheme="minorHAnsi"/>
-        </w:rPr>
-        <w:t>carlo</w:t>
-      </w:r>
-      <w:proofErr w:type="spellEnd"/>
-      <w:r>
-        <w:rPr>
-          <w:rFonts w:cstheme="minorHAnsi"/>
-        </w:rPr>
-        <w:t xml:space="preserve">, it can easily handle 2000 function calls without slowing down. </w:t>
-      </w:r>
-      <w:r>
-        <w:rPr>
-          <w:rFonts w:cstheme="minorHAnsi"/>
-        </w:rPr>
-        <w:t xml:space="preserve">Small amounts of points already lead it to a 5% error estimate, which is already really good, and further function calls make it a better error estimate. </w:t>
-      </w:r>
-    </w:p>
-    <w:p>
-      <w:pPr>
-        <w:rPr>
-          <w:rFonts w:cstheme="minorHAnsi"/>
-        </w:rPr>
-      </w:pPr>
-      <w:r>
-        <w:rPr>
-          <w:rFonts w:cstheme="minorHAnsi"/>
-        </w:rPr>
-        <w:t xml:space="preserve">Stratified sampling also works really well, going </w:t>
-      </w:r>
-      <w:r>
-        <w:rPr>
-          <w:rFonts w:cstheme="minorHAnsi"/>
-        </w:rPr>
-        <w:t>the closest to the hypersphere’s true value</w:t>
-      </w:r>
-      <w:r>
-        <w:rPr>
-          <w:rFonts w:cstheme="minorHAnsi"/>
-        </w:rPr>
-        <w:t xml:space="preserve">. It also only takes that superb accuracy, meaning that monte </w:t>
-      </w:r>
-      <w:proofErr w:type="spellStart"/>
-      <w:r>
-        <w:rPr>
-          <w:rFonts w:cstheme="minorHAnsi"/>
-        </w:rPr>
-        <w:t>carlo</w:t>
-      </w:r>
-      <w:proofErr w:type="spellEnd"/>
-      <w:r>
-        <w:rPr>
-          <w:rFonts w:cstheme="minorHAnsi"/>
-        </w:rPr>
-        <w:t xml:space="preserve"> is the best and so is stratified sampling</w:t>
-      </w:r>
-    </w:p>
-    <w:bookmarkEnd w:id="0"/>
-    <w:p>
-      <w:pPr>
-        <w:rPr>
-          <w:rFonts w:cstheme="minorHAnsi"/>
-        </w:rPr>
-      </w:pPr>
-    </w:p>
-    <w:p>
-      <w:pPr>
-        <w:rPr>
-          <w:rFonts w:cstheme="minorHAnsi"/>
-        </w:rPr>
-      </w:pPr>
-      <w:r>
-        <w:rPr>
-          <w:rFonts w:cstheme="minorHAnsi"/>
-        </w:rPr>
-        <w:t>Conclusion</w:t>
+        <w:t xml:space="preserve"> methods perform</w:t>
+      </w:r>
+      <w:r>
+        <w:rPr>
+          <w:rFonts w:cstheme="minorHAnsi"/>
+        </w:rPr>
+        <w:t>s best in multiple dimensions, especially with variance reduction techniques.</w:t>
+      </w:r>
+      <w:r>
+        <w:rPr>
+          <w:rFonts w:cstheme="minorHAnsi"/>
+        </w:rPr>
+        <w:t xml:space="preserve"> Recommended methods to study are the Recursive Stratified Sampling Methods, Importance Sampling, SOMETHING Hypercubes, and others. </w:t>
+      </w:r>
+    </w:p>
+    <w:p>
+      <w:pPr>
+        <w:rPr>
+          <w:rFonts w:cstheme="minorHAnsi"/>
+        </w:rPr>
+      </w:pPr>
+    </w:p>
+    <w:p>
+      <w:pPr>
+        <w:rPr>
+          <w:rFonts w:cstheme="minorHAnsi"/>
+        </w:rPr>
+      </w:pPr>
+    </w:p>
+    <w:p>
+      <w:pPr>
+        <w:rPr>
+          <w:rFonts w:cstheme="minorHAnsi"/>
+        </w:rPr>
+      </w:pPr>
+    </w:p>
+    <w:p>
+      <w:pPr>
+        <w:rPr>
+          <w:rFonts w:cstheme="minorHAnsi"/>
+        </w:rPr>
+      </w:pPr>
+    </w:p>
+    <w:p>
+      <w:pPr>
+        <w:rPr>
+          <w:rFonts w:cstheme="minorHAnsi"/>
+        </w:rPr>
+      </w:pPr>
+      <w:r>
+        <w:rPr>
+          <w:rFonts w:cstheme="minorHAnsi"/>
+        </w:rPr>
+        <w:t>TODO:</w:t>
       </w:r>
     </w:p>
     <w:p>
@@ -7429,13 +6691,17 @@
         </w:numPr>
         <w:rPr>
           <w:rFonts w:cstheme="minorHAnsi"/>
-        </w:rPr>
-      </w:pPr>
-      <w:r>
-        <w:rPr>
-          <w:rFonts w:cstheme="minorHAnsi"/>
-        </w:rPr>
-        <w:t>Quadrature methods rule in one dimension</w:t>
+          <w:b/>
+          <w:bCs/>
+        </w:rPr>
+      </w:pPr>
+      <w:r>
+        <w:rPr>
+          <w:rFonts w:cstheme="minorHAnsi"/>
+          <w:b/>
+          <w:bCs/>
+        </w:rPr>
+        <w:t>Fix adaptive integration N</w:t>
       </w:r>
     </w:p>
     <w:p>
@@ -7453,7 +6719,13 @@
         <w:rPr>
           <w:rFonts w:cstheme="minorHAnsi"/>
         </w:rPr>
-        <w:t>Especially adaptive integration</w:t>
+        <w:t>Clean up stuff for lab report V2</w:t>
+      </w:r>
+      <w:r>
+        <w:rPr>
+          <w:rFonts w:cstheme="minorHAnsi"/>
+        </w:rPr>
+        <w:t xml:space="preserve"> done</w:t>
       </w:r>
     </w:p>
     <w:p>
@@ -7471,21 +6743,7 @@
         <w:rPr>
           <w:rFonts w:cstheme="minorHAnsi"/>
         </w:rPr>
-        <w:t xml:space="preserve">Monte </w:t>
-      </w:r>
-      <w:proofErr w:type="spellStart"/>
-      <w:r>
-        <w:rPr>
-          <w:rFonts w:cstheme="minorHAnsi"/>
-        </w:rPr>
-        <w:t>carlo</w:t>
-      </w:r>
-      <w:proofErr w:type="spellEnd"/>
-      <w:r>
-        <w:rPr>
-          <w:rFonts w:cstheme="minorHAnsi"/>
-        </w:rPr>
-        <w:t xml:space="preserve"> and fam wins in multiple dimension</w:t>
+        <w:t xml:space="preserve">Polish up code </w:t>
       </w:r>
     </w:p>
     <w:p>
@@ -7503,49 +6761,27 @@
         <w:rPr>
           <w:rFonts w:cstheme="minorHAnsi"/>
         </w:rPr>
-        <w:t>Especially stratified sampling, very accurate</w:t>
-      </w:r>
-    </w:p>
-    <w:p>
-      <w:pPr>
-        <w:pStyle w:val="ListParagraph"/>
-        <w:rPr>
-          <w:rFonts w:cstheme="minorHAnsi"/>
-        </w:rPr>
-      </w:pPr>
-    </w:p>
-    <w:p>
-      <w:pPr>
-        <w:rPr>
-          <w:rFonts w:cstheme="minorHAnsi"/>
-        </w:rPr>
-      </w:pPr>
-    </w:p>
-    <w:p>
-      <w:pPr>
-        <w:rPr>
-          <w:rFonts w:cstheme="minorHAnsi"/>
-        </w:rPr>
-      </w:pPr>
-    </w:p>
-    <w:p>
-      <w:pPr>
-        <w:rPr>
-          <w:rFonts w:cstheme="minorHAnsi"/>
-        </w:rPr>
-      </w:pPr>
-    </w:p>
-    <w:p>
-      <w:pPr>
-        <w:rPr>
-          <w:rFonts w:cstheme="minorHAnsi"/>
-        </w:rPr>
-      </w:pPr>
-      <w:r>
-        <w:rPr>
-          <w:rFonts w:cstheme="minorHAnsi"/>
-        </w:rPr>
-        <w:t>Recommendations</w:t>
+        <w:t xml:space="preserve">Generalize the </w:t>
+      </w:r>
+      <w:proofErr w:type="spellStart"/>
+      <w:r>
+        <w:rPr>
+          <w:rFonts w:cstheme="minorHAnsi"/>
+        </w:rPr>
+        <w:t>plotmes</w:t>
+      </w:r>
+      <w:proofErr w:type="spellEnd"/>
+      <w:r>
+        <w:rPr>
+          <w:rFonts w:cstheme="minorHAnsi"/>
+        </w:rPr>
+        <w:t xml:space="preserve"> </w:t>
+      </w:r>
+      <w:r>
+        <w:rPr>
+          <w:rFonts w:cstheme="minorHAnsi"/>
+        </w:rPr>
+        <w:t>done</w:t>
       </w:r>
     </w:p>
     <w:p>
@@ -7563,8 +6799,42 @@
         <w:rPr>
           <w:rFonts w:cstheme="minorHAnsi"/>
         </w:rPr>
-        <w:t>Make algorithms better, as there are some where its slow due to poor implementations</w:t>
-      </w:r>
+        <w:t xml:space="preserve">Can do the </w:t>
+      </w:r>
+      <w:proofErr w:type="spellStart"/>
+      <w:r>
+        <w:rPr>
+          <w:rFonts w:cstheme="minorHAnsi"/>
+        </w:rPr>
+        <w:t>RetAns</w:t>
+      </w:r>
+      <w:proofErr w:type="spellEnd"/>
+      <w:r>
+        <w:rPr>
+          <w:rFonts w:cstheme="minorHAnsi"/>
+        </w:rPr>
+        <w:t xml:space="preserve"> for each thingy that’s fine</w:t>
+      </w:r>
+      <w:r>
+        <w:rPr>
+          <w:rFonts w:cstheme="minorHAnsi"/>
+        </w:rPr>
+        <w:t xml:space="preserve"> done</w:t>
+      </w:r>
+      <w:r>
+        <w:rPr>
+          <w:rFonts w:cstheme="minorHAnsi"/>
+        </w:rPr>
+        <w:t xml:space="preserve"> </w:t>
+      </w:r>
+      <w:proofErr w:type="spellStart"/>
+      <w:r>
+        <w:rPr>
+          <w:rFonts w:cstheme="minorHAnsi"/>
+        </w:rPr>
+        <w:t>done</w:t>
+      </w:r>
+      <w:proofErr w:type="spellEnd"/>
     </w:p>
     <w:p>
       <w:pPr>
@@ -7577,33 +6847,37 @@
           <w:rFonts w:cstheme="minorHAnsi"/>
         </w:rPr>
       </w:pPr>
-      <w:proofErr w:type="gramStart"/>
-      <w:r>
-        <w:rPr>
-          <w:rFonts w:cstheme="minorHAnsi"/>
-        </w:rPr>
-        <w:t>Also</w:t>
-      </w:r>
-      <w:proofErr w:type="gramEnd"/>
-      <w:r>
-        <w:rPr>
-          <w:rFonts w:cstheme="minorHAnsi"/>
-        </w:rPr>
-        <w:t xml:space="preserve"> this method was recursive stratified sampling, try to use another algorithm such as importance sampling similar to </w:t>
+      <w:r>
+        <w:rPr>
+          <w:rFonts w:cstheme="minorHAnsi"/>
+        </w:rPr>
+        <w:t xml:space="preserve">But the </w:t>
       </w:r>
       <w:proofErr w:type="spellStart"/>
       <w:r>
         <w:rPr>
           <w:rFonts w:cstheme="minorHAnsi"/>
         </w:rPr>
-        <w:t>vegas</w:t>
+        <w:t>plotmes</w:t>
       </w:r>
       <w:proofErr w:type="spellEnd"/>
       <w:r>
         <w:rPr>
           <w:rFonts w:cstheme="minorHAnsi"/>
         </w:rPr>
-        <w:t xml:space="preserve"> </w:t>
+        <w:t xml:space="preserve"> must be standardized </w:t>
+      </w:r>
+      <w:r>
+        <w:rPr>
+          <w:rFonts w:cstheme="minorHAnsi"/>
+        </w:rPr>
+        <w:t>progress</w:t>
+      </w:r>
+      <w:r>
+        <w:rPr>
+          <w:rFonts w:cstheme="minorHAnsi"/>
+        </w:rPr>
+        <w:t xml:space="preserve"> done</w:t>
       </w:r>
     </w:p>
     <w:p>
@@ -7621,8 +6895,35 @@
         <w:rPr>
           <w:rFonts w:cstheme="minorHAnsi"/>
         </w:rPr>
-        <w:t>Plot the graphs in one d and two d</w:t>
-      </w:r>
+        <w:t>What do I want in the plots?</w:t>
+      </w:r>
+      <w:r>
+        <w:rPr>
+          <w:rFonts w:cstheme="minorHAnsi"/>
+        </w:rPr>
+        <w:t xml:space="preserve"> done</w:t>
+      </w:r>
+    </w:p>
+    <w:p>
+      <w:pPr>
+        <w:rPr>
+          <w:rFonts w:cstheme="minorHAnsi"/>
+        </w:rPr>
+      </w:pPr>
+    </w:p>
+    <w:p>
+      <w:pPr>
+        <w:rPr>
+          <w:rFonts w:cstheme="minorHAnsi"/>
+        </w:rPr>
+      </w:pPr>
+    </w:p>
+    <w:p>
+      <w:pPr>
+        <w:rPr>
+          <w:rFonts w:cstheme="minorHAnsi"/>
+        </w:rPr>
+      </w:pPr>
     </w:p>
     <w:p>
       <w:pPr>
@@ -7639,50 +6940,110 @@
         <w:rPr>
           <w:rFonts w:cstheme="minorHAnsi"/>
         </w:rPr>
-        <w:t xml:space="preserve">Implement the maximum iterations in the adaptive bit, done in </w:t>
+        <w:t>I want them in different plots</w:t>
+      </w:r>
+      <w:r>
+        <w:rPr>
+          <w:rFonts w:cstheme="minorHAnsi"/>
+        </w:rPr>
+        <w:t xml:space="preserve"> done</w:t>
+      </w:r>
+    </w:p>
+    <w:p>
+      <w:pPr>
+        <w:pStyle w:val="ListParagraph"/>
+        <w:numPr>
+          <w:ilvl w:val="1"/>
+          <w:numId w:val="6"/>
+        </w:numPr>
+        <w:rPr>
+          <w:rFonts w:cstheme="minorHAnsi"/>
+        </w:rPr>
+      </w:pPr>
+      <w:r>
+        <w:rPr>
+          <w:rFonts w:cstheme="minorHAnsi"/>
+        </w:rPr>
+        <w:t xml:space="preserve">Value of Integral as function of sampled </w:t>
       </w:r>
       <w:proofErr w:type="spellStart"/>
       <w:r>
         <w:rPr>
           <w:rFonts w:cstheme="minorHAnsi"/>
         </w:rPr>
-        <w:t>strat</w:t>
+        <w:t>points</w:t>
+      </w:r>
+      <w:r>
+        <w:rPr>
+          <w:rFonts w:cstheme="minorHAnsi"/>
+        </w:rPr>
+        <w:t>done</w:t>
       </w:r>
       <w:proofErr w:type="spellEnd"/>
     </w:p>
     <w:p>
       <w:pPr>
-        <w:rPr>
-          <w:rFonts w:cstheme="minorHAnsi"/>
-        </w:rPr>
-      </w:pPr>
-    </w:p>
-    <w:p>
-      <w:pPr>
-        <w:rPr>
-          <w:rFonts w:cstheme="minorHAnsi"/>
-        </w:rPr>
-      </w:pPr>
-    </w:p>
-    <w:p>
-      <w:pPr>
-        <w:rPr>
-          <w:rFonts w:cstheme="minorHAnsi"/>
-        </w:rPr>
-      </w:pPr>
-    </w:p>
-    <w:p>
-      <w:pPr>
-        <w:rPr>
-          <w:rFonts w:cstheme="minorHAnsi"/>
-        </w:rPr>
-      </w:pPr>
-      <w:r>
-        <w:rPr>
-          <w:rFonts w:cstheme="minorHAnsi"/>
-        </w:rPr>
-        <w:t>TODO:</w:t>
-      </w:r>
+        <w:pStyle w:val="ListParagraph"/>
+        <w:numPr>
+          <w:ilvl w:val="1"/>
+          <w:numId w:val="6"/>
+        </w:numPr>
+        <w:rPr>
+          <w:rFonts w:cstheme="minorHAnsi"/>
+        </w:rPr>
+      </w:pPr>
+      <w:r>
+        <w:rPr>
+          <w:rFonts w:cstheme="minorHAnsi"/>
+        </w:rPr>
+        <w:t xml:space="preserve">Percentage Difference from Actual </w:t>
+      </w:r>
+      <w:proofErr w:type="spellStart"/>
+      <w:r>
+        <w:rPr>
+          <w:rFonts w:cstheme="minorHAnsi"/>
+        </w:rPr>
+        <w:t>Value</w:t>
+      </w:r>
+      <w:r>
+        <w:rPr>
+          <w:rFonts w:cstheme="minorHAnsi"/>
+        </w:rPr>
+        <w:t>done</w:t>
+      </w:r>
+      <w:proofErr w:type="spellEnd"/>
+    </w:p>
+    <w:p>
+      <w:pPr>
+        <w:pStyle w:val="ListParagraph"/>
+        <w:numPr>
+          <w:ilvl w:val="1"/>
+          <w:numId w:val="6"/>
+        </w:numPr>
+        <w:rPr>
+          <w:rFonts w:cstheme="minorHAnsi"/>
+        </w:rPr>
+      </w:pPr>
+      <w:r>
+        <w:rPr>
+          <w:rFonts w:cstheme="minorHAnsi"/>
+        </w:rPr>
+        <w:t xml:space="preserve">Timing tests as function of sampled </w:t>
+      </w:r>
+      <w:proofErr w:type="spellStart"/>
+      <w:r>
+        <w:rPr>
+          <w:rFonts w:cstheme="minorHAnsi"/>
+        </w:rPr>
+        <w:t>points</w:t>
+      </w:r>
+      <w:r>
+        <w:rPr>
+          <w:rFonts w:cstheme="minorHAnsi"/>
+        </w:rPr>
+        <w:t>done</w:t>
+      </w:r>
+      <w:proofErr w:type="spellEnd"/>
     </w:p>
     <w:p>
       <w:pPr>
@@ -7693,18 +7054,28 @@
         </w:numPr>
         <w:rPr>
           <w:rFonts w:cstheme="minorHAnsi"/>
-          <w:b/>
-          <w:bCs/>
-        </w:rPr>
-      </w:pPr>
-      <w:r>
-        <w:rPr>
-          <w:rFonts w:cstheme="minorHAnsi"/>
-          <w:b/>
-          <w:bCs/>
-        </w:rPr>
-        <w:t>Fix adaptive integration N</w:t>
-      </w:r>
+        </w:rPr>
+      </w:pPr>
+      <w:r>
+        <w:rPr>
+          <w:rFonts w:cstheme="minorHAnsi"/>
+        </w:rPr>
+        <w:t xml:space="preserve">Good titles and </w:t>
+      </w:r>
+      <w:proofErr w:type="spellStart"/>
+      <w:r>
+        <w:rPr>
+          <w:rFonts w:cstheme="minorHAnsi"/>
+        </w:rPr>
+        <w:t>legends</w:t>
+      </w:r>
+      <w:r>
+        <w:rPr>
+          <w:rFonts w:cstheme="minorHAnsi"/>
+        </w:rPr>
+        <w:t>done</w:t>
+      </w:r>
+      <w:proofErr w:type="spellEnd"/>
     </w:p>
     <w:p>
       <w:pPr>
@@ -7721,8 +7092,22 @@
         <w:rPr>
           <w:rFonts w:cstheme="minorHAnsi"/>
         </w:rPr>
-        <w:t>Clean up stuff for lab report V2</w:t>
-      </w:r>
+        <w:t xml:space="preserve">X and y axis </w:t>
+      </w:r>
+      <w:proofErr w:type="spellStart"/>
+      <w:r>
+        <w:rPr>
+          <w:rFonts w:cstheme="minorHAnsi"/>
+        </w:rPr>
+        <w:t>labelled</w:t>
+      </w:r>
+      <w:r>
+        <w:rPr>
+          <w:rFonts w:cstheme="minorHAnsi"/>
+        </w:rPr>
+        <w:t>eond</w:t>
+      </w:r>
+      <w:proofErr w:type="spellEnd"/>
     </w:p>
     <w:p>
       <w:pPr>
@@ -7739,7 +7124,33 @@
         <w:rPr>
           <w:rFonts w:cstheme="minorHAnsi"/>
         </w:rPr>
-        <w:t xml:space="preserve">Polish up code </w:t>
+        <w:t xml:space="preserve">I want the limiting factors </w:t>
+      </w:r>
+      <w:r>
+        <w:rPr>
+          <w:rFonts w:cstheme="minorHAnsi"/>
+        </w:rPr>
+        <w:t xml:space="preserve">in </w:t>
+      </w:r>
+      <w:proofErr w:type="spellStart"/>
+      <w:r>
+        <w:rPr>
+          <w:rFonts w:cstheme="minorHAnsi"/>
+        </w:rPr>
+        <w:t>ncint</w:t>
+      </w:r>
+      <w:proofErr w:type="spellEnd"/>
+      <w:r>
+        <w:rPr>
+          <w:rFonts w:cstheme="minorHAnsi"/>
+        </w:rPr>
+        <w:t xml:space="preserve"> (in each individual graph is faded) </w:t>
+      </w:r>
+      <w:r>
+        <w:rPr>
+          <w:rFonts w:cstheme="minorHAnsi"/>
+        </w:rPr>
+        <w:t>done</w:t>
       </w:r>
     </w:p>
     <w:p>
@@ -7757,21 +7168,35 @@
         <w:rPr>
           <w:rFonts w:cstheme="minorHAnsi"/>
         </w:rPr>
-        <w:t xml:space="preserve">Generalize the </w:t>
+        <w:t xml:space="preserve">If </w:t>
+      </w:r>
+      <w:proofErr w:type="gramStart"/>
+      <w:r>
+        <w:rPr>
+          <w:rFonts w:cstheme="minorHAnsi"/>
+        </w:rPr>
+        <w:t>possible</w:t>
+      </w:r>
+      <w:proofErr w:type="gramEnd"/>
+      <w:r>
+        <w:rPr>
+          <w:rFonts w:cstheme="minorHAnsi"/>
+        </w:rPr>
+        <w:t xml:space="preserve"> also in monte </w:t>
       </w:r>
       <w:proofErr w:type="spellStart"/>
       <w:r>
         <w:rPr>
           <w:rFonts w:cstheme="minorHAnsi"/>
         </w:rPr>
-        <w:t>plotmes</w:t>
+        <w:t>carlo</w:t>
       </w:r>
       <w:proofErr w:type="spellEnd"/>
       <w:r>
         <w:rPr>
           <w:rFonts w:cstheme="minorHAnsi"/>
         </w:rPr>
-        <w:t xml:space="preserve"> </w:t>
+        <w:t xml:space="preserve"> pass</w:t>
       </w:r>
     </w:p>
     <w:p>
@@ -7789,27 +7214,27 @@
         <w:rPr>
           <w:rFonts w:cstheme="minorHAnsi"/>
         </w:rPr>
-        <w:t xml:space="preserve">Can do the </w:t>
+        <w:t xml:space="preserve">Also want the combined 0,1,2 </w:t>
       </w:r>
       <w:proofErr w:type="spellStart"/>
       <w:r>
         <w:rPr>
           <w:rFonts w:cstheme="minorHAnsi"/>
         </w:rPr>
-        <w:t>RetAns</w:t>
+        <w:t>ncint</w:t>
       </w:r>
       <w:proofErr w:type="spellEnd"/>
       <w:r>
         <w:rPr>
           <w:rFonts w:cstheme="minorHAnsi"/>
         </w:rPr>
-        <w:t xml:space="preserve"> for each thingy that’s fine</w:t>
-      </w:r>
-      <w:r>
-        <w:rPr>
-          <w:rFonts w:cstheme="minorHAnsi"/>
-        </w:rPr>
-        <w:t xml:space="preserve"> done</w:t>
+        <w:t xml:space="preserve"> in one thing </w:t>
+      </w:r>
+      <w:r>
+        <w:rPr>
+          <w:rFonts w:cstheme="minorHAnsi"/>
+        </w:rPr>
+        <w:t>done</w:t>
       </w:r>
     </w:p>
     <w:p>
@@ -7827,27 +7252,35 @@
         <w:rPr>
           <w:rFonts w:cstheme="minorHAnsi"/>
         </w:rPr>
-        <w:t xml:space="preserve">But the </w:t>
+        <w:t xml:space="preserve">Get rid of the straight line in the graph, </w:t>
       </w:r>
       <w:proofErr w:type="spellStart"/>
       <w:r>
         <w:rPr>
           <w:rFonts w:cstheme="minorHAnsi"/>
         </w:rPr>
-        <w:t>plotmes</w:t>
+        <w:t>yg</w:t>
       </w:r>
       <w:proofErr w:type="spellEnd"/>
       <w:r>
         <w:rPr>
           <w:rFonts w:cstheme="minorHAnsi"/>
         </w:rPr>
-        <w:t xml:space="preserve"> must be standardized </w:t>
-      </w:r>
-      <w:r>
-        <w:rPr>
-          <w:rFonts w:cstheme="minorHAnsi"/>
-        </w:rPr>
-        <w:t>progress</w:t>
+        <w:t xml:space="preserve"> interpolate </w:t>
+      </w:r>
+      <w:proofErr w:type="spellStart"/>
+      <w:r>
+        <w:rPr>
+          <w:rFonts w:cstheme="minorHAnsi"/>
+        </w:rPr>
+        <w:t>itu</w:t>
+      </w:r>
+      <w:proofErr w:type="spellEnd"/>
+      <w:r>
+        <w:rPr>
+          <w:rFonts w:cstheme="minorHAnsi"/>
+        </w:rPr>
+        <w:t xml:space="preserve"> done</w:t>
       </w:r>
     </w:p>
     <w:p>
@@ -7865,29 +7298,60 @@
         <w:rPr>
           <w:rFonts w:cstheme="minorHAnsi"/>
         </w:rPr>
-        <w:t>What do I want in the plots?</w:t>
-      </w:r>
-    </w:p>
-    <w:p>
-      <w:pPr>
-        <w:rPr>
-          <w:rFonts w:cstheme="minorHAnsi"/>
-        </w:rPr>
-      </w:pPr>
-    </w:p>
-    <w:p>
-      <w:pPr>
-        <w:rPr>
-          <w:rFonts w:cstheme="minorHAnsi"/>
-        </w:rPr>
-      </w:pPr>
-    </w:p>
-    <w:p>
-      <w:pPr>
-        <w:rPr>
-          <w:rFonts w:cstheme="minorHAnsi"/>
-        </w:rPr>
-      </w:pPr>
+        <w:t xml:space="preserve">Adaptive Integration and Stratified Sampling should have their own </w:t>
+      </w:r>
+      <w:proofErr w:type="spellStart"/>
+      <w:r>
+        <w:rPr>
+          <w:rFonts w:cstheme="minorHAnsi"/>
+        </w:rPr>
+        <w:t>plotmes</w:t>
+      </w:r>
+      <w:proofErr w:type="spellEnd"/>
+      <w:r>
+        <w:rPr>
+          <w:rFonts w:cstheme="minorHAnsi"/>
+        </w:rPr>
+        <w:t xml:space="preserve"> </w:t>
+      </w:r>
+    </w:p>
+    <w:p>
+      <w:pPr>
+        <w:pStyle w:val="ListParagraph"/>
+        <w:numPr>
+          <w:ilvl w:val="1"/>
+          <w:numId w:val="6"/>
+        </w:numPr>
+        <w:rPr>
+          <w:rFonts w:cstheme="minorHAnsi"/>
+        </w:rPr>
+      </w:pPr>
+      <w:r>
+        <w:rPr>
+          <w:rFonts w:cstheme="minorHAnsi"/>
+        </w:rPr>
+        <w:t xml:space="preserve">Calls vs percentage difference is </w:t>
+      </w:r>
+      <w:proofErr w:type="spellStart"/>
+      <w:r>
+        <w:rPr>
+          <w:rFonts w:cstheme="minorHAnsi"/>
+        </w:rPr>
+        <w:t>important</w:t>
+      </w:r>
+      <w:r>
+        <w:rPr>
+          <w:rFonts w:cstheme="minorHAnsi"/>
+        </w:rPr>
+        <w:t>done</w:t>
+      </w:r>
+      <w:proofErr w:type="spellEnd"/>
+      <w:r>
+        <w:rPr>
+          <w:rFonts w:cstheme="minorHAnsi"/>
+        </w:rPr>
+        <w:t xml:space="preserve"> </w:t>
+      </w:r>
     </w:p>
     <w:p>
       <w:pPr>
@@ -7904,61 +7368,13 @@
         <w:rPr>
           <w:rFonts w:cstheme="minorHAnsi"/>
         </w:rPr>
-        <w:t>I want them in different plots</w:t>
-      </w:r>
-    </w:p>
-    <w:p>
-      <w:pPr>
-        <w:pStyle w:val="ListParagraph"/>
-        <w:numPr>
-          <w:ilvl w:val="1"/>
-          <w:numId w:val="6"/>
-        </w:numPr>
-        <w:rPr>
-          <w:rFonts w:cstheme="minorHAnsi"/>
-        </w:rPr>
-      </w:pPr>
-      <w:r>
-        <w:rPr>
-          <w:rFonts w:cstheme="minorHAnsi"/>
-        </w:rPr>
-        <w:t>Value of Integral as function of sampled points</w:t>
-      </w:r>
-    </w:p>
-    <w:p>
-      <w:pPr>
-        <w:pStyle w:val="ListParagraph"/>
-        <w:numPr>
-          <w:ilvl w:val="1"/>
-          <w:numId w:val="6"/>
-        </w:numPr>
-        <w:rPr>
-          <w:rFonts w:cstheme="minorHAnsi"/>
-        </w:rPr>
-      </w:pPr>
-      <w:r>
-        <w:rPr>
-          <w:rFonts w:cstheme="minorHAnsi"/>
-        </w:rPr>
-        <w:t>Percentage Difference from Actual Value</w:t>
-      </w:r>
-    </w:p>
-    <w:p>
-      <w:pPr>
-        <w:pStyle w:val="ListParagraph"/>
-        <w:numPr>
-          <w:ilvl w:val="1"/>
-          <w:numId w:val="6"/>
-        </w:numPr>
-        <w:rPr>
-          <w:rFonts w:cstheme="minorHAnsi"/>
-        </w:rPr>
-      </w:pPr>
-      <w:r>
-        <w:rPr>
-          <w:rFonts w:cstheme="minorHAnsi"/>
-        </w:rPr>
-        <w:t>Timing tests as function of sampled points</w:t>
+        <w:t>Combine the 1 dimension and N dimension plots</w:t>
+      </w:r>
+      <w:r>
+        <w:rPr>
+          <w:rFonts w:cstheme="minorHAnsi"/>
+        </w:rPr>
+        <w:t xml:space="preserve"> done </w:t>
       </w:r>
     </w:p>
     <w:p>
@@ -7976,8 +7392,36 @@
         <w:rPr>
           <w:rFonts w:cstheme="minorHAnsi"/>
         </w:rPr>
-        <w:t>Good titles and legends</w:t>
-      </w:r>
+        <w:t xml:space="preserve">Use the existence of the additional element in the </w:t>
+      </w:r>
+      <w:proofErr w:type="spellStart"/>
+      <w:r>
+        <w:rPr>
+          <w:rFonts w:cstheme="minorHAnsi"/>
+        </w:rPr>
+        <w:t>RetAn</w:t>
+      </w:r>
+      <w:proofErr w:type="spellEnd"/>
+      <w:r>
+        <w:rPr>
+          <w:rFonts w:cstheme="minorHAnsi"/>
+        </w:rPr>
+        <w:t xml:space="preserve"> list, use try except for </w:t>
+      </w:r>
+      <w:proofErr w:type="spellStart"/>
+      <w:r>
+        <w:rPr>
+          <w:rFonts w:cstheme="minorHAnsi"/>
+        </w:rPr>
+        <w:t>N</w:t>
+      </w:r>
+      <w:r>
+        <w:rPr>
+          <w:rFonts w:cstheme="minorHAnsi"/>
+        </w:rPr>
+        <w:t>done</w:t>
+      </w:r>
+      <w:proofErr w:type="spellEnd"/>
     </w:p>
     <w:p>
       <w:pPr>
@@ -7994,7 +7438,27 @@
         <w:rPr>
           <w:rFonts w:cstheme="minorHAnsi"/>
         </w:rPr>
-        <w:t>X and y axis labelled</w:t>
+        <w:t>By the end of today have all the pretty plots ready for sticking in labs (</w:t>
+      </w:r>
+      <w:proofErr w:type="spellStart"/>
+      <w:r>
+        <w:rPr>
+          <w:rFonts w:cstheme="minorHAnsi"/>
+        </w:rPr>
+        <w:t>insyaallah</w:t>
+      </w:r>
+      <w:proofErr w:type="spellEnd"/>
+      <w:r>
+        <w:rPr>
+          <w:rFonts w:cstheme="minorHAnsi"/>
+        </w:rPr>
+        <w:t>)</w:t>
+      </w:r>
+      <w:r>
+        <w:rPr>
+          <w:rFonts w:cstheme="minorHAnsi"/>
+        </w:rPr>
+        <w:t>done!!!</w:t>
       </w:r>
     </w:p>
     <w:p>
@@ -8012,297 +7476,20 @@
         <w:rPr>
           <w:rFonts w:cstheme="minorHAnsi"/>
         </w:rPr>
-        <w:lastRenderedPageBreak/>
-        <w:t xml:space="preserve">I want the limiting factors </w:t>
-      </w:r>
-      <w:r>
-        <w:rPr>
-          <w:rFonts w:cstheme="minorHAnsi"/>
-        </w:rPr>
-        <w:t xml:space="preserve">in </w:t>
+        <w:t xml:space="preserve">Arrange new notebook similarly to your lab </w:t>
       </w:r>
       <w:proofErr w:type="spellStart"/>
       <w:r>
         <w:rPr>
           <w:rFonts w:cstheme="minorHAnsi"/>
         </w:rPr>
-        <w:t>ncint</w:t>
-      </w:r>
-      <w:proofErr w:type="spellEnd"/>
-      <w:r>
-        <w:rPr>
-          <w:rFonts w:cstheme="minorHAnsi"/>
-        </w:rPr>
-        <w:t xml:space="preserve"> (in each individual graph is faded) </w:t>
-      </w:r>
-    </w:p>
-    <w:p>
-      <w:pPr>
-        <w:pStyle w:val="ListParagraph"/>
-        <w:numPr>
-          <w:ilvl w:val="0"/>
-          <w:numId w:val="6"/>
-        </w:numPr>
-        <w:rPr>
-          <w:rFonts w:cstheme="minorHAnsi"/>
-        </w:rPr>
-      </w:pPr>
-      <w:r>
-        <w:rPr>
-          <w:rFonts w:cstheme="minorHAnsi"/>
-        </w:rPr>
-        <w:t xml:space="preserve">If </w:t>
-      </w:r>
-      <w:proofErr w:type="gramStart"/>
-      <w:r>
-        <w:rPr>
-          <w:rFonts w:cstheme="minorHAnsi"/>
-        </w:rPr>
-        <w:t>possible</w:t>
-      </w:r>
-      <w:proofErr w:type="gramEnd"/>
-      <w:r>
-        <w:rPr>
-          <w:rFonts w:cstheme="minorHAnsi"/>
-        </w:rPr>
-        <w:t xml:space="preserve"> also in monte </w:t>
-      </w:r>
-      <w:proofErr w:type="spellStart"/>
-      <w:r>
-        <w:rPr>
-          <w:rFonts w:cstheme="minorHAnsi"/>
-        </w:rPr>
-        <w:t>carlo</w:t>
-      </w:r>
-      <w:proofErr w:type="spellEnd"/>
-    </w:p>
-    <w:p>
-      <w:pPr>
-        <w:pStyle w:val="ListParagraph"/>
-        <w:numPr>
-          <w:ilvl w:val="0"/>
-          <w:numId w:val="6"/>
-        </w:numPr>
-        <w:rPr>
-          <w:rFonts w:cstheme="minorHAnsi"/>
-        </w:rPr>
-      </w:pPr>
-      <w:r>
-        <w:rPr>
-          <w:rFonts w:cstheme="minorHAnsi"/>
-        </w:rPr>
-        <w:t xml:space="preserve">Also want the combined 0,1,2 </w:t>
-      </w:r>
-      <w:proofErr w:type="spellStart"/>
-      <w:r>
-        <w:rPr>
-          <w:rFonts w:cstheme="minorHAnsi"/>
-        </w:rPr>
-        <w:t>ncint</w:t>
-      </w:r>
-      <w:proofErr w:type="spellEnd"/>
-      <w:r>
-        <w:rPr>
-          <w:rFonts w:cstheme="minorHAnsi"/>
-        </w:rPr>
-        <w:t xml:space="preserve"> in one thing </w:t>
-      </w:r>
-    </w:p>
-    <w:p>
-      <w:pPr>
-        <w:pStyle w:val="ListParagraph"/>
-        <w:numPr>
-          <w:ilvl w:val="0"/>
-          <w:numId w:val="6"/>
-        </w:numPr>
-        <w:rPr>
-          <w:rFonts w:cstheme="minorHAnsi"/>
-        </w:rPr>
-      </w:pPr>
-      <w:r>
-        <w:rPr>
-          <w:rFonts w:cstheme="minorHAnsi"/>
-        </w:rPr>
-        <w:t xml:space="preserve">Get rid of the straight line in the graph, </w:t>
-      </w:r>
-      <w:proofErr w:type="spellStart"/>
-      <w:r>
-        <w:rPr>
-          <w:rFonts w:cstheme="minorHAnsi"/>
-        </w:rPr>
-        <w:t>yg</w:t>
-      </w:r>
-      <w:proofErr w:type="spellEnd"/>
-      <w:r>
-        <w:rPr>
-          <w:rFonts w:cstheme="minorHAnsi"/>
-        </w:rPr>
-        <w:t xml:space="preserve"> interpolate </w:t>
-      </w:r>
-      <w:proofErr w:type="spellStart"/>
-      <w:r>
-        <w:rPr>
-          <w:rFonts w:cstheme="minorHAnsi"/>
-        </w:rPr>
-        <w:t>itu</w:t>
-      </w:r>
-      <w:proofErr w:type="spellEnd"/>
-    </w:p>
-    <w:p>
-      <w:pPr>
-        <w:pStyle w:val="ListParagraph"/>
-        <w:numPr>
-          <w:ilvl w:val="0"/>
-          <w:numId w:val="6"/>
-        </w:numPr>
-        <w:rPr>
-          <w:rFonts w:cstheme="minorHAnsi"/>
-        </w:rPr>
-      </w:pPr>
-      <w:r>
-        <w:rPr>
-          <w:rFonts w:cstheme="minorHAnsi"/>
-        </w:rPr>
-        <w:t xml:space="preserve">Adaptive Integration and Stratified Sampling should have their own </w:t>
-      </w:r>
-      <w:proofErr w:type="spellStart"/>
-      <w:r>
-        <w:rPr>
-          <w:rFonts w:cstheme="minorHAnsi"/>
-        </w:rPr>
-        <w:t>plotmes</w:t>
-      </w:r>
-      <w:proofErr w:type="spellEnd"/>
-      <w:r>
-        <w:rPr>
-          <w:rFonts w:cstheme="minorHAnsi"/>
-        </w:rPr>
-        <w:t xml:space="preserve"> </w:t>
-      </w:r>
-    </w:p>
-    <w:p>
-      <w:pPr>
-        <w:pStyle w:val="ListParagraph"/>
-        <w:numPr>
-          <w:ilvl w:val="1"/>
-          <w:numId w:val="6"/>
-        </w:numPr>
-        <w:rPr>
-          <w:rFonts w:cstheme="minorHAnsi"/>
-        </w:rPr>
-      </w:pPr>
-      <w:r>
-        <w:rPr>
-          <w:rFonts w:cstheme="minorHAnsi"/>
-        </w:rPr>
-        <w:t>Calls vs percentage difference is important</w:t>
-      </w:r>
-    </w:p>
-    <w:p>
-      <w:pPr>
-        <w:pStyle w:val="ListParagraph"/>
-        <w:numPr>
-          <w:ilvl w:val="0"/>
-          <w:numId w:val="6"/>
-        </w:numPr>
-        <w:rPr>
-          <w:rFonts w:cstheme="minorHAnsi"/>
-        </w:rPr>
-      </w:pPr>
-      <w:r>
-        <w:rPr>
-          <w:rFonts w:cstheme="minorHAnsi"/>
-        </w:rPr>
-        <w:t>Combine the 1 dimension and N dimension plots</w:t>
-      </w:r>
-    </w:p>
-    <w:p>
-      <w:pPr>
-        <w:pStyle w:val="ListParagraph"/>
-        <w:numPr>
-          <w:ilvl w:val="0"/>
-          <w:numId w:val="6"/>
-        </w:numPr>
-        <w:rPr>
-          <w:rFonts w:cstheme="minorHAnsi"/>
-        </w:rPr>
-      </w:pPr>
-      <w:r>
-        <w:rPr>
-          <w:rFonts w:cstheme="minorHAnsi"/>
-        </w:rPr>
-        <w:t xml:space="preserve">Use the existence of the additional element in the </w:t>
-      </w:r>
-      <w:proofErr w:type="spellStart"/>
-      <w:r>
-        <w:rPr>
-          <w:rFonts w:cstheme="minorHAnsi"/>
-        </w:rPr>
-        <w:t>RetAn</w:t>
-      </w:r>
-      <w:proofErr w:type="spellEnd"/>
-      <w:r>
-        <w:rPr>
-          <w:rFonts w:cstheme="minorHAnsi"/>
-        </w:rPr>
-        <w:t xml:space="preserve"> list, use try except for N</w:t>
-      </w:r>
-    </w:p>
-    <w:p>
-      <w:pPr>
-        <w:pStyle w:val="ListParagraph"/>
-        <w:numPr>
-          <w:ilvl w:val="0"/>
-          <w:numId w:val="6"/>
-        </w:numPr>
-        <w:rPr>
-          <w:rFonts w:cstheme="minorHAnsi"/>
-        </w:rPr>
-      </w:pPr>
-      <w:r>
-        <w:rPr>
-          <w:rFonts w:cstheme="minorHAnsi"/>
-        </w:rPr>
-        <w:t>By the end of today have all the pretty plots ready for sticking in labs (</w:t>
-      </w:r>
-      <w:proofErr w:type="spellStart"/>
-      <w:r>
-        <w:rPr>
-          <w:rFonts w:cstheme="minorHAnsi"/>
-        </w:rPr>
-        <w:t>insyaallah</w:t>
-      </w:r>
-      <w:proofErr w:type="spellEnd"/>
-      <w:r>
-        <w:rPr>
-          <w:rFonts w:cstheme="minorHAnsi"/>
-        </w:rPr>
-        <w:t>)</w:t>
-      </w:r>
-    </w:p>
-    <w:p>
-      <w:pPr>
-        <w:pStyle w:val="ListParagraph"/>
-        <w:numPr>
-          <w:ilvl w:val="0"/>
-          <w:numId w:val="6"/>
-        </w:numPr>
-        <w:rPr>
-          <w:rFonts w:cstheme="minorHAnsi"/>
-        </w:rPr>
-      </w:pPr>
-      <w:r>
-        <w:rPr>
-          <w:rFonts w:cstheme="minorHAnsi"/>
-        </w:rPr>
-        <w:t xml:space="preserve">Arrange new notebook similarly to your lab </w:t>
-      </w:r>
-      <w:proofErr w:type="spellStart"/>
-      <w:r>
-        <w:rPr>
-          <w:rFonts w:cstheme="minorHAnsi"/>
-        </w:rPr>
         <w:t>rerpot</w:t>
+      </w:r>
+      <w:r>
+        <w:rPr>
+          <w:rFonts w:cstheme="minorHAnsi"/>
+        </w:rPr>
+        <w:t>done</w:t>
       </w:r>
       <w:proofErr w:type="spellEnd"/>
     </w:p>

</xml_diff>

<commit_message>
- started on report draft 3
</commit_message>
<xml_diff>
--- a/Computing report Draft 2.docx
+++ b/Computing report Draft 2.docx
@@ -1271,14 +1271,12 @@
         </w:rPr>
         <w:t xml:space="preserve">Due to the Runge Phenomenon, only NC </w:t>
       </w:r>
-      <w:proofErr w:type="spellStart"/>
       <w:r>
         <w:rPr>
           <w:rFonts w:eastAsiaTheme="minorEastAsia" w:cstheme="minorHAnsi"/>
         </w:rPr>
         <w:t>quadratures</w:t>
       </w:r>
-      <w:proofErr w:type="spellEnd"/>
       <w:r>
         <w:rPr>
           <w:rFonts w:eastAsiaTheme="minorEastAsia" w:cstheme="minorHAnsi"/>
@@ -1370,21 +1368,7 @@
         <w:rPr>
           <w:rFonts w:cstheme="minorHAnsi"/>
         </w:rPr>
-        <w:t xml:space="preserve">As of right now, NC </w:t>
-      </w:r>
-      <w:proofErr w:type="spellStart"/>
-      <w:r>
-        <w:rPr>
-          <w:rFonts w:cstheme="minorHAnsi"/>
-        </w:rPr>
-        <w:t>quadratures</w:t>
-      </w:r>
-      <w:proofErr w:type="spellEnd"/>
-      <w:r>
-        <w:rPr>
-          <w:rFonts w:cstheme="minorHAnsi"/>
-        </w:rPr>
-        <w:t xml:space="preserve"> utilizing only the lower and upper limits have been introduced. These can be enhanced by dividing the integral into a series of equally spaced intervals, after which any NC quadrature method is used to evaluate the integral at every division. </w:t>
+        <w:t xml:space="preserve">As of right now, NC quadratures utilizing only the lower and upper limits have been introduced. These can be enhanced by dividing the integral into a series of equally spaced intervals, after which any NC quadrature method is used to evaluate the integral at every division. </w:t>
       </w:r>
       <w:r>
         <w:rPr>
@@ -1673,21 +1657,7 @@
         <w:rPr>
           <w:rFonts w:cstheme="minorHAnsi"/>
         </w:rPr>
-        <w:t xml:space="preserve">where </w:t>
-      </w:r>
-      <w:proofErr w:type="spellStart"/>
-      <w:r>
-        <w:rPr>
-          <w:rFonts w:cstheme="minorHAnsi"/>
-        </w:rPr>
-        <w:t>wi</w:t>
-      </w:r>
-      <w:proofErr w:type="spellEnd"/>
-      <w:r>
-        <w:rPr>
-          <w:rFonts w:cstheme="minorHAnsi"/>
-        </w:rPr>
-        <w:t xml:space="preserve"> are the weights used </w:t>
+        <w:t xml:space="preserve">where wi are the weights used </w:t>
       </w:r>
       <w:r>
         <w:rPr>
@@ -3825,21 +3795,7 @@
         <w:rPr>
           <w:rFonts w:eastAsiaTheme="minorEastAsia" w:cstheme="minorHAnsi"/>
         </w:rPr>
-        <w:t xml:space="preserve">a similar technique was used by the VEGAS algorithm to perform its adaptive Monte Carlo </w:t>
-      </w:r>
-      <w:proofErr w:type="spellStart"/>
-      <w:r>
-        <w:rPr>
-          <w:rFonts w:eastAsiaTheme="minorEastAsia" w:cstheme="minorHAnsi"/>
-        </w:rPr>
-        <w:t>integation</w:t>
-      </w:r>
-      <w:proofErr w:type="spellEnd"/>
-      <w:r>
-        <w:rPr>
-          <w:rFonts w:eastAsiaTheme="minorEastAsia" w:cstheme="minorHAnsi"/>
-        </w:rPr>
-        <w:t>, with the main difference being that the grid adjustment algorithm is more advanced than this one</w:t>
+        <w:t>a similar technique was used by the VEGAS algorithm to perform its adaptive Monte Carlo integation, with the main difference being that the grid adjustment algorithm is more advanced than this one</w:t>
       </w:r>
       <w:r>
         <w:rPr>
@@ -4152,21 +4108,7 @@
           <w:rFonts w:cstheme="minorHAnsi"/>
         </w:rPr>
         <w:tab/>
-        <w:t>Midpoint = (</w:t>
-      </w:r>
-      <w:proofErr w:type="spellStart"/>
-      <w:r>
-        <w:rPr>
-          <w:rFonts w:cstheme="minorHAnsi"/>
-        </w:rPr>
-        <w:t>a+b</w:t>
-      </w:r>
-      <w:proofErr w:type="spellEnd"/>
-      <w:r>
-        <w:rPr>
-          <w:rFonts w:cstheme="minorHAnsi"/>
-        </w:rPr>
-        <w:t>)/2</w:t>
+        <w:t>Midpoint = (a+b)/2</w:t>
       </w:r>
     </w:p>
     <w:p>
@@ -4183,20 +4125,12 @@
         <w:tab/>
         <w:t xml:space="preserve">Value = </w:t>
       </w:r>
-      <w:proofErr w:type="spellStart"/>
       <w:proofErr w:type="gramStart"/>
       <w:r>
         <w:rPr>
           <w:rFonts w:cstheme="minorHAnsi"/>
         </w:rPr>
-        <w:t>NCIntegrate</w:t>
-      </w:r>
-      <w:proofErr w:type="spellEnd"/>
-      <w:r>
-        <w:rPr>
-          <w:rFonts w:cstheme="minorHAnsi"/>
-        </w:rPr>
-        <w:t>(</w:t>
+        <w:t>NCIntegrate(</w:t>
       </w:r>
       <w:proofErr w:type="gramEnd"/>
       <w:r>
@@ -4219,20 +4153,12 @@
         <w:tab/>
         <w:t xml:space="preserve">Value1 = </w:t>
       </w:r>
-      <w:proofErr w:type="spellStart"/>
       <w:proofErr w:type="gramStart"/>
       <w:r>
         <w:rPr>
           <w:rFonts w:cstheme="minorHAnsi"/>
         </w:rPr>
-        <w:t>NCIntegrate</w:t>
-      </w:r>
-      <w:proofErr w:type="spellEnd"/>
-      <w:r>
-        <w:rPr>
-          <w:rFonts w:cstheme="minorHAnsi"/>
-        </w:rPr>
-        <w:t>(</w:t>
+        <w:t>NCIntegrate(</w:t>
       </w:r>
       <w:proofErr w:type="gramEnd"/>
       <w:r>
@@ -4255,20 +4181,12 @@
         <w:tab/>
         <w:t xml:space="preserve">Value2 = </w:t>
       </w:r>
-      <w:proofErr w:type="spellStart"/>
       <w:proofErr w:type="gramStart"/>
       <w:r>
         <w:rPr>
           <w:rFonts w:cstheme="minorHAnsi"/>
         </w:rPr>
-        <w:t>NCIntegrate</w:t>
-      </w:r>
-      <w:proofErr w:type="spellEnd"/>
-      <w:r>
-        <w:rPr>
-          <w:rFonts w:cstheme="minorHAnsi"/>
-        </w:rPr>
-        <w:t>(</w:t>
+        <w:t>NCIntegrate(</w:t>
       </w:r>
       <w:proofErr w:type="gramEnd"/>
       <w:r>
@@ -4390,21 +4308,7 @@
         <w:rPr>
           <w:rFonts w:cstheme="minorHAnsi"/>
         </w:rPr>
-        <w:t xml:space="preserve">Implementing the monte </w:t>
-      </w:r>
-      <w:proofErr w:type="spellStart"/>
-      <w:r>
-        <w:rPr>
-          <w:rFonts w:cstheme="minorHAnsi"/>
-        </w:rPr>
-        <w:t>carlo</w:t>
-      </w:r>
-      <w:proofErr w:type="spellEnd"/>
-      <w:r>
-        <w:rPr>
-          <w:rFonts w:cstheme="minorHAnsi"/>
-        </w:rPr>
-        <w:t xml:space="preserve"> method required the use of a pseudo-random number generator, therefore the random module was used. </w:t>
+        <w:t xml:space="preserve">Implementing the monte carlo method required the use of a pseudo-random number generator, therefore the random module was used. </w:t>
       </w:r>
       <w:r>
         <w:rPr>
@@ -4448,21 +4352,7 @@
         <w:rPr>
           <w:rFonts w:cstheme="minorHAnsi"/>
         </w:rPr>
-        <w:t xml:space="preserve">The algorithm for stratified sampling quite complex, given that the interval needs to be divided and evaluated using monte </w:t>
-      </w:r>
-      <w:proofErr w:type="spellStart"/>
-      <w:r>
-        <w:rPr>
-          <w:rFonts w:cstheme="minorHAnsi"/>
-        </w:rPr>
-        <w:t>carlo</w:t>
-      </w:r>
-      <w:proofErr w:type="spellEnd"/>
-      <w:r>
-        <w:rPr>
-          <w:rFonts w:cstheme="minorHAnsi"/>
-        </w:rPr>
-        <w:t xml:space="preserve">. </w:t>
+        <w:t xml:space="preserve">The algorithm for stratified sampling quite complex, given that the interval needs to be divided and evaluated using monte carlo. </w:t>
       </w:r>
       <w:r>
         <w:rPr>
@@ -4486,21 +4376,7 @@
         <w:rPr>
           <w:rFonts w:cstheme="minorHAnsi"/>
         </w:rPr>
-        <w:t xml:space="preserve"> and associated methods required in the algorithm, including performing monte </w:t>
-      </w:r>
-      <w:proofErr w:type="spellStart"/>
-      <w:r>
-        <w:rPr>
-          <w:rFonts w:cstheme="minorHAnsi"/>
-        </w:rPr>
-        <w:t>carlo</w:t>
-      </w:r>
-      <w:proofErr w:type="spellEnd"/>
-      <w:r>
-        <w:rPr>
-          <w:rFonts w:cstheme="minorHAnsi"/>
-        </w:rPr>
-        <w:t xml:space="preserve"> within its limits and subdividing the strata. </w:t>
+        <w:t xml:space="preserve"> and associated methods required in the algorithm, including performing monte carlo within its limits and subdividing the strata. </w:t>
       </w:r>
       <w:r>
         <w:rPr>
@@ -4713,8 +4589,6 @@
           <w:rFonts w:cstheme="minorHAnsi"/>
         </w:rPr>
       </w:pPr>
-      <w:bookmarkStart w:id="0" w:name="_GoBack"/>
-      <w:bookmarkEnd w:id="0"/>
     </w:p>
     <w:p>
       <w:pPr>
@@ -4801,21 +4675,7 @@
         <w:rPr>
           <w:rFonts w:cstheme="minorHAnsi"/>
         </w:rPr>
-        <w:t xml:space="preserve">monte </w:t>
-      </w:r>
-      <w:proofErr w:type="spellStart"/>
-      <w:r>
-        <w:rPr>
-          <w:rFonts w:cstheme="minorHAnsi"/>
-        </w:rPr>
-        <w:t>carlo</w:t>
-      </w:r>
-      <w:proofErr w:type="spellEnd"/>
-      <w:r>
-        <w:rPr>
-          <w:rFonts w:cstheme="minorHAnsi"/>
-        </w:rPr>
-        <w:t xml:space="preserve"> and stratified sampling algorithms was relatively straightforward to generalize to N dimensions,</w:t>
+        <w:t>monte carlo and stratified sampling algorithms was relatively straightforward to generalize to N dimensions,</w:t>
       </w:r>
       <w:r>
         <w:rPr>
@@ -4977,21 +4837,7 @@
         <w:rPr>
           <w:rFonts w:cstheme="minorHAnsi"/>
         </w:rPr>
-        <w:t xml:space="preserve">each integration methods need to be tested to show their convergence and timing tests. </w:t>
-      </w:r>
-      <w:proofErr w:type="spellStart"/>
-      <w:r>
-        <w:rPr>
-          <w:rFonts w:cstheme="minorHAnsi"/>
-        </w:rPr>
-        <w:t>Teah</w:t>
-      </w:r>
-      <w:proofErr w:type="spellEnd"/>
-      <w:r>
-        <w:rPr>
-          <w:rFonts w:cstheme="minorHAnsi"/>
-        </w:rPr>
-        <w:t xml:space="preserve"> method was therefore tested against several functions, shown below</w:t>
+        <w:t>each integration methods need to be tested to show their convergence and timing tests. Teah method was therefore tested against several functions, shown below</w:t>
       </w:r>
     </w:p>
     <w:p>
@@ -5040,14 +4886,12 @@
           <w:rFonts w:cstheme="minorHAnsi"/>
         </w:rPr>
       </w:pPr>
-      <w:proofErr w:type="spellStart"/>
       <w:r>
         <w:rPr>
           <w:rFonts w:cstheme="minorHAnsi"/>
         </w:rPr>
         <w:t>NCInt</w:t>
       </w:r>
-      <w:proofErr w:type="spellEnd"/>
     </w:p>
     <w:p>
       <w:pPr>
@@ -5119,14 +4963,12 @@
           <w:rFonts w:cstheme="minorHAnsi"/>
         </w:rPr>
       </w:pPr>
-      <w:proofErr w:type="spellStart"/>
       <w:r>
         <w:rPr>
           <w:rFonts w:cstheme="minorHAnsi"/>
         </w:rPr>
         <w:t>NCInt</w:t>
       </w:r>
-      <w:proofErr w:type="spellEnd"/>
     </w:p>
     <w:p>
       <w:pPr>
@@ -5143,21 +4985,7 @@
         <w:rPr>
           <w:rFonts w:cstheme="minorHAnsi"/>
         </w:rPr>
-        <w:t xml:space="preserve">Midpoint, trapezium, </w:t>
-      </w:r>
-      <w:proofErr w:type="spellStart"/>
-      <w:r>
-        <w:rPr>
-          <w:rFonts w:cstheme="minorHAnsi"/>
-        </w:rPr>
-        <w:t>simpsons</w:t>
-      </w:r>
-      <w:proofErr w:type="spellEnd"/>
-      <w:r>
-        <w:rPr>
-          <w:rFonts w:cstheme="minorHAnsi"/>
-        </w:rPr>
-        <w:t xml:space="preserve"> </w:t>
+        <w:t xml:space="preserve">Midpoint, trapezium, simpsons </w:t>
       </w:r>
     </w:p>
     <w:p>
@@ -5249,14 +5077,12 @@
           <w:rFonts w:cstheme="minorHAnsi"/>
         </w:rPr>
       </w:pPr>
-      <w:proofErr w:type="spellStart"/>
       <w:r>
         <w:rPr>
           <w:rFonts w:cstheme="minorHAnsi"/>
         </w:rPr>
         <w:t>Strartified</w:t>
       </w:r>
-      <w:proofErr w:type="spellEnd"/>
     </w:p>
     <w:p>
       <w:pPr>
@@ -5328,21 +5154,7 @@
         <w:rPr>
           <w:rFonts w:cstheme="minorHAnsi"/>
         </w:rPr>
-        <w:t xml:space="preserve">Use only </w:t>
-      </w:r>
-      <w:proofErr w:type="spellStart"/>
-      <w:r>
-        <w:rPr>
-          <w:rFonts w:cstheme="minorHAnsi"/>
-        </w:rPr>
-        <w:t>simpsons</w:t>
-      </w:r>
-      <w:proofErr w:type="spellEnd"/>
-      <w:r>
-        <w:rPr>
-          <w:rFonts w:cstheme="minorHAnsi"/>
-        </w:rPr>
-        <w:t xml:space="preserve"> NC INT N</w:t>
+        <w:t>Use only simpsons NC INT N</w:t>
       </w:r>
     </w:p>
     <w:p>
@@ -5629,104 +5441,58 @@
           <w:rFonts w:eastAsia="Times New Roman" w:cstheme="minorHAnsi"/>
           <w:lang w:eastAsia="en-GB"/>
         </w:rPr>
-        <w:t xml:space="preserve">, due to utilizing random numbers the value of the integration converges as O(1/√N). Convergence can be seen where the fluctuations in the value </w:t>
-      </w:r>
-      <w:proofErr w:type="spellStart"/>
+        <w:t xml:space="preserve">, due to utilizing random numbers the value of the integration converges as O(1/√N). Convergence can be seen where the fluctuations in the value decreaasse as the number of sample points increases. </w:t>
+      </w:r>
       <w:r>
         <w:rPr>
           <w:rFonts w:eastAsia="Times New Roman" w:cstheme="minorHAnsi"/>
           <w:lang w:eastAsia="en-GB"/>
         </w:rPr>
-        <w:t>decreaasse</w:t>
-      </w:r>
-      <w:proofErr w:type="spellEnd"/>
-      <w:r>
+        <w:t xml:space="preserve">From this, it can be concluded that the crude monte carlo method would never be as efficient as NC quadrature methods in one dimension. </w:t>
+      </w:r>
+    </w:p>
+    <w:p>
+      <w:pPr>
         <w:rPr>
           <w:rFonts w:eastAsia="Times New Roman" w:cstheme="minorHAnsi"/>
           <w:lang w:eastAsia="en-GB"/>
         </w:rPr>
-        <w:t xml:space="preserve"> as the number of sample points increases. </w:t>
-      </w:r>
-      <w:r>
+      </w:pPr>
+    </w:p>
+    <w:p>
+      <w:pPr>
         <w:rPr>
           <w:rFonts w:eastAsia="Times New Roman" w:cstheme="minorHAnsi"/>
           <w:lang w:eastAsia="en-GB"/>
         </w:rPr>
-        <w:t xml:space="preserve">From this, it can be concluded that the crude monte </w:t>
-      </w:r>
-      <w:proofErr w:type="spellStart"/>
-      <w:r>
+      </w:pPr>
+    </w:p>
+    <w:p>
+      <w:pPr>
         <w:rPr>
           <w:rFonts w:eastAsia="Times New Roman" w:cstheme="minorHAnsi"/>
           <w:lang w:eastAsia="en-GB"/>
         </w:rPr>
-        <w:t>carlo</w:t>
-      </w:r>
-      <w:proofErr w:type="spellEnd"/>
-      <w:r>
-        <w:rPr>
-          <w:rFonts w:eastAsia="Times New Roman" w:cstheme="minorHAnsi"/>
-          <w:lang w:eastAsia="en-GB"/>
-        </w:rPr>
-        <w:t xml:space="preserve"> method would never be as efficient as NC quadrature methods in one dimension. </w:t>
-      </w:r>
-    </w:p>
-    <w:p>
-      <w:pPr>
-        <w:rPr>
-          <w:rFonts w:eastAsia="Times New Roman" w:cstheme="minorHAnsi"/>
-          <w:lang w:eastAsia="en-GB"/>
-        </w:rPr>
-      </w:pPr>
-    </w:p>
-    <w:p>
-      <w:pPr>
-        <w:rPr>
-          <w:rFonts w:eastAsia="Times New Roman" w:cstheme="minorHAnsi"/>
-          <w:lang w:eastAsia="en-GB"/>
-        </w:rPr>
-      </w:pPr>
-    </w:p>
-    <w:p>
-      <w:pPr>
-        <w:rPr>
-          <w:rFonts w:eastAsia="Times New Roman" w:cstheme="minorHAnsi"/>
-          <w:lang w:eastAsia="en-GB"/>
-        </w:rPr>
-      </w:pPr>
-    </w:p>
-    <w:p>
-      <w:pPr>
-        <w:rPr>
-          <w:rFonts w:cstheme="minorHAnsi"/>
-        </w:rPr>
-      </w:pPr>
-    </w:p>
-    <w:p>
-      <w:pPr>
-        <w:rPr>
-          <w:rFonts w:cstheme="minorHAnsi"/>
-        </w:rPr>
-      </w:pPr>
-      <w:r>
-        <w:rPr>
-          <w:rFonts w:cstheme="minorHAnsi"/>
-        </w:rPr>
-        <w:t xml:space="preserve">Monte </w:t>
-      </w:r>
-      <w:proofErr w:type="spellStart"/>
-      <w:r>
-        <w:rPr>
-          <w:rFonts w:cstheme="minorHAnsi"/>
-        </w:rPr>
-        <w:t>carlo</w:t>
-      </w:r>
-      <w:proofErr w:type="spellEnd"/>
-      <w:r>
-        <w:rPr>
-          <w:rFonts w:cstheme="minorHAnsi"/>
-        </w:rPr>
-        <w:t xml:space="preserve"> simulations are </w:t>
+      </w:pPr>
+    </w:p>
+    <w:p>
+      <w:pPr>
+        <w:rPr>
+          <w:rFonts w:cstheme="minorHAnsi"/>
+        </w:rPr>
+      </w:pPr>
+    </w:p>
+    <w:p>
+      <w:pPr>
+        <w:rPr>
+          <w:rFonts w:cstheme="minorHAnsi"/>
+        </w:rPr>
+      </w:pPr>
+      <w:r>
+        <w:rPr>
+          <w:rFonts w:cstheme="minorHAnsi"/>
+        </w:rPr>
+        <w:t xml:space="preserve">Monte carlo simulations are </w:t>
       </w:r>
       <w:r>
         <w:rPr>
@@ -5738,49 +5504,7 @@
         <w:rPr>
           <w:rFonts w:cstheme="minorHAnsi"/>
         </w:rPr>
-        <w:t xml:space="preserve">Basically, on average each call takes roughly the same time as the </w:t>
-      </w:r>
-      <w:proofErr w:type="spellStart"/>
-      <w:r>
-        <w:rPr>
-          <w:rFonts w:cstheme="minorHAnsi"/>
-        </w:rPr>
-        <w:t>NCInt</w:t>
-      </w:r>
-      <w:proofErr w:type="spellEnd"/>
-      <w:r>
-        <w:rPr>
-          <w:rFonts w:cstheme="minorHAnsi"/>
-        </w:rPr>
-        <w:t xml:space="preserve"> counterpart. However, because monte </w:t>
-      </w:r>
-      <w:proofErr w:type="spellStart"/>
-      <w:r>
-        <w:rPr>
-          <w:rFonts w:cstheme="minorHAnsi"/>
-        </w:rPr>
-        <w:t>carlo</w:t>
-      </w:r>
-      <w:proofErr w:type="spellEnd"/>
-      <w:r>
-        <w:rPr>
-          <w:rFonts w:cstheme="minorHAnsi"/>
-        </w:rPr>
-        <w:t xml:space="preserve"> is based on randomness compared to </w:t>
-      </w:r>
-      <w:proofErr w:type="spellStart"/>
-      <w:r>
-        <w:rPr>
-          <w:rFonts w:cstheme="minorHAnsi"/>
-        </w:rPr>
-        <w:t>NCInts</w:t>
-      </w:r>
-      <w:proofErr w:type="spellEnd"/>
-      <w:r>
-        <w:rPr>
-          <w:rFonts w:cstheme="minorHAnsi"/>
-        </w:rPr>
-        <w:t xml:space="preserve"> deterministic properties, </w:t>
+        <w:t xml:space="preserve">Basically, on average each call takes roughly the same time as the NCInt counterpart. However, because monte carlo is based on randomness compared to NCInts deterministic properties, </w:t>
       </w:r>
       <w:r>
         <w:rPr>
@@ -5813,33 +5537,11 @@
         </w:rPr>
         <w:t xml:space="preserve"> </w:t>
       </w:r>
-      <w:proofErr w:type="spellStart"/>
-      <w:r>
-        <w:rPr>
-          <w:rFonts w:cstheme="minorHAnsi"/>
-        </w:rPr>
-        <w:t>Recurvive</w:t>
-      </w:r>
-      <w:proofErr w:type="spellEnd"/>
-      <w:r>
-        <w:rPr>
-          <w:rFonts w:cstheme="minorHAnsi"/>
-        </w:rPr>
-        <w:t xml:space="preserve"> Stratified Sampling improves on monte Carlo and converges much faster than monte </w:t>
-      </w:r>
-      <w:proofErr w:type="spellStart"/>
-      <w:r>
-        <w:rPr>
-          <w:rFonts w:cstheme="minorHAnsi"/>
-        </w:rPr>
-        <w:t>carlo</w:t>
-      </w:r>
-      <w:proofErr w:type="spellEnd"/>
-      <w:r>
-        <w:rPr>
-          <w:rFonts w:cstheme="minorHAnsi"/>
-        </w:rPr>
-        <w:t xml:space="preserve">. </w:t>
+      <w:r>
+        <w:rPr>
+          <w:rFonts w:cstheme="minorHAnsi"/>
+        </w:rPr>
+        <w:t xml:space="preserve">Recurvive Stratified Sampling improves on monte Carlo and converges much faster than monte carlo. </w:t>
       </w:r>
       <w:r>
         <w:rPr>
@@ -5859,21 +5561,7 @@
         <w:rPr>
           <w:rFonts w:cstheme="minorHAnsi"/>
         </w:rPr>
-        <w:t xml:space="preserve"> is therefore much better than crude monte </w:t>
-      </w:r>
-      <w:proofErr w:type="spellStart"/>
-      <w:r>
-        <w:rPr>
-          <w:rFonts w:cstheme="minorHAnsi"/>
-        </w:rPr>
-        <w:t>carlo</w:t>
-      </w:r>
-      <w:proofErr w:type="spellEnd"/>
-      <w:r>
-        <w:rPr>
-          <w:rFonts w:cstheme="minorHAnsi"/>
-        </w:rPr>
-        <w:t xml:space="preserve">. </w:t>
+        <w:t xml:space="preserve"> is therefore much better than crude monte carlo. </w:t>
       </w:r>
       <w:r>
         <w:rPr>
@@ -5885,69 +5573,27 @@
         <w:rPr>
           <w:rFonts w:cstheme="minorHAnsi"/>
         </w:rPr>
-        <w:t xml:space="preserve"> the execution speed of adaptive integration is much faster compared to </w:t>
-      </w:r>
-      <w:proofErr w:type="spellStart"/>
-      <w:r>
-        <w:rPr>
-          <w:rFonts w:cstheme="minorHAnsi"/>
-        </w:rPr>
-        <w:t>recurvise</w:t>
-      </w:r>
-      <w:proofErr w:type="spellEnd"/>
-      <w:r>
-        <w:rPr>
-          <w:rFonts w:cstheme="minorHAnsi"/>
-        </w:rPr>
-        <w:t xml:space="preserve"> stratified sampling. </w:t>
-      </w:r>
-    </w:p>
-    <w:p>
-      <w:pPr>
-        <w:rPr>
-          <w:rFonts w:cstheme="minorHAnsi"/>
-        </w:rPr>
-      </w:pPr>
-    </w:p>
-    <w:p>
-      <w:pPr>
-        <w:rPr>
-          <w:rFonts w:cstheme="minorHAnsi"/>
-        </w:rPr>
-      </w:pPr>
-      <w:r>
-        <w:rPr>
-          <w:rFonts w:cstheme="minorHAnsi"/>
-        </w:rPr>
-        <w:t xml:space="preserve">Overall, in one dimension, </w:t>
-      </w:r>
-      <w:proofErr w:type="spellStart"/>
-      <w:r>
-        <w:rPr>
-          <w:rFonts w:cstheme="minorHAnsi"/>
-        </w:rPr>
-        <w:t>deterininstic</w:t>
-      </w:r>
-      <w:proofErr w:type="spellEnd"/>
-      <w:r>
-        <w:rPr>
-          <w:rFonts w:cstheme="minorHAnsi"/>
-        </w:rPr>
-        <w:t xml:space="preserve"> quadrature rules perform better compared to monte </w:t>
-      </w:r>
-      <w:proofErr w:type="spellStart"/>
-      <w:r>
-        <w:rPr>
-          <w:rFonts w:cstheme="minorHAnsi"/>
-        </w:rPr>
-        <w:t>carlo</w:t>
-      </w:r>
-      <w:proofErr w:type="spellEnd"/>
-      <w:r>
-        <w:rPr>
-          <w:rFonts w:cstheme="minorHAnsi"/>
-        </w:rPr>
-        <w:t xml:space="preserve"> techniques. </w:t>
+        <w:t xml:space="preserve"> the execution speed of adaptive integration is much faster compared to recurvise stratified sampling. </w:t>
+      </w:r>
+    </w:p>
+    <w:p>
+      <w:pPr>
+        <w:rPr>
+          <w:rFonts w:cstheme="minorHAnsi"/>
+        </w:rPr>
+      </w:pPr>
+    </w:p>
+    <w:p>
+      <w:pPr>
+        <w:rPr>
+          <w:rFonts w:cstheme="minorHAnsi"/>
+        </w:rPr>
+      </w:pPr>
+      <w:r>
+        <w:rPr>
+          <w:rFonts w:cstheme="minorHAnsi"/>
+        </w:rPr>
+        <w:t xml:space="preserve">Overall, in one dimension, deterininstic quadrature rules perform better compared to monte carlo techniques. </w:t>
       </w:r>
       <w:r>
         <w:rPr>
@@ -6041,21 +5687,7 @@
         <w:rPr>
           <w:rFonts w:cstheme="minorHAnsi"/>
         </w:rPr>
-        <w:t xml:space="preserve">- The time it takes increases </w:t>
-      </w:r>
-      <w:proofErr w:type="spellStart"/>
-      <w:r>
-        <w:rPr>
-          <w:rFonts w:cstheme="minorHAnsi"/>
-        </w:rPr>
-        <w:t>polynomially</w:t>
-      </w:r>
-      <w:proofErr w:type="spellEnd"/>
-      <w:r>
-        <w:rPr>
-          <w:rFonts w:cstheme="minorHAnsi"/>
-        </w:rPr>
-        <w:t xml:space="preserve"> (is that a word)</w:t>
+        <w:t>- The time it takes increases polynomially (is that a word)</w:t>
       </w:r>
     </w:p>
     <w:p>
@@ -6198,97 +5830,27 @@
         <w:rPr>
           <w:rFonts w:cstheme="minorHAnsi"/>
         </w:rPr>
-        <w:t xml:space="preserve">Given that the characteristics of monte </w:t>
-      </w:r>
-      <w:proofErr w:type="spellStart"/>
-      <w:r>
-        <w:rPr>
-          <w:rFonts w:cstheme="minorHAnsi"/>
-        </w:rPr>
-        <w:t>carlo</w:t>
-      </w:r>
-      <w:proofErr w:type="spellEnd"/>
-      <w:r>
-        <w:rPr>
-          <w:rFonts w:cstheme="minorHAnsi"/>
-        </w:rPr>
-        <w:t xml:space="preserve"> </w:t>
-      </w:r>
-      <w:proofErr w:type="spellStart"/>
-      <w:r>
-        <w:rPr>
-          <w:rFonts w:cstheme="minorHAnsi"/>
-        </w:rPr>
-        <w:t>dont</w:t>
-      </w:r>
-      <w:proofErr w:type="spellEnd"/>
-      <w:r>
-        <w:rPr>
-          <w:rFonts w:cstheme="minorHAnsi"/>
-        </w:rPr>
-        <w:t xml:space="preserve"> change when the dimensions increase, monte </w:t>
-      </w:r>
-      <w:proofErr w:type="spellStart"/>
-      <w:r>
-        <w:rPr>
-          <w:rFonts w:cstheme="minorHAnsi"/>
-        </w:rPr>
-        <w:t>carlo</w:t>
-      </w:r>
-      <w:proofErr w:type="spellEnd"/>
-      <w:r>
-        <w:rPr>
-          <w:rFonts w:cstheme="minorHAnsi"/>
-        </w:rPr>
-        <w:t xml:space="preserve"> based methods are the preferred methods when performing </w:t>
-      </w:r>
-      <w:proofErr w:type="spellStart"/>
-      <w:r>
-        <w:rPr>
-          <w:rFonts w:cstheme="minorHAnsi"/>
-        </w:rPr>
-        <w:t>multi dimensional</w:t>
-      </w:r>
-      <w:proofErr w:type="spellEnd"/>
-      <w:r>
-        <w:rPr>
-          <w:rFonts w:cstheme="minorHAnsi"/>
-        </w:rPr>
-        <w:t xml:space="preserve"> integrals. </w:t>
-      </w:r>
-    </w:p>
-    <w:p>
-      <w:pPr>
-        <w:rPr>
-          <w:rFonts w:cstheme="minorHAnsi"/>
-        </w:rPr>
-      </w:pPr>
-    </w:p>
-    <w:p>
-      <w:pPr>
-        <w:rPr>
-          <w:rFonts w:cstheme="minorHAnsi"/>
-        </w:rPr>
-      </w:pPr>
-      <w:r>
-        <w:rPr>
-          <w:rFonts w:cstheme="minorHAnsi"/>
-        </w:rPr>
-        <w:t xml:space="preserve">The multidimensional form of recursive stratified sampling has much faster convergence compared to the crude form of monte </w:t>
-      </w:r>
-      <w:proofErr w:type="spellStart"/>
-      <w:r>
-        <w:rPr>
-          <w:rFonts w:cstheme="minorHAnsi"/>
-        </w:rPr>
-        <w:t>carlo</w:t>
-      </w:r>
-      <w:proofErr w:type="spellEnd"/>
-      <w:r>
-        <w:rPr>
-          <w:rFonts w:cstheme="minorHAnsi"/>
-        </w:rPr>
-        <w:t xml:space="preserve">. A few iterations of the algorithm already </w:t>
+        <w:t xml:space="preserve">Given that the characteristics of monte carlo dont change when the dimensions increase, monte carlo based methods are the preferred methods when performing multi dimensional integrals. </w:t>
+      </w:r>
+    </w:p>
+    <w:p>
+      <w:pPr>
+        <w:rPr>
+          <w:rFonts w:cstheme="minorHAnsi"/>
+        </w:rPr>
+      </w:pPr>
+    </w:p>
+    <w:p>
+      <w:pPr>
+        <w:rPr>
+          <w:rFonts w:cstheme="minorHAnsi"/>
+        </w:rPr>
+      </w:pPr>
+      <w:r>
+        <w:rPr>
+          <w:rFonts w:cstheme="minorHAnsi"/>
+        </w:rPr>
+        <w:t xml:space="preserve">The multidimensional form of recursive stratified sampling has much faster convergence compared to the crude form of monte carlo. A few iterations of the algorithm already </w:t>
       </w:r>
       <w:proofErr w:type="gramStart"/>
       <w:r>
@@ -6321,41 +5883,13 @@
         <w:rPr>
           <w:rFonts w:cstheme="minorHAnsi"/>
         </w:rPr>
-        <w:t xml:space="preserve">It seems to suffer from the dimensional curse as well, however it seems that the effects are not as large as the NC </w:t>
-      </w:r>
-      <w:proofErr w:type="spellStart"/>
-      <w:r>
-        <w:rPr>
-          <w:rFonts w:cstheme="minorHAnsi"/>
-        </w:rPr>
-        <w:t>quadratrues</w:t>
-      </w:r>
-      <w:proofErr w:type="spellEnd"/>
-      <w:r>
-        <w:rPr>
-          <w:rFonts w:cstheme="minorHAnsi"/>
-        </w:rPr>
-        <w:t xml:space="preserve">. </w:t>
-      </w:r>
-      <w:r>
-        <w:rPr>
-          <w:rFonts w:cstheme="minorHAnsi"/>
-        </w:rPr>
-        <w:t xml:space="preserve">The stratified sampling algorithm can be improved, as the stratified sampling algorithm here subdivides the bins in all dimension instead of only in one dimension. This </w:t>
-      </w:r>
-      <w:proofErr w:type="spellStart"/>
-      <w:r>
-        <w:rPr>
-          <w:rFonts w:cstheme="minorHAnsi"/>
-        </w:rPr>
-        <w:t>unneededly</w:t>
-      </w:r>
-      <w:proofErr w:type="spellEnd"/>
-      <w:r>
-        <w:rPr>
-          <w:rFonts w:cstheme="minorHAnsi"/>
-        </w:rPr>
-        <w:t xml:space="preserve"> increases the complexity of the </w:t>
+        <w:t xml:space="preserve">It seems to suffer from the dimensional curse as well, however it seems that the effects are not as large as the NC quadratrues. </w:t>
+      </w:r>
+      <w:r>
+        <w:rPr>
+          <w:rFonts w:cstheme="minorHAnsi"/>
+        </w:rPr>
+        <w:t xml:space="preserve">The stratified sampling algorithm can be improved, as the stratified sampling algorithm here subdivides the bins in all dimension instead of only in one dimension. This unneededly increases the complexity of the </w:t>
       </w:r>
       <w:proofErr w:type="gramStart"/>
       <w:r>
@@ -6502,6 +6036,28 @@
       </w:pPr>
       <w:r>
         <w:rPr>
+          <w:rFonts w:ascii="Times New Roman" w:hAnsi="Times New Roman" w:cs="Times New Roman"/>
+        </w:rPr>
+        <w:t>Recursive stratified sampling was chosen over other variance techniques due to its simple concept and implementation, and that it was Monte Carlo’s implementation of adaptive integration. Due to time restrictions, only simple variance reduction techniques such as this one could be implemented in time</w:t>
+      </w:r>
+      <w:bookmarkStart w:id="0" w:name="_GoBack"/>
+      <w:bookmarkEnd w:id="0"/>
+    </w:p>
+    <w:p>
+      <w:pPr>
+        <w:rPr>
+          <w:rFonts w:cstheme="minorHAnsi"/>
+        </w:rPr>
+      </w:pPr>
+    </w:p>
+    <w:p>
+      <w:pPr>
+        <w:rPr>
+          <w:rFonts w:cstheme="minorHAnsi"/>
+        </w:rPr>
+      </w:pPr>
+      <w:r>
+        <w:rPr>
           <w:rFonts w:cstheme="minorHAnsi"/>
         </w:rPr>
         <w:t xml:space="preserve">However, there were still factors in the project that could be improved. A maximum iteration condition was not implemented in the </w:t>
@@ -6538,21 +6094,7 @@
         <w:rPr>
           <w:rFonts w:cstheme="minorHAnsi"/>
         </w:rPr>
-        <w:t xml:space="preserve"> could not be fixed for the project due to focus on monte </w:t>
-      </w:r>
-      <w:proofErr w:type="spellStart"/>
-      <w:r>
-        <w:rPr>
-          <w:rFonts w:cstheme="minorHAnsi"/>
-        </w:rPr>
-        <w:t>carlo</w:t>
-      </w:r>
-      <w:proofErr w:type="spellEnd"/>
-      <w:r>
-        <w:rPr>
-          <w:rFonts w:cstheme="minorHAnsi"/>
-        </w:rPr>
-        <w:t xml:space="preserve"> methods in multiple dimensions. </w:t>
+        <w:t xml:space="preserve"> could not be fixed for the project due to focus on monte carlo methods in multiple dimensions. </w:t>
       </w:r>
       <w:r>
         <w:rPr>
@@ -6598,35 +6140,8 @@
         <w:rPr>
           <w:rFonts w:cstheme="minorHAnsi"/>
         </w:rPr>
-        <w:t xml:space="preserve">Recommendations for this project would be to perform a comparison study between multiple variance reduction techniques in monte </w:t>
-      </w:r>
-      <w:proofErr w:type="spellStart"/>
-      <w:r>
-        <w:rPr>
-          <w:rFonts w:cstheme="minorHAnsi"/>
-        </w:rPr>
-        <w:t>carlo</w:t>
-      </w:r>
-      <w:proofErr w:type="spellEnd"/>
-      <w:r>
-        <w:rPr>
-          <w:rFonts w:cstheme="minorHAnsi"/>
-        </w:rPr>
-        <w:t xml:space="preserve">. As this project has established, monte </w:t>
-      </w:r>
-      <w:proofErr w:type="spellStart"/>
-      <w:r>
-        <w:rPr>
-          <w:rFonts w:cstheme="minorHAnsi"/>
-        </w:rPr>
-        <w:t>carlo</w:t>
-      </w:r>
-      <w:proofErr w:type="spellEnd"/>
-      <w:r>
-        <w:rPr>
-          <w:rFonts w:cstheme="minorHAnsi"/>
-        </w:rPr>
-        <w:t xml:space="preserve"> methods perform</w:t>
+        <w:lastRenderedPageBreak/>
+        <w:t>Recommendations for this project would be to perform a comparison study between multiple variance reduction techniques in monte carlo. As this project has established, monte carlo methods perform</w:t>
       </w:r>
       <w:r>
         <w:rPr>
@@ -6761,21 +6276,7 @@
         <w:rPr>
           <w:rFonts w:cstheme="minorHAnsi"/>
         </w:rPr>
-        <w:t xml:space="preserve">Generalize the </w:t>
-      </w:r>
-      <w:proofErr w:type="spellStart"/>
-      <w:r>
-        <w:rPr>
-          <w:rFonts w:cstheme="minorHAnsi"/>
-        </w:rPr>
-        <w:t>plotmes</w:t>
-      </w:r>
-      <w:proofErr w:type="spellEnd"/>
-      <w:r>
-        <w:rPr>
-          <w:rFonts w:cstheme="minorHAnsi"/>
-        </w:rPr>
-        <w:t xml:space="preserve"> </w:t>
+        <w:t xml:space="preserve">Generalize the plotmes </w:t>
       </w:r>
       <w:r>
         <w:rPr>
@@ -6799,21 +6300,7 @@
         <w:rPr>
           <w:rFonts w:cstheme="minorHAnsi"/>
         </w:rPr>
-        <w:t xml:space="preserve">Can do the </w:t>
-      </w:r>
-      <w:proofErr w:type="spellStart"/>
-      <w:r>
-        <w:rPr>
-          <w:rFonts w:cstheme="minorHAnsi"/>
-        </w:rPr>
-        <w:t>RetAns</w:t>
-      </w:r>
-      <w:proofErr w:type="spellEnd"/>
-      <w:r>
-        <w:rPr>
-          <w:rFonts w:cstheme="minorHAnsi"/>
-        </w:rPr>
-        <w:t xml:space="preserve"> for each thingy that’s fine</w:t>
+        <w:t>Can do the RetAns for each thingy that’s fine</w:t>
       </w:r>
       <w:r>
         <w:rPr>
@@ -6825,16 +6312,8 @@
         <w:rPr>
           <w:rFonts w:cstheme="minorHAnsi"/>
         </w:rPr>
-        <w:t xml:space="preserve"> </w:t>
-      </w:r>
-      <w:proofErr w:type="spellStart"/>
-      <w:r>
-        <w:rPr>
-          <w:rFonts w:cstheme="minorHAnsi"/>
-        </w:rPr>
-        <w:t>done</w:t>
-      </w:r>
-      <w:proofErr w:type="spellEnd"/>
+        <w:t xml:space="preserve"> done</w:t>
+      </w:r>
     </w:p>
     <w:p>
       <w:pPr>
@@ -6851,21 +6330,7 @@
         <w:rPr>
           <w:rFonts w:cstheme="minorHAnsi"/>
         </w:rPr>
-        <w:t xml:space="preserve">But the </w:t>
-      </w:r>
-      <w:proofErr w:type="spellStart"/>
-      <w:r>
-        <w:rPr>
-          <w:rFonts w:cstheme="minorHAnsi"/>
-        </w:rPr>
-        <w:t>plotmes</w:t>
-      </w:r>
-      <w:proofErr w:type="spellEnd"/>
-      <w:r>
-        <w:rPr>
-          <w:rFonts w:cstheme="minorHAnsi"/>
-        </w:rPr>
-        <w:t xml:space="preserve"> must be standardized </w:t>
+        <w:t xml:space="preserve">But the plotmes must be standardized </w:t>
       </w:r>
       <w:r>
         <w:rPr>
@@ -6964,14 +6429,7 @@
         <w:rPr>
           <w:rFonts w:cstheme="minorHAnsi"/>
         </w:rPr>
-        <w:t xml:space="preserve">Value of Integral as function of sampled </w:t>
-      </w:r>
-      <w:proofErr w:type="spellStart"/>
-      <w:r>
-        <w:rPr>
-          <w:rFonts w:cstheme="minorHAnsi"/>
-        </w:rPr>
-        <w:t>points</w:t>
+        <w:t>Value of Integral as function of sampled points</w:t>
       </w:r>
       <w:r>
         <w:rPr>
@@ -6979,7 +6437,6 @@
         </w:rPr>
         <w:t>done</w:t>
       </w:r>
-      <w:proofErr w:type="spellEnd"/>
     </w:p>
     <w:p>
       <w:pPr>
@@ -6996,14 +6453,7 @@
         <w:rPr>
           <w:rFonts w:cstheme="minorHAnsi"/>
         </w:rPr>
-        <w:t xml:space="preserve">Percentage Difference from Actual </w:t>
-      </w:r>
-      <w:proofErr w:type="spellStart"/>
-      <w:r>
-        <w:rPr>
-          <w:rFonts w:cstheme="minorHAnsi"/>
-        </w:rPr>
-        <w:t>Value</w:t>
+        <w:t>Percentage Difference from Actual Value</w:t>
       </w:r>
       <w:r>
         <w:rPr>
@@ -7011,7 +6461,6 @@
         </w:rPr>
         <w:t>done</w:t>
       </w:r>
-      <w:proofErr w:type="spellEnd"/>
     </w:p>
     <w:p>
       <w:pPr>
@@ -7028,14 +6477,7 @@
         <w:rPr>
           <w:rFonts w:cstheme="minorHAnsi"/>
         </w:rPr>
-        <w:t xml:space="preserve">Timing tests as function of sampled </w:t>
-      </w:r>
-      <w:proofErr w:type="spellStart"/>
-      <w:r>
-        <w:rPr>
-          <w:rFonts w:cstheme="minorHAnsi"/>
-        </w:rPr>
-        <w:t>points</w:t>
+        <w:t>Timing tests as function of sampled points</w:t>
       </w:r>
       <w:r>
         <w:rPr>
@@ -7043,7 +6485,6 @@
         </w:rPr>
         <w:t>done</w:t>
       </w:r>
-      <w:proofErr w:type="spellEnd"/>
     </w:p>
     <w:p>
       <w:pPr>
@@ -7060,14 +6501,7 @@
         <w:rPr>
           <w:rFonts w:cstheme="minorHAnsi"/>
         </w:rPr>
-        <w:t xml:space="preserve">Good titles and </w:t>
-      </w:r>
-      <w:proofErr w:type="spellStart"/>
-      <w:r>
-        <w:rPr>
-          <w:rFonts w:cstheme="minorHAnsi"/>
-        </w:rPr>
-        <w:t>legends</w:t>
+        <w:t>Good titles and legends</w:t>
       </w:r>
       <w:r>
         <w:rPr>
@@ -7075,7 +6509,6 @@
         </w:rPr>
         <w:t>done</w:t>
       </w:r>
-      <w:proofErr w:type="spellEnd"/>
     </w:p>
     <w:p>
       <w:pPr>
@@ -7092,14 +6525,7 @@
         <w:rPr>
           <w:rFonts w:cstheme="minorHAnsi"/>
         </w:rPr>
-        <w:t xml:space="preserve">X and y axis </w:t>
-      </w:r>
-      <w:proofErr w:type="spellStart"/>
-      <w:r>
-        <w:rPr>
-          <w:rFonts w:cstheme="minorHAnsi"/>
-        </w:rPr>
-        <w:t>labelled</w:t>
+        <w:t>X and y axis labelled</w:t>
       </w:r>
       <w:r>
         <w:rPr>
@@ -7107,7 +6533,6 @@
         </w:rPr>
         <w:t>eond</w:t>
       </w:r>
-      <w:proofErr w:type="spellEnd"/>
     </w:p>
     <w:p>
       <w:pPr>
@@ -7130,16 +6555,8 @@
         <w:rPr>
           <w:rFonts w:cstheme="minorHAnsi"/>
         </w:rPr>
-        <w:t xml:space="preserve">in </w:t>
-      </w:r>
-      <w:proofErr w:type="spellStart"/>
-      <w:r>
-        <w:rPr>
-          <w:rFonts w:cstheme="minorHAnsi"/>
-        </w:rPr>
-        <w:t>ncint</w:t>
-      </w:r>
-      <w:proofErr w:type="spellEnd"/>
+        <w:t>in ncint</w:t>
+      </w:r>
       <w:r>
         <w:rPr>
           <w:rFonts w:cstheme="minorHAnsi"/>
@@ -7182,16 +6599,8 @@
         <w:rPr>
           <w:rFonts w:cstheme="minorHAnsi"/>
         </w:rPr>
-        <w:t xml:space="preserve"> also in monte </w:t>
-      </w:r>
-      <w:proofErr w:type="spellStart"/>
-      <w:r>
-        <w:rPr>
-          <w:rFonts w:cstheme="minorHAnsi"/>
-        </w:rPr>
-        <w:t>carlo</w:t>
-      </w:r>
-      <w:proofErr w:type="spellEnd"/>
+        <w:t xml:space="preserve"> also in monte carlo</w:t>
+      </w:r>
       <w:r>
         <w:rPr>
           <w:rFonts w:cstheme="minorHAnsi"/>
@@ -7214,21 +6623,7 @@
         <w:rPr>
           <w:rFonts w:cstheme="minorHAnsi"/>
         </w:rPr>
-        <w:t xml:space="preserve">Also want the combined 0,1,2 </w:t>
-      </w:r>
-      <w:proofErr w:type="spellStart"/>
-      <w:r>
-        <w:rPr>
-          <w:rFonts w:cstheme="minorHAnsi"/>
-        </w:rPr>
-        <w:t>ncint</w:t>
-      </w:r>
-      <w:proofErr w:type="spellEnd"/>
-      <w:r>
-        <w:rPr>
-          <w:rFonts w:cstheme="minorHAnsi"/>
-        </w:rPr>
-        <w:t xml:space="preserve"> in one thing </w:t>
+        <w:t xml:space="preserve">Also want the combined 0,1,2 ncint in one thing </w:t>
       </w:r>
       <w:r>
         <w:rPr>
@@ -7252,30 +6647,8 @@
         <w:rPr>
           <w:rFonts w:cstheme="minorHAnsi"/>
         </w:rPr>
-        <w:t xml:space="preserve">Get rid of the straight line in the graph, </w:t>
-      </w:r>
-      <w:proofErr w:type="spellStart"/>
-      <w:r>
-        <w:rPr>
-          <w:rFonts w:cstheme="minorHAnsi"/>
-        </w:rPr>
-        <w:t>yg</w:t>
-      </w:r>
-      <w:proofErr w:type="spellEnd"/>
-      <w:r>
-        <w:rPr>
-          <w:rFonts w:cstheme="minorHAnsi"/>
-        </w:rPr>
-        <w:t xml:space="preserve"> interpolate </w:t>
-      </w:r>
-      <w:proofErr w:type="spellStart"/>
-      <w:r>
-        <w:rPr>
-          <w:rFonts w:cstheme="minorHAnsi"/>
-        </w:rPr>
-        <w:t>itu</w:t>
-      </w:r>
-      <w:proofErr w:type="spellEnd"/>
+        <w:t>Get rid of the straight line in the graph, yg interpolate itu</w:t>
+      </w:r>
       <w:r>
         <w:rPr>
           <w:rFonts w:cstheme="minorHAnsi"/>
@@ -7298,21 +6671,7 @@
         <w:rPr>
           <w:rFonts w:cstheme="minorHAnsi"/>
         </w:rPr>
-        <w:t xml:space="preserve">Adaptive Integration and Stratified Sampling should have their own </w:t>
-      </w:r>
-      <w:proofErr w:type="spellStart"/>
-      <w:r>
-        <w:rPr>
-          <w:rFonts w:cstheme="minorHAnsi"/>
-        </w:rPr>
-        <w:t>plotmes</w:t>
-      </w:r>
-      <w:proofErr w:type="spellEnd"/>
-      <w:r>
-        <w:rPr>
-          <w:rFonts w:cstheme="minorHAnsi"/>
-        </w:rPr>
-        <w:t xml:space="preserve"> </w:t>
+        <w:t xml:space="preserve">Adaptive Integration and Stratified Sampling should have their own plotmes </w:t>
       </w:r>
     </w:p>
     <w:p>
@@ -7330,27 +6689,13 @@
         <w:rPr>
           <w:rFonts w:cstheme="minorHAnsi"/>
         </w:rPr>
-        <w:t xml:space="preserve">Calls vs percentage difference is </w:t>
-      </w:r>
-      <w:proofErr w:type="spellStart"/>
-      <w:r>
-        <w:rPr>
-          <w:rFonts w:cstheme="minorHAnsi"/>
-        </w:rPr>
-        <w:t>important</w:t>
-      </w:r>
-      <w:r>
-        <w:rPr>
-          <w:rFonts w:cstheme="minorHAnsi"/>
-        </w:rPr>
-        <w:t>done</w:t>
-      </w:r>
-      <w:proofErr w:type="spellEnd"/>
-      <w:r>
-        <w:rPr>
-          <w:rFonts w:cstheme="minorHAnsi"/>
-        </w:rPr>
-        <w:t xml:space="preserve"> </w:t>
+        <w:t>Calls vs percentage difference is important</w:t>
+      </w:r>
+      <w:r>
+        <w:rPr>
+          <w:rFonts w:cstheme="minorHAnsi"/>
+        </w:rPr>
+        <w:t xml:space="preserve">done </w:t>
       </w:r>
     </w:p>
     <w:p>
@@ -7392,28 +6737,7 @@
         <w:rPr>
           <w:rFonts w:cstheme="minorHAnsi"/>
         </w:rPr>
-        <w:t xml:space="preserve">Use the existence of the additional element in the </w:t>
-      </w:r>
-      <w:proofErr w:type="spellStart"/>
-      <w:r>
-        <w:rPr>
-          <w:rFonts w:cstheme="minorHAnsi"/>
-        </w:rPr>
-        <w:t>RetAn</w:t>
-      </w:r>
-      <w:proofErr w:type="spellEnd"/>
-      <w:r>
-        <w:rPr>
-          <w:rFonts w:cstheme="minorHAnsi"/>
-        </w:rPr>
-        <w:t xml:space="preserve"> list, use try except for </w:t>
-      </w:r>
-      <w:proofErr w:type="spellStart"/>
-      <w:r>
-        <w:rPr>
-          <w:rFonts w:cstheme="minorHAnsi"/>
-        </w:rPr>
-        <w:t>N</w:t>
+        <w:t>Use the existence of the additional element in the RetAn list, use try except for N</w:t>
       </w:r>
       <w:r>
         <w:rPr>
@@ -7421,7 +6745,6 @@
         </w:rPr>
         <w:t>done</w:t>
       </w:r>
-      <w:proofErr w:type="spellEnd"/>
     </w:p>
     <w:p>
       <w:pPr>
@@ -7438,21 +6761,7 @@
         <w:rPr>
           <w:rFonts w:cstheme="minorHAnsi"/>
         </w:rPr>
-        <w:t>By the end of today have all the pretty plots ready for sticking in labs (</w:t>
-      </w:r>
-      <w:proofErr w:type="spellStart"/>
-      <w:r>
-        <w:rPr>
-          <w:rFonts w:cstheme="minorHAnsi"/>
-        </w:rPr>
-        <w:t>insyaallah</w:t>
-      </w:r>
-      <w:proofErr w:type="spellEnd"/>
-      <w:r>
-        <w:rPr>
-          <w:rFonts w:cstheme="minorHAnsi"/>
-        </w:rPr>
-        <w:t>)</w:t>
+        <w:t>By the end of today have all the pretty plots ready for sticking in labs (insyaallah)</w:t>
       </w:r>
       <w:r>
         <w:rPr>
@@ -7476,14 +6785,7 @@
         <w:rPr>
           <w:rFonts w:cstheme="minorHAnsi"/>
         </w:rPr>
-        <w:t xml:space="preserve">Arrange new notebook similarly to your lab </w:t>
-      </w:r>
-      <w:proofErr w:type="spellStart"/>
-      <w:r>
-        <w:rPr>
-          <w:rFonts w:cstheme="minorHAnsi"/>
-        </w:rPr>
-        <w:t>rerpot</w:t>
+        <w:t>Arrange new notebook similarly to your lab rerpot</w:t>
       </w:r>
       <w:r>
         <w:rPr>
@@ -7491,7 +6793,6 @@
         </w:rPr>
         <w:t>done</w:t>
       </w:r>
-      <w:proofErr w:type="spellEnd"/>
     </w:p>
     <w:p>
       <w:pPr>

</xml_diff>